<commit_message>
use rancher & docker to deploy
</commit_message>
<xml_diff>
--- a/doc/架构设计文档.docx
+++ b/doc/架构设计文档.docx
@@ -3817,7 +3817,6 @@
         <w:rPr>
           <w:sz w:val="24"/>
           <w:szCs w:val="24"/>
-          <w:lang w:val="en-US"/>
         </w:rPr>
       </w:pPr>
       <w:r>
@@ -4320,6 +4319,18 @@
     <w:p>
       <w:pPr>
         <w:pStyle w:val="Normal.0"/>
+      </w:pPr>
+      <w:r>
+        <w:rPr>
+          <w:sz w:val="24"/>
+          <w:szCs w:val="24"/>
+        </w:rPr>
+        <w:br w:type="page"/>
+      </w:r>
+    </w:p>
+    <w:p>
+      <w:pPr>
+        <w:pStyle w:val="Normal.0"/>
         <w:rPr>
           <w:sz w:val="24"/>
           <w:szCs w:val="24"/>
@@ -4365,17 +4376,16 @@
       </w:r>
       <w:r>
         <w:rPr>
-          <w:rFonts w:ascii="等线" w:cs="等线" w:hAnsi="等线" w:eastAsia="等线"/>
-          <w:lang w:val="en-US"/>
+          <w:lang w:val="zh-TW" w:eastAsia="zh-TW"/>
         </w:rPr>
         <w:drawing>
           <wp:anchor distT="152400" distB="152400" distL="152400" distR="152400" simplePos="0" relativeHeight="251659264" behindDoc="0" locked="0" layoutInCell="1" allowOverlap="1">
             <wp:simplePos x="0" y="0"/>
             <wp:positionH relativeFrom="page">
-              <wp:posOffset>1143000</wp:posOffset>
+              <wp:posOffset>518831</wp:posOffset>
             </wp:positionH>
             <wp:positionV relativeFrom="line">
-              <wp:posOffset>553719</wp:posOffset>
+              <wp:posOffset>768276</wp:posOffset>
             </wp:positionV>
             <wp:extent cx="6120058" cy="4605688"/>
             <wp:effectExtent l="0" t="0" r="0" b="0"/>
@@ -4426,42 +4436,120 @@
       </w:pPr>
       <w:r>
         <w:rPr>
-          <w:rtl w:val="0"/>
-          <w:lang w:val="en-US"/>
-        </w:rPr>
-        <w:t>5.2</w:t>
-      </w:r>
-      <w:r>
-        <w:rPr>
-          <w:rtl w:val="0"/>
-          <w:lang w:val="zh-TW" w:eastAsia="zh-TW"/>
-        </w:rPr>
-        <w:t>逻辑视图</w:t>
-      </w:r>
-      <w:r>
-        <w:rPr>
-          <w:rFonts w:ascii="等线" w:cs="等线" w:hAnsi="等线" w:eastAsia="等线"/>
+          <w:sz w:val="24"/>
+          <w:szCs w:val="24"/>
+        </w:rPr>
+        <w:tab/>
+      </w:r>
+      <w:r>
+        <w:rPr>
+          <w:rFonts w:ascii="Arial Unicode MS" w:cs="Arial Unicode MS" w:hAnsi="Arial Unicode MS" w:eastAsia="Arial Unicode MS"/>
+          <w:b w:val="0"/>
+          <w:bCs w:val="0"/>
+          <w:i w:val="0"/>
+          <w:iCs w:val="0"/>
+          <w:sz w:val="24"/>
+          <w:szCs w:val="24"/>
+        </w:rPr>
+        <w:br w:type="page"/>
+      </w:r>
+    </w:p>
+    <w:p>
+      <w:pPr>
+        <w:pStyle w:val="heading 2"/>
+        <w:rPr>
+          <w:sz w:val="24"/>
+          <w:szCs w:val="24"/>
+        </w:rPr>
+      </w:pPr>
+      <w:r>
+        <w:rPr>
+          <w:rFonts w:eastAsia="Arial Unicode MS" w:hint="eastAsia"/>
+          <w:b w:val="0"/>
+          <w:bCs w:val="0"/>
+          <w:sz w:val="24"/>
+          <w:szCs w:val="24"/>
+          <w:rtl w:val="0"/>
+          <w:lang w:val="zh-TW" w:eastAsia="zh-TW"/>
+        </w:rPr>
+        <w:t>其中对</w:t>
+      </w:r>
+      <w:r>
+        <w:rPr>
+          <w:sz w:val="24"/>
+          <w:szCs w:val="24"/>
+          <w:rtl w:val="0"/>
+          <w:lang w:val="zh-TW" w:eastAsia="zh-TW"/>
+        </w:rPr>
+        <w:t>Nginx</w:t>
+      </w:r>
+      <w:r>
+        <w:rPr>
+          <w:rFonts w:eastAsia="Arial Unicode MS" w:hint="eastAsia"/>
+          <w:b w:val="0"/>
+          <w:bCs w:val="0"/>
+          <w:sz w:val="24"/>
+          <w:szCs w:val="24"/>
+          <w:rtl w:val="0"/>
+          <w:lang w:val="zh-TW" w:eastAsia="zh-TW"/>
+        </w:rPr>
+        <w:t>静态服务与</w:t>
+      </w:r>
+      <w:r>
+        <w:rPr>
+          <w:sz w:val="24"/>
+          <w:szCs w:val="24"/>
+          <w:rtl w:val="0"/>
+          <w:lang w:val="zh-TW" w:eastAsia="zh-TW"/>
+        </w:rPr>
+        <w:t>Tomcat</w:t>
+      </w:r>
+      <w:r>
+        <w:rPr>
+          <w:rFonts w:eastAsia="Arial Unicode MS" w:hint="eastAsia"/>
+          <w:b w:val="0"/>
+          <w:bCs w:val="0"/>
+          <w:sz w:val="24"/>
+          <w:szCs w:val="24"/>
+          <w:rtl w:val="0"/>
+          <w:lang w:val="zh-TW" w:eastAsia="zh-TW"/>
+        </w:rPr>
+        <w:t>动态服务做负载均衡</w:t>
+      </w:r>
+      <w:r>
+        <w:rPr>
+          <w:sz w:val="24"/>
+          <w:szCs w:val="24"/>
+          <w:rtl w:val="0"/>
+          <w:lang w:val="zh-TW" w:eastAsia="zh-TW"/>
+        </w:rPr>
+        <w:t>:</w:t>
+      </w:r>
+      <w:r>
+        <w:rPr>
+          <w:sz w:val="24"/>
+          <w:szCs w:val="24"/>
           <w:lang w:val="en-US"/>
         </w:rPr>
         <w:drawing>
-          <wp:anchor distT="152400" distB="152400" distL="152400" distR="152400" simplePos="0" relativeHeight="251660288" behindDoc="0" locked="0" layoutInCell="1" allowOverlap="1">
+          <wp:anchor distT="152400" distB="152400" distL="152400" distR="152400" simplePos="0" relativeHeight="251662336" behindDoc="0" locked="0" layoutInCell="1" allowOverlap="1">
             <wp:simplePos x="0" y="0"/>
             <wp:positionH relativeFrom="page">
-              <wp:posOffset>1143000</wp:posOffset>
+              <wp:posOffset>1136651</wp:posOffset>
             </wp:positionH>
             <wp:positionV relativeFrom="line">
-              <wp:posOffset>506730</wp:posOffset>
+              <wp:posOffset>596624</wp:posOffset>
             </wp:positionV>
-            <wp:extent cx="6120058" cy="2645703"/>
+            <wp:extent cx="3454830" cy="2353181"/>
             <wp:effectExtent l="0" t="0" r="0" b="0"/>
             <wp:wrapTopAndBottom distT="152400" distB="152400"/>
-            <wp:docPr id="1073741831" name="officeArt object" descr="分层.png"/>
+            <wp:docPr id="1073741831" name="officeArt object" descr="pasted-image.png"/>
             <wp:cNvGraphicFramePr/>
             <a:graphic xmlns:a="http://schemas.openxmlformats.org/drawingml/2006/main">
               <a:graphicData uri="http://schemas.openxmlformats.org/drawingml/2006/picture">
                 <pic:pic xmlns:pic="http://schemas.openxmlformats.org/drawingml/2006/picture">
                   <pic:nvPicPr>
-                    <pic:cNvPr id="1073741831" name="分层.png" descr="分层.png"/>
+                    <pic:cNvPr id="1073741831" name="pasted-image.png" descr="pasted-image.png"/>
                     <pic:cNvPicPr>
                       <a:picLocks noChangeAspect="1"/>
                     </pic:cNvPicPr>
@@ -4477,7 +4565,7 @@
                   <pic:spPr>
                     <a:xfrm>
                       <a:off x="0" y="0"/>
-                      <a:ext cx="6120058" cy="2645703"/>
+                      <a:ext cx="3454830" cy="2353181"/>
                     </a:xfrm>
                     <a:prstGeom prst="rect">
                       <a:avLst/>
@@ -4497,472 +4585,13 @@
     </w:p>
     <w:p>
       <w:pPr>
-        <w:pStyle w:val="heading 1"/>
-      </w:pPr>
-      <w:r>
-        <w:rPr>
-          <w:rtl w:val="0"/>
-          <w:lang w:val="en-US"/>
-        </w:rPr>
-        <w:t>6.</w:t>
-      </w:r>
-      <w:r>
-        <w:rPr>
-          <w:rtl w:val="0"/>
-          <w:lang w:val="zh-TW" w:eastAsia="zh-TW"/>
-        </w:rPr>
-        <w:t>技术选型</w:t>
-      </w:r>
-    </w:p>
-    <w:p>
-      <w:pPr>
-        <w:pStyle w:val="Normal.0"/>
-        <w:rPr>
-          <w:sz w:val="24"/>
-          <w:szCs w:val="24"/>
-        </w:rPr>
-      </w:pPr>
-      <w:r>
-        <w:rPr>
-          <w:sz w:val="24"/>
-          <w:szCs w:val="24"/>
-          <w:rtl w:val="0"/>
-          <w:lang w:val="en-US"/>
-        </w:rPr>
-        <w:t xml:space="preserve">- </w:t>
-      </w:r>
-      <w:r>
-        <w:rPr>
-          <w:sz w:val="24"/>
-          <w:szCs w:val="24"/>
-          <w:rtl w:val="0"/>
-          <w:lang w:val="zh-TW" w:eastAsia="zh-TW"/>
-        </w:rPr>
-        <w:t>技术选择</w:t>
-      </w:r>
-    </w:p>
-    <w:p>
-      <w:pPr>
-        <w:pStyle w:val="Normal.0"/>
-        <w:rPr>
-          <w:sz w:val="24"/>
-          <w:szCs w:val="24"/>
-        </w:rPr>
-      </w:pPr>
-      <w:r>
-        <w:rPr>
-          <w:sz w:val="24"/>
-          <w:szCs w:val="24"/>
-          <w:rtl w:val="0"/>
-          <w:lang w:val="en-US"/>
-        </w:rPr>
-        <w:tab/>
-        <w:t xml:space="preserve">- </w:t>
-      </w:r>
-      <w:r>
-        <w:rPr>
-          <w:sz w:val="24"/>
-          <w:szCs w:val="24"/>
-          <w:rtl w:val="0"/>
-          <w:lang w:val="zh-TW" w:eastAsia="zh-TW"/>
-        </w:rPr>
-        <w:t xml:space="preserve">前端： </w:t>
-      </w:r>
-      <w:r>
-        <w:rPr>
-          <w:sz w:val="24"/>
-          <w:szCs w:val="24"/>
-          <w:rtl w:val="0"/>
-          <w:lang w:val="en-US"/>
-        </w:rPr>
-        <w:t>React.js</w:t>
-      </w:r>
-    </w:p>
-    <w:p>
-      <w:pPr>
-        <w:pStyle w:val="Normal.0"/>
-        <w:rPr>
-          <w:sz w:val="24"/>
-          <w:szCs w:val="24"/>
-        </w:rPr>
-      </w:pPr>
-      <w:r>
-        <w:rPr>
-          <w:sz w:val="24"/>
-          <w:szCs w:val="24"/>
-          <w:rtl w:val="0"/>
-          <w:lang w:val="en-US"/>
-        </w:rPr>
-        <w:tab/>
-        <w:t xml:space="preserve">- </w:t>
-      </w:r>
-      <w:r>
-        <w:rPr>
-          <w:sz w:val="24"/>
-          <w:szCs w:val="24"/>
-          <w:rtl w:val="0"/>
-          <w:lang w:val="zh-TW" w:eastAsia="zh-TW"/>
-        </w:rPr>
-        <w:t xml:space="preserve">后端： </w:t>
-      </w:r>
-      <w:r>
-        <w:rPr>
-          <w:sz w:val="24"/>
-          <w:szCs w:val="24"/>
-          <w:rtl w:val="0"/>
-          <w:lang w:val="en-US"/>
-        </w:rPr>
-        <w:t>Java, Springboot</w:t>
-      </w:r>
-    </w:p>
-    <w:p>
-      <w:pPr>
-        <w:pStyle w:val="Normal.0"/>
-        <w:rPr>
-          <w:sz w:val="24"/>
-          <w:szCs w:val="24"/>
-        </w:rPr>
-      </w:pPr>
-      <w:r>
-        <w:rPr>
-          <w:sz w:val="24"/>
-          <w:szCs w:val="24"/>
-          <w:rtl w:val="0"/>
-          <w:lang w:val="en-US"/>
-        </w:rPr>
-        <w:tab/>
-        <w:t xml:space="preserve">- </w:t>
-      </w:r>
-      <w:r>
-        <w:rPr>
-          <w:sz w:val="24"/>
-          <w:szCs w:val="24"/>
-          <w:rtl w:val="0"/>
-          <w:lang w:val="zh-TW" w:eastAsia="zh-TW"/>
-        </w:rPr>
-        <w:t xml:space="preserve">识别服务： </w:t>
-      </w:r>
-      <w:r>
-        <w:rPr>
-          <w:sz w:val="24"/>
-          <w:szCs w:val="24"/>
-          <w:rtl w:val="0"/>
-          <w:lang w:val="en-US"/>
-        </w:rPr>
-        <w:t>Python, TensorFlow, Tensorflow-serving/Flask/Django</w:t>
-      </w:r>
-    </w:p>
-    <w:p>
-      <w:pPr>
-        <w:pStyle w:val="Normal.0"/>
-        <w:rPr>
-          <w:sz w:val="24"/>
-          <w:szCs w:val="24"/>
-        </w:rPr>
-      </w:pPr>
-      <w:r>
-        <w:rPr>
-          <w:sz w:val="24"/>
-          <w:szCs w:val="24"/>
-          <w:rtl w:val="0"/>
-          <w:lang w:val="en-US"/>
-        </w:rPr>
-        <w:tab/>
-        <w:t xml:space="preserve">- </w:t>
-      </w:r>
-      <w:r>
-        <w:rPr>
-          <w:sz w:val="24"/>
-          <w:szCs w:val="24"/>
-          <w:rtl w:val="0"/>
-          <w:lang w:val="zh-TW" w:eastAsia="zh-TW"/>
-        </w:rPr>
-        <w:t xml:space="preserve">直播服务： </w:t>
-      </w:r>
-      <w:r>
-        <w:rPr>
-          <w:sz w:val="24"/>
-          <w:szCs w:val="24"/>
-          <w:rtl w:val="0"/>
-          <w:lang w:val="en-US"/>
-        </w:rPr>
-        <w:t>Nginx-rtmp</w:t>
-      </w:r>
-    </w:p>
-    <w:p>
-      <w:pPr>
-        <w:pStyle w:val="Normal.0"/>
-        <w:rPr>
-          <w:sz w:val="24"/>
-          <w:szCs w:val="24"/>
-        </w:rPr>
-      </w:pPr>
-      <w:r>
-        <w:rPr>
-          <w:sz w:val="24"/>
-          <w:szCs w:val="24"/>
-          <w:rtl w:val="0"/>
-          <w:lang w:val="en-US"/>
-        </w:rPr>
-        <w:tab/>
-        <w:t xml:space="preserve">- </w:t>
-      </w:r>
-      <w:r>
-        <w:rPr>
-          <w:sz w:val="24"/>
-          <w:szCs w:val="24"/>
-          <w:rtl w:val="0"/>
-          <w:lang w:val="zh-TW" w:eastAsia="zh-TW"/>
-        </w:rPr>
-        <w:t xml:space="preserve">数据库： </w:t>
-      </w:r>
-      <w:r>
-        <w:rPr>
-          <w:sz w:val="24"/>
-          <w:szCs w:val="24"/>
-          <w:rtl w:val="0"/>
-          <w:lang w:val="en-US"/>
-        </w:rPr>
-        <w:t>Mysql</w:t>
-      </w:r>
-    </w:p>
-    <w:p>
-      <w:pPr>
-        <w:pStyle w:val="Normal.0"/>
-        <w:rPr>
-          <w:sz w:val="24"/>
-          <w:szCs w:val="24"/>
-        </w:rPr>
-      </w:pPr>
-      <w:r>
-        <w:rPr>
-          <w:sz w:val="24"/>
-          <w:szCs w:val="24"/>
-          <w:rtl w:val="0"/>
-          <w:lang w:val="en-US"/>
-        </w:rPr>
-        <w:tab/>
-        <w:t>- API Gateway</w:t>
-      </w:r>
-      <w:r>
-        <w:rPr>
-          <w:sz w:val="24"/>
-          <w:szCs w:val="24"/>
-          <w:rtl w:val="0"/>
-          <w:lang w:val="zh-TW" w:eastAsia="zh-TW"/>
-        </w:rPr>
-        <w:t xml:space="preserve">： </w:t>
-      </w:r>
-      <w:r>
-        <w:rPr>
-          <w:sz w:val="24"/>
-          <w:szCs w:val="24"/>
-          <w:rtl w:val="0"/>
-          <w:lang w:val="en-US"/>
-        </w:rPr>
-        <w:t>Nginx plus</w:t>
-      </w:r>
-    </w:p>
-    <w:p>
-      <w:pPr>
-        <w:pStyle w:val="Normal.0"/>
-        <w:rPr>
-          <w:sz w:val="24"/>
-          <w:szCs w:val="24"/>
-        </w:rPr>
-      </w:pPr>
-      <w:r>
-        <w:rPr>
-          <w:sz w:val="24"/>
-          <w:szCs w:val="24"/>
-          <w:rtl w:val="0"/>
-          <w:lang w:val="en-US"/>
-        </w:rPr>
-        <w:t>-</w:t>
-        <w:tab/>
-      </w:r>
-      <w:r>
-        <w:rPr>
-          <w:sz w:val="24"/>
-          <w:szCs w:val="24"/>
-          <w:rtl w:val="0"/>
-          <w:lang w:val="zh-TW" w:eastAsia="zh-TW"/>
-        </w:rPr>
-        <w:t xml:space="preserve">版本管理： </w:t>
-      </w:r>
-      <w:r>
-        <w:rPr>
-          <w:sz w:val="24"/>
-          <w:szCs w:val="24"/>
-          <w:rtl w:val="0"/>
-          <w:lang w:val="en-US"/>
-        </w:rPr>
-        <w:t>github</w:t>
-      </w:r>
-    </w:p>
-    <w:p>
-      <w:pPr>
-        <w:pStyle w:val="Normal.0"/>
-        <w:rPr>
-          <w:sz w:val="24"/>
-          <w:szCs w:val="24"/>
-        </w:rPr>
-      </w:pPr>
-      <w:r>
-        <w:rPr>
-          <w:sz w:val="24"/>
-          <w:szCs w:val="24"/>
-          <w:rtl w:val="0"/>
-          <w:lang w:val="en-US"/>
-        </w:rPr>
-        <w:t>-</w:t>
-        <w:tab/>
-      </w:r>
-      <w:r>
-        <w:rPr>
-          <w:sz w:val="24"/>
-          <w:szCs w:val="24"/>
-          <w:rtl w:val="0"/>
-          <w:lang w:val="zh-TW" w:eastAsia="zh-TW"/>
-        </w:rPr>
-        <w:t xml:space="preserve">运行环境： </w:t>
-      </w:r>
-      <w:r>
-        <w:rPr>
-          <w:sz w:val="24"/>
-          <w:szCs w:val="24"/>
-          <w:rtl w:val="0"/>
-          <w:lang w:val="en-US"/>
-        </w:rPr>
-        <w:t>Chrome</w:t>
-      </w:r>
-    </w:p>
-    <w:p>
-      <w:pPr>
-        <w:pStyle w:val="Normal.0"/>
-        <w:rPr>
-          <w:sz w:val="24"/>
-          <w:szCs w:val="24"/>
-        </w:rPr>
-      </w:pPr>
-    </w:p>
-    <w:p>
-      <w:pPr>
-        <w:pStyle w:val="heading 1"/>
-      </w:pPr>
-      <w:r>
-        <w:rPr>
-          <w:rtl w:val="0"/>
-          <w:lang w:val="en-US"/>
-        </w:rPr>
-        <w:t>7.</w:t>
-      </w:r>
-      <w:r>
-        <w:rPr>
-          <w:rtl w:val="0"/>
-          <w:lang w:val="zh-TW" w:eastAsia="zh-TW"/>
-        </w:rPr>
-        <w:t>过程视图</w:t>
-      </w:r>
+        <w:pStyle w:val="Normal.0"/>
+      </w:pPr>
     </w:p>
     <w:p>
       <w:pPr>
         <w:pStyle w:val="heading 2"/>
       </w:pPr>
-      <w:r>
-        <w:rPr>
-          <w:rtl w:val="0"/>
-          <w:lang w:val="en-US"/>
-        </w:rPr>
-        <w:t xml:space="preserve">7.1 </w:t>
-      </w:r>
-      <w:r>
-        <w:rPr>
-          <w:rtl w:val="0"/>
-          <w:lang w:val="zh-TW" w:eastAsia="zh-TW"/>
-        </w:rPr>
-        <w:t>通信协议</w:t>
-      </w:r>
-    </w:p>
-    <w:p>
-      <w:pPr>
-        <w:pStyle w:val="Normal.0"/>
-        <w:rPr>
-          <w:sz w:val="24"/>
-          <w:szCs w:val="24"/>
-        </w:rPr>
-      </w:pPr>
-      <w:r>
-        <w:rPr>
-          <w:sz w:val="24"/>
-          <w:szCs w:val="24"/>
-          <w:lang w:val="en-US"/>
-        </w:rPr>
-        <w:tab/>
-      </w:r>
-      <w:r>
-        <w:rPr>
-          <w:sz w:val="24"/>
-          <w:szCs w:val="24"/>
-          <w:rtl w:val="0"/>
-          <w:lang w:val="zh-TW" w:eastAsia="zh-TW"/>
-        </w:rPr>
-        <w:t>大部分服务以</w:t>
-      </w:r>
-      <w:r>
-        <w:rPr>
-          <w:sz w:val="24"/>
-          <w:szCs w:val="24"/>
-          <w:rtl w:val="0"/>
-          <w:lang w:val="en-US"/>
-        </w:rPr>
-        <w:t>HTTP</w:t>
-      </w:r>
-      <w:r>
-        <w:rPr>
-          <w:sz w:val="24"/>
-          <w:szCs w:val="24"/>
-          <w:rtl w:val="0"/>
-          <w:lang w:val="zh-TW" w:eastAsia="zh-TW"/>
-        </w:rPr>
-        <w:t xml:space="preserve">协议暴露 </w:t>
-      </w:r>
-      <w:r>
-        <w:rPr>
-          <w:sz w:val="24"/>
-          <w:szCs w:val="24"/>
-          <w:rtl w:val="0"/>
-          <w:lang w:val="en-US"/>
-        </w:rPr>
-        <w:t>api</w:t>
-      </w:r>
-      <w:r>
-        <w:rPr>
-          <w:sz w:val="24"/>
-          <w:szCs w:val="24"/>
-          <w:rtl w:val="0"/>
-          <w:lang w:val="zh-TW" w:eastAsia="zh-TW"/>
-        </w:rPr>
-        <w:t>，视频直播传输使用标准</w:t>
-      </w:r>
-      <w:r>
-        <w:rPr>
-          <w:sz w:val="24"/>
-          <w:szCs w:val="24"/>
-          <w:rtl w:val="0"/>
-          <w:lang w:val="en-US"/>
-        </w:rPr>
-        <w:t>rtmp</w:t>
-      </w:r>
-      <w:r>
-        <w:rPr>
-          <w:sz w:val="24"/>
-          <w:szCs w:val="24"/>
-          <w:rtl w:val="0"/>
-          <w:lang w:val="zh-TW" w:eastAsia="zh-TW"/>
-        </w:rPr>
-        <w:t>协议</w:t>
-      </w:r>
     </w:p>
     <w:p>
       <w:pPr>
@@ -4973,50 +4602,622 @@
           <w:rtl w:val="0"/>
           <w:lang w:val="en-US"/>
         </w:rPr>
-        <w:t xml:space="preserve">7.2 </w:t>
-      </w:r>
-      <w:r>
-        <w:rPr>
-          <w:rtl w:val="0"/>
-          <w:lang w:val="zh-TW" w:eastAsia="zh-TW"/>
-        </w:rPr>
-        <w:t>时序图</w:t>
-      </w:r>
-    </w:p>
-    <w:p>
-      <w:pPr>
-        <w:pStyle w:val="Normal.0"/>
-      </w:pPr>
-      <w:r>
-        <w:rPr>
-          <w:sz w:val="24"/>
-          <w:szCs w:val="24"/>
+        <w:t>5.2</w:t>
+      </w:r>
+      <w:r>
+        <w:rPr>
+          <w:rtl w:val="0"/>
+          <w:lang w:val="zh-TW" w:eastAsia="zh-TW"/>
+        </w:rPr>
+        <w:t>逻辑视图</w:t>
+      </w:r>
+      <w:r>
+        <w:rPr>
+          <w:lang w:val="zh-TW" w:eastAsia="zh-TW"/>
         </w:rPr>
         <w:drawing>
-          <wp:anchor distT="152400" distB="152400" distL="152400" distR="152400" simplePos="0" relativeHeight="251661312" behindDoc="0" locked="0" layoutInCell="1" allowOverlap="1">
+          <wp:anchor distT="152400" distB="152400" distL="152400" distR="152400" simplePos="0" relativeHeight="251663360" behindDoc="0" locked="0" layoutInCell="1" allowOverlap="1">
             <wp:simplePos x="0" y="0"/>
-            <wp:positionH relativeFrom="page">
-              <wp:posOffset>1142999</wp:posOffset>
+            <wp:positionH relativeFrom="margin">
+              <wp:posOffset>-753268</wp:posOffset>
             </wp:positionH>
             <wp:positionV relativeFrom="line">
-              <wp:posOffset>403225</wp:posOffset>
+              <wp:posOffset>436604</wp:posOffset>
             </wp:positionV>
-            <wp:extent cx="5780405" cy="5816600"/>
+            <wp:extent cx="5270500" cy="2345395"/>
             <wp:effectExtent l="0" t="0" r="0" b="0"/>
             <wp:wrapTopAndBottom distT="152400" distB="152400"/>
-            <wp:docPr id="1073741832" name="officeArt object" descr="时序图.png"/>
+            <wp:docPr id="1073741832" name="officeArt object"/>
             <wp:cNvGraphicFramePr/>
             <a:graphic xmlns:a="http://schemas.openxmlformats.org/drawingml/2006/main">
               <a:graphicData uri="http://schemas.openxmlformats.org/drawingml/2006/picture">
                 <pic:pic xmlns:pic="http://schemas.openxmlformats.org/drawingml/2006/picture">
                   <pic:nvPicPr>
-                    <pic:cNvPr id="1073741832" name="时序图.png" descr="时序图.png"/>
+                    <pic:cNvPr id="1073741832" name="分层.png"/>
                     <pic:cNvPicPr>
                       <a:picLocks noChangeAspect="1"/>
                     </pic:cNvPicPr>
                   </pic:nvPicPr>
                   <pic:blipFill>
                     <a:blip r:embed="rId11">
+                      <a:extLst/>
+                    </a:blip>
+                    <a:stretch>
+                      <a:fillRect/>
+                    </a:stretch>
+                  </pic:blipFill>
+                  <pic:spPr>
+                    <a:xfrm>
+                      <a:off x="0" y="0"/>
+                      <a:ext cx="5270500" cy="2345395"/>
+                    </a:xfrm>
+                    <a:prstGeom prst="rect">
+                      <a:avLst/>
+                    </a:prstGeom>
+                    <a:ln w="12700" cap="flat">
+                      <a:noFill/>
+                      <a:miter lim="400000"/>
+                    </a:ln>
+                    <a:effectLst/>
+                  </pic:spPr>
+                </pic:pic>
+              </a:graphicData>
+            </a:graphic>
+          </wp:anchor>
+        </w:drawing>
+      </w:r>
+    </w:p>
+    <w:p>
+      <w:pPr>
+        <w:pStyle w:val="Normal.0"/>
+      </w:pPr>
+    </w:p>
+    <w:p>
+      <w:pPr>
+        <w:pStyle w:val="heading 1"/>
+      </w:pPr>
+      <w:r>
+        <w:rPr>
+          <w:rtl w:val="0"/>
+          <w:lang w:val="en-US"/>
+        </w:rPr>
+        <w:t>6.</w:t>
+      </w:r>
+      <w:r>
+        <w:rPr>
+          <w:rtl w:val="0"/>
+          <w:lang w:val="zh-TW" w:eastAsia="zh-TW"/>
+        </w:rPr>
+        <w:t>技术选型</w:t>
+      </w:r>
+    </w:p>
+    <w:p>
+      <w:pPr>
+        <w:pStyle w:val="Normal.0"/>
+        <w:rPr>
+          <w:sz w:val="24"/>
+          <w:szCs w:val="24"/>
+        </w:rPr>
+      </w:pPr>
+      <w:r>
+        <w:rPr>
+          <w:sz w:val="24"/>
+          <w:szCs w:val="24"/>
+          <w:rtl w:val="0"/>
+          <w:lang w:val="en-US"/>
+        </w:rPr>
+        <w:t xml:space="preserve">- </w:t>
+      </w:r>
+      <w:r>
+        <w:rPr>
+          <w:sz w:val="24"/>
+          <w:szCs w:val="24"/>
+          <w:rtl w:val="0"/>
+          <w:lang w:val="zh-TW" w:eastAsia="zh-TW"/>
+        </w:rPr>
+        <w:t>技术选择</w:t>
+      </w:r>
+    </w:p>
+    <w:p>
+      <w:pPr>
+        <w:pStyle w:val="Normal.0"/>
+        <w:rPr>
+          <w:sz w:val="24"/>
+          <w:szCs w:val="24"/>
+        </w:rPr>
+      </w:pPr>
+      <w:r>
+        <w:rPr>
+          <w:sz w:val="24"/>
+          <w:szCs w:val="24"/>
+          <w:rtl w:val="0"/>
+          <w:lang w:val="en-US"/>
+        </w:rPr>
+        <w:tab/>
+        <w:t xml:space="preserve">- </w:t>
+      </w:r>
+      <w:r>
+        <w:rPr>
+          <w:sz w:val="24"/>
+          <w:szCs w:val="24"/>
+          <w:rtl w:val="0"/>
+          <w:lang w:val="zh-TW" w:eastAsia="zh-TW"/>
+        </w:rPr>
+        <w:t xml:space="preserve">前端： </w:t>
+      </w:r>
+      <w:r>
+        <w:rPr>
+          <w:sz w:val="24"/>
+          <w:szCs w:val="24"/>
+          <w:rtl w:val="0"/>
+          <w:lang w:val="en-US"/>
+        </w:rPr>
+        <w:t>React.js</w:t>
+      </w:r>
+    </w:p>
+    <w:p>
+      <w:pPr>
+        <w:pStyle w:val="Normal.0"/>
+        <w:rPr>
+          <w:sz w:val="24"/>
+          <w:szCs w:val="24"/>
+        </w:rPr>
+      </w:pPr>
+      <w:r>
+        <w:rPr>
+          <w:sz w:val="24"/>
+          <w:szCs w:val="24"/>
+          <w:rtl w:val="0"/>
+          <w:lang w:val="en-US"/>
+        </w:rPr>
+        <w:tab/>
+        <w:t xml:space="preserve">- </w:t>
+      </w:r>
+      <w:r>
+        <w:rPr>
+          <w:sz w:val="24"/>
+          <w:szCs w:val="24"/>
+          <w:rtl w:val="0"/>
+          <w:lang w:val="zh-TW" w:eastAsia="zh-TW"/>
+        </w:rPr>
+        <w:t xml:space="preserve">后端： </w:t>
+      </w:r>
+      <w:r>
+        <w:rPr>
+          <w:sz w:val="24"/>
+          <w:szCs w:val="24"/>
+          <w:rtl w:val="0"/>
+          <w:lang w:val="en-US"/>
+        </w:rPr>
+        <w:t>Java, Springboot</w:t>
+      </w:r>
+    </w:p>
+    <w:p>
+      <w:pPr>
+        <w:pStyle w:val="Normal.0"/>
+        <w:rPr>
+          <w:sz w:val="24"/>
+          <w:szCs w:val="24"/>
+        </w:rPr>
+      </w:pPr>
+      <w:r>
+        <w:rPr>
+          <w:sz w:val="24"/>
+          <w:szCs w:val="24"/>
+          <w:rtl w:val="0"/>
+          <w:lang w:val="en-US"/>
+        </w:rPr>
+        <w:tab/>
+        <w:t xml:space="preserve">- </w:t>
+      </w:r>
+      <w:r>
+        <w:rPr>
+          <w:sz w:val="24"/>
+          <w:szCs w:val="24"/>
+          <w:rtl w:val="0"/>
+          <w:lang w:val="zh-TW" w:eastAsia="zh-TW"/>
+        </w:rPr>
+        <w:t xml:space="preserve">识别服务： </w:t>
+      </w:r>
+      <w:r>
+        <w:rPr>
+          <w:sz w:val="24"/>
+          <w:szCs w:val="24"/>
+          <w:rtl w:val="0"/>
+          <w:lang w:val="en-US"/>
+        </w:rPr>
+        <w:t>Python, TensorFlow, Tensorflow-serving/Flask/Django</w:t>
+      </w:r>
+    </w:p>
+    <w:p>
+      <w:pPr>
+        <w:pStyle w:val="Normal.0"/>
+        <w:rPr>
+          <w:sz w:val="24"/>
+          <w:szCs w:val="24"/>
+        </w:rPr>
+      </w:pPr>
+      <w:r>
+        <w:rPr>
+          <w:sz w:val="24"/>
+          <w:szCs w:val="24"/>
+          <w:rtl w:val="0"/>
+          <w:lang w:val="en-US"/>
+        </w:rPr>
+        <w:tab/>
+        <w:t xml:space="preserve">- </w:t>
+      </w:r>
+      <w:r>
+        <w:rPr>
+          <w:sz w:val="24"/>
+          <w:szCs w:val="24"/>
+          <w:rtl w:val="0"/>
+          <w:lang w:val="zh-TW" w:eastAsia="zh-TW"/>
+        </w:rPr>
+        <w:t xml:space="preserve">直播服务： </w:t>
+      </w:r>
+      <w:r>
+        <w:rPr>
+          <w:sz w:val="24"/>
+          <w:szCs w:val="24"/>
+          <w:rtl w:val="0"/>
+          <w:lang w:val="en-US"/>
+        </w:rPr>
+        <w:t>Nginx-rtmp</w:t>
+      </w:r>
+    </w:p>
+    <w:p>
+      <w:pPr>
+        <w:pStyle w:val="Normal.0"/>
+        <w:rPr>
+          <w:sz w:val="24"/>
+          <w:szCs w:val="24"/>
+        </w:rPr>
+      </w:pPr>
+      <w:r>
+        <w:rPr>
+          <w:sz w:val="24"/>
+          <w:szCs w:val="24"/>
+          <w:rtl w:val="0"/>
+          <w:lang w:val="en-US"/>
+        </w:rPr>
+        <w:tab/>
+        <w:t xml:space="preserve">- </w:t>
+      </w:r>
+      <w:r>
+        <w:rPr>
+          <w:sz w:val="24"/>
+          <w:szCs w:val="24"/>
+          <w:rtl w:val="0"/>
+          <w:lang w:val="zh-TW" w:eastAsia="zh-TW"/>
+        </w:rPr>
+        <w:t xml:space="preserve">数据库： </w:t>
+      </w:r>
+      <w:r>
+        <w:rPr>
+          <w:sz w:val="24"/>
+          <w:szCs w:val="24"/>
+          <w:rtl w:val="0"/>
+          <w:lang w:val="en-US"/>
+        </w:rPr>
+        <w:t>Mysql</w:t>
+      </w:r>
+    </w:p>
+    <w:p>
+      <w:pPr>
+        <w:pStyle w:val="Normal.0"/>
+        <w:rPr>
+          <w:sz w:val="24"/>
+          <w:szCs w:val="24"/>
+          <w:lang w:val="zh-TW" w:eastAsia="zh-TW"/>
+        </w:rPr>
+      </w:pPr>
+      <w:r>
+        <w:rPr>
+          <w:sz w:val="24"/>
+          <w:szCs w:val="24"/>
+          <w:rtl w:val="0"/>
+          <w:lang w:val="zh-TW" w:eastAsia="zh-TW"/>
+        </w:rPr>
+        <w:t xml:space="preserve">- </w:t>
+      </w:r>
+      <w:r>
+        <w:rPr>
+          <w:sz w:val="24"/>
+          <w:szCs w:val="24"/>
+          <w:rtl w:val="0"/>
+          <w:lang w:val="zh-TW" w:eastAsia="zh-TW"/>
+        </w:rPr>
+        <w:t>集群管理：</w:t>
+      </w:r>
+      <w:r>
+        <w:rPr>
+          <w:sz w:val="24"/>
+          <w:szCs w:val="24"/>
+          <w:rtl w:val="0"/>
+          <w:lang w:val="zh-TW" w:eastAsia="zh-TW"/>
+        </w:rPr>
+        <w:t>Rancher</w:t>
+      </w:r>
+    </w:p>
+    <w:p>
+      <w:pPr>
+        <w:pStyle w:val="Normal.0"/>
+        <w:rPr>
+          <w:sz w:val="24"/>
+          <w:szCs w:val="24"/>
+        </w:rPr>
+      </w:pPr>
+      <w:r>
+        <w:rPr>
+          <w:sz w:val="24"/>
+          <w:szCs w:val="24"/>
+          <w:rtl w:val="0"/>
+          <w:lang w:val="en-US"/>
+        </w:rPr>
+        <w:t>-</w:t>
+      </w:r>
+      <w:r>
+        <w:rPr>
+          <w:sz w:val="24"/>
+          <w:szCs w:val="24"/>
+          <w:rtl w:val="0"/>
+          <w:lang w:val="zh-TW" w:eastAsia="zh-TW"/>
+        </w:rPr>
+        <w:t xml:space="preserve"> </w:t>
+      </w:r>
+      <w:r>
+        <w:rPr>
+          <w:sz w:val="24"/>
+          <w:szCs w:val="24"/>
+          <w:rtl w:val="0"/>
+          <w:lang w:val="zh-TW" w:eastAsia="zh-TW"/>
+        </w:rPr>
+        <w:t xml:space="preserve">版本管理： </w:t>
+      </w:r>
+      <w:r>
+        <w:rPr>
+          <w:sz w:val="24"/>
+          <w:szCs w:val="24"/>
+          <w:rtl w:val="0"/>
+          <w:lang w:val="en-US"/>
+        </w:rPr>
+        <w:t>github</w:t>
+      </w:r>
+    </w:p>
+    <w:p>
+      <w:pPr>
+        <w:pStyle w:val="Normal.0"/>
+        <w:rPr>
+          <w:sz w:val="24"/>
+          <w:szCs w:val="24"/>
+        </w:rPr>
+      </w:pPr>
+      <w:r>
+        <w:rPr>
+          <w:sz w:val="24"/>
+          <w:szCs w:val="24"/>
+          <w:rtl w:val="0"/>
+          <w:lang w:val="en-US"/>
+        </w:rPr>
+        <w:t>-</w:t>
+      </w:r>
+      <w:r>
+        <w:rPr>
+          <w:sz w:val="24"/>
+          <w:szCs w:val="24"/>
+          <w:rtl w:val="0"/>
+          <w:lang w:val="zh-TW" w:eastAsia="zh-TW"/>
+        </w:rPr>
+        <w:t xml:space="preserve"> </w:t>
+      </w:r>
+      <w:r>
+        <w:rPr>
+          <w:sz w:val="24"/>
+          <w:szCs w:val="24"/>
+          <w:rtl w:val="0"/>
+          <w:lang w:val="zh-TW" w:eastAsia="zh-TW"/>
+        </w:rPr>
+        <w:t xml:space="preserve">运行环境： </w:t>
+      </w:r>
+      <w:r>
+        <w:rPr>
+          <w:sz w:val="24"/>
+          <w:szCs w:val="24"/>
+          <w:rtl w:val="0"/>
+          <w:lang w:val="en-US"/>
+        </w:rPr>
+        <w:t>Chrome</w:t>
+      </w:r>
+    </w:p>
+    <w:p>
+      <w:pPr>
+        <w:pStyle w:val="Normal.0"/>
+      </w:pPr>
+      <w:r>
+        <w:rPr>
+          <w:sz w:val="24"/>
+          <w:szCs w:val="24"/>
+        </w:rPr>
+        <w:br w:type="page"/>
+      </w:r>
+    </w:p>
+    <w:p>
+      <w:pPr>
+        <w:pStyle w:val="Normal.0"/>
+        <w:rPr>
+          <w:sz w:val="24"/>
+          <w:szCs w:val="24"/>
+        </w:rPr>
+      </w:pPr>
+    </w:p>
+    <w:p>
+      <w:pPr>
+        <w:pStyle w:val="heading 1"/>
+      </w:pPr>
+      <w:r>
+        <w:rPr>
+          <w:rtl w:val="0"/>
+          <w:lang w:val="en-US"/>
+        </w:rPr>
+        <w:t>7.</w:t>
+      </w:r>
+      <w:r>
+        <w:rPr>
+          <w:rtl w:val="0"/>
+          <w:lang w:val="zh-TW" w:eastAsia="zh-TW"/>
+        </w:rPr>
+        <w:t>过程视图</w:t>
+      </w:r>
+    </w:p>
+    <w:p>
+      <w:pPr>
+        <w:pStyle w:val="heading 2"/>
+      </w:pPr>
+      <w:r>
+        <w:rPr>
+          <w:rtl w:val="0"/>
+          <w:lang w:val="en-US"/>
+        </w:rPr>
+        <w:t xml:space="preserve">7.1 </w:t>
+      </w:r>
+      <w:r>
+        <w:rPr>
+          <w:rtl w:val="0"/>
+          <w:lang w:val="zh-TW" w:eastAsia="zh-TW"/>
+        </w:rPr>
+        <w:t>通信协议</w:t>
+      </w:r>
+    </w:p>
+    <w:p>
+      <w:pPr>
+        <w:pStyle w:val="Normal.0"/>
+        <w:rPr>
+          <w:sz w:val="24"/>
+          <w:szCs w:val="24"/>
+        </w:rPr>
+      </w:pPr>
+      <w:r>
+        <w:rPr>
+          <w:sz w:val="24"/>
+          <w:szCs w:val="24"/>
+          <w:lang w:val="en-US"/>
+        </w:rPr>
+        <w:tab/>
+      </w:r>
+      <w:r>
+        <w:rPr>
+          <w:sz w:val="24"/>
+          <w:szCs w:val="24"/>
+          <w:rtl w:val="0"/>
+          <w:lang w:val="zh-TW" w:eastAsia="zh-TW"/>
+        </w:rPr>
+        <w:t>大部分服务以</w:t>
+      </w:r>
+      <w:r>
+        <w:rPr>
+          <w:sz w:val="24"/>
+          <w:szCs w:val="24"/>
+          <w:rtl w:val="0"/>
+          <w:lang w:val="en-US"/>
+        </w:rPr>
+        <w:t>HTTP</w:t>
+      </w:r>
+      <w:r>
+        <w:rPr>
+          <w:sz w:val="24"/>
+          <w:szCs w:val="24"/>
+          <w:rtl w:val="0"/>
+          <w:lang w:val="zh-TW" w:eastAsia="zh-TW"/>
+        </w:rPr>
+        <w:t xml:space="preserve">协议暴露 </w:t>
+      </w:r>
+      <w:r>
+        <w:rPr>
+          <w:sz w:val="24"/>
+          <w:szCs w:val="24"/>
+          <w:rtl w:val="0"/>
+          <w:lang w:val="en-US"/>
+        </w:rPr>
+        <w:t>api</w:t>
+      </w:r>
+      <w:r>
+        <w:rPr>
+          <w:sz w:val="24"/>
+          <w:szCs w:val="24"/>
+          <w:rtl w:val="0"/>
+          <w:lang w:val="zh-TW" w:eastAsia="zh-TW"/>
+        </w:rPr>
+        <w:t>，视频直播传输使用标准</w:t>
+      </w:r>
+      <w:r>
+        <w:rPr>
+          <w:sz w:val="24"/>
+          <w:szCs w:val="24"/>
+          <w:rtl w:val="0"/>
+          <w:lang w:val="en-US"/>
+        </w:rPr>
+        <w:t>rtmp</w:t>
+      </w:r>
+      <w:r>
+        <w:rPr>
+          <w:sz w:val="24"/>
+          <w:szCs w:val="24"/>
+          <w:rtl w:val="0"/>
+          <w:lang w:val="zh-TW" w:eastAsia="zh-TW"/>
+        </w:rPr>
+        <w:t>协议</w:t>
+      </w:r>
+    </w:p>
+    <w:p>
+      <w:pPr>
+        <w:pStyle w:val="heading 2"/>
+      </w:pPr>
+      <w:r>
+        <w:rPr>
+          <w:rtl w:val="0"/>
+          <w:lang w:val="en-US"/>
+        </w:rPr>
+        <w:t xml:space="preserve">7.2 </w:t>
+      </w:r>
+      <w:r>
+        <w:rPr>
+          <w:rtl w:val="0"/>
+          <w:lang w:val="zh-TW" w:eastAsia="zh-TW"/>
+        </w:rPr>
+        <w:t>时序图</w:t>
+      </w:r>
+    </w:p>
+    <w:p>
+      <w:pPr>
+        <w:pStyle w:val="Normal.0"/>
+      </w:pPr>
+      <w:r>
+        <w:drawing>
+          <wp:anchor distT="152400" distB="152400" distL="152400" distR="152400" simplePos="0" relativeHeight="251660288" behindDoc="0" locked="0" layoutInCell="1" allowOverlap="1">
+            <wp:simplePos x="0" y="0"/>
+            <wp:positionH relativeFrom="page">
+              <wp:posOffset>1136650</wp:posOffset>
+            </wp:positionH>
+            <wp:positionV relativeFrom="line">
+              <wp:posOffset>200024</wp:posOffset>
+            </wp:positionV>
+            <wp:extent cx="5780405" cy="5816600"/>
+            <wp:effectExtent l="0" t="0" r="0" b="0"/>
+            <wp:wrapTopAndBottom distT="152400" distB="152400"/>
+            <wp:docPr id="1073741833" name="officeArt object" descr="时序图.png"/>
+            <wp:cNvGraphicFramePr/>
+            <a:graphic xmlns:a="http://schemas.openxmlformats.org/drawingml/2006/main">
+              <a:graphicData uri="http://schemas.openxmlformats.org/drawingml/2006/picture">
+                <pic:pic xmlns:pic="http://schemas.openxmlformats.org/drawingml/2006/picture">
+                  <pic:nvPicPr>
+                    <pic:cNvPr id="1073741833" name="时序图.png" descr="时序图.png"/>
+                    <pic:cNvPicPr>
+                      <a:picLocks noChangeAspect="1"/>
+                    </pic:cNvPicPr>
+                  </pic:nvPicPr>
+                  <pic:blipFill>
+                    <a:blip r:embed="rId12">
                       <a:extLst/>
                     </a:blip>
                     <a:srcRect l="8997" t="0" r="0" b="0"/>
@@ -5070,39 +5271,49 @@
         <w:rPr>
           <w:sz w:val="24"/>
           <w:szCs w:val="24"/>
-        </w:rPr>
-      </w:pPr>
-      <w:r>
-        <w:rPr>
-          <w:sz w:val="24"/>
-          <w:szCs w:val="24"/>
-          <w:lang w:val="en-US"/>
+          <w:lang w:val="zh-TW" w:eastAsia="zh-TW"/>
+        </w:rPr>
+      </w:pPr>
+      <w:r>
+        <w:rPr>
+          <w:sz w:val="24"/>
+          <w:szCs w:val="24"/>
+          <w:rtl w:val="0"/>
+          <w:lang w:val="zh-TW" w:eastAsia="zh-TW"/>
+        </w:rPr>
+        <w:t>类图</w:t>
+      </w:r>
+      <w:r>
+        <w:rPr>
+          <w:sz w:val="24"/>
+          <w:szCs w:val="24"/>
+          <w:lang w:val="zh-TW" w:eastAsia="zh-TW"/>
         </w:rPr>
         <w:drawing>
-          <wp:anchor distT="152400" distB="152400" distL="152400" distR="152400" simplePos="0" relativeHeight="251662336" behindDoc="0" locked="0" layoutInCell="1" allowOverlap="1">
+          <wp:anchor distT="152400" distB="152400" distL="152400" distR="152400" simplePos="0" relativeHeight="251661312" behindDoc="0" locked="0" layoutInCell="1" allowOverlap="1">
             <wp:simplePos x="0" y="0"/>
             <wp:positionH relativeFrom="page">
-              <wp:posOffset>1149984</wp:posOffset>
+              <wp:posOffset>1139825</wp:posOffset>
             </wp:positionH>
             <wp:positionV relativeFrom="line">
-              <wp:posOffset>553719</wp:posOffset>
+              <wp:posOffset>462277</wp:posOffset>
             </wp:positionV>
             <wp:extent cx="5267325" cy="3638550"/>
             <wp:effectExtent l="0" t="0" r="0" b="0"/>
             <wp:wrapTopAndBottom distT="152400" distB="152400"/>
-            <wp:docPr id="1073741833" name="officeArt object" descr="pasted-image.png"/>
+            <wp:docPr id="1073741834" name="officeArt object" descr="pasted-image.png"/>
             <wp:cNvGraphicFramePr/>
             <a:graphic xmlns:a="http://schemas.openxmlformats.org/drawingml/2006/main">
               <a:graphicData uri="http://schemas.openxmlformats.org/drawingml/2006/picture">
                 <pic:pic xmlns:pic="http://schemas.openxmlformats.org/drawingml/2006/picture">
                   <pic:nvPicPr>
-                    <pic:cNvPr id="1073741833" name="pasted-image.png" descr="pasted-image.png"/>
+                    <pic:cNvPr id="1073741834" name="pasted-image.png" descr="pasted-image.png"/>
                     <pic:cNvPicPr>
                       <a:picLocks noChangeAspect="1"/>
                     </pic:cNvPicPr>
                   </pic:nvPicPr>
                   <pic:blipFill>
-                    <a:blip r:embed="rId12">
+                    <a:blip r:embed="rId13">
                       <a:extLst/>
                     </a:blip>
                     <a:stretch>
@@ -5129,15 +5340,6 @@
           </wp:anchor>
         </w:drawing>
       </w:r>
-      <w:r>
-        <w:rPr>
-          <w:sz w:val="24"/>
-          <w:szCs w:val="24"/>
-          <w:rtl w:val="0"/>
-          <w:lang w:val="zh-TW" w:eastAsia="zh-TW"/>
-        </w:rPr>
-        <w:t>类图</w:t>
-      </w:r>
     </w:p>
     <w:p>
       <w:pPr>
@@ -8143,12 +8345,25 @@
     </w:p>
     <w:p>
       <w:pPr>
+        <w:pStyle w:val="Normal.0"/>
+        <w:rPr>
+          <w:sz w:val="24"/>
+          <w:szCs w:val="24"/>
+          <w:lang w:val="zh-TW" w:eastAsia="zh-TW"/>
+        </w:rPr>
+      </w:pPr>
+    </w:p>
+    <w:p>
+      <w:pPr>
         <w:pStyle w:val="heading 1"/>
-      </w:pPr>
-      <w:r>
-        <w:rPr>
-          <w:rtl w:val="0"/>
-          <w:lang w:val="en-US"/>
+        <w:rPr>
+          <w:lang w:val="zh-TW" w:eastAsia="zh-TW"/>
+        </w:rPr>
+      </w:pPr>
+      <w:r>
+        <w:rPr>
+          <w:rtl w:val="0"/>
+          <w:lang w:val="zh-TW" w:eastAsia="zh-TW"/>
         </w:rPr>
         <w:t xml:space="preserve">10 </w:t>
       </w:r>
@@ -8157,6 +8372,62 @@
           <w:rtl w:val="0"/>
           <w:lang w:val="zh-TW" w:eastAsia="zh-TW"/>
         </w:rPr>
+        <w:t>实际部署</w:t>
+      </w:r>
+    </w:p>
+    <w:p>
+      <w:pPr>
+        <w:pStyle w:val="Normal.0"/>
+        <w:rPr>
+          <w:lang w:val="zh-TW" w:eastAsia="zh-TW"/>
+        </w:rPr>
+      </w:pPr>
+      <w:r>
+        <w:rPr>
+          <w:rtl w:val="0"/>
+          <w:lang w:val="zh-TW" w:eastAsia="zh-TW"/>
+        </w:rPr>
+        <w:tab/>
+        <w:t>利用</w:t>
+      </w:r>
+      <w:r>
+        <w:rPr>
+          <w:rtl w:val="0"/>
+          <w:lang w:val="zh-TW" w:eastAsia="zh-TW"/>
+        </w:rPr>
+        <w:t>rancher</w:t>
+      </w:r>
+    </w:p>
+    <w:p>
+      <w:pPr>
+        <w:pStyle w:val="heading 1"/>
+      </w:pPr>
+      <w:r>
+        <w:rPr>
+          <w:rtl w:val="0"/>
+          <w:lang w:val="en-US"/>
+        </w:rPr>
+        <w:t>1</w:t>
+      </w:r>
+      <w:r>
+        <w:rPr>
+          <w:rtl w:val="0"/>
+          <w:lang w:val="zh-TW" w:eastAsia="zh-TW"/>
+        </w:rPr>
+        <w:t>1</w:t>
+      </w:r>
+      <w:r>
+        <w:rPr>
+          <w:rtl w:val="0"/>
+          <w:lang w:val="en-US"/>
+        </w:rPr>
+        <w:t xml:space="preserve"> </w:t>
+      </w:r>
+      <w:r>
+        <w:rPr>
+          <w:rtl w:val="0"/>
+          <w:lang w:val="zh-TW" w:eastAsia="zh-TW"/>
+        </w:rPr>
         <w:t>遗留问题</w:t>
       </w:r>
     </w:p>
@@ -8166,14 +8437,345 @@
         <w:rPr>
           <w:sz w:val="24"/>
           <w:szCs w:val="24"/>
-          <w:lang w:val="zh-TW" w:eastAsia="zh-TW"/>
-        </w:rPr>
-      </w:pPr>
-      <w:r>
-        <w:rPr>
-          <w:sz w:val="24"/>
-          <w:szCs w:val="24"/>
-          <w:lang w:val="en-US"/>
+        </w:rPr>
+      </w:pPr>
+      <w:r>
+        <w:rPr>
+          <w:sz w:val="24"/>
+          <w:szCs w:val="24"/>
+          <w:lang w:val="en-US"/>
+        </w:rPr>
+        <w:tab/>
+      </w:r>
+      <w:r>
+        <w:rPr>
+          <w:sz w:val="24"/>
+          <w:szCs w:val="24"/>
+          <w:rtl w:val="0"/>
+          <w:lang w:val="zh-TW" w:eastAsia="zh-TW"/>
+        </w:rPr>
+        <w:t xml:space="preserve">识别服务接口 </w:t>
+      </w:r>
+      <w:r>
+        <w:rPr>
+          <w:sz w:val="24"/>
+          <w:szCs w:val="24"/>
+          <w:rtl w:val="0"/>
+          <w:lang w:val="zh-TW" w:eastAsia="zh-TW"/>
+        </w:rPr>
+        <w:t xml:space="preserve">- </w:t>
+      </w:r>
+      <w:r>
+        <w:rPr>
+          <w:sz w:val="24"/>
+          <w:szCs w:val="24"/>
+          <w:rtl w:val="0"/>
+          <w:lang w:val="zh-TW" w:eastAsia="zh-TW"/>
+        </w:rPr>
+        <w:t>识别服务之前没有开发经验，如何做成服务以及相应的</w:t>
+      </w:r>
+      <w:r>
+        <w:rPr>
+          <w:sz w:val="24"/>
+          <w:szCs w:val="24"/>
+          <w:rtl w:val="0"/>
+          <w:lang w:val="en-US"/>
+        </w:rPr>
+        <w:t>api</w:t>
+      </w:r>
+      <w:r>
+        <w:rPr>
+          <w:sz w:val="24"/>
+          <w:szCs w:val="24"/>
+          <w:rtl w:val="0"/>
+          <w:lang w:val="zh-TW" w:eastAsia="zh-TW"/>
+        </w:rPr>
+        <w:t>如何设计待定，在实际开发中逐步完成。</w:t>
+      </w:r>
+    </w:p>
+    <w:p>
+      <w:pPr>
+        <w:pStyle w:val="Normal.0"/>
+        <w:rPr>
+          <w:sz w:val="24"/>
+          <w:szCs w:val="24"/>
+          <w:lang w:val="zh-TW" w:eastAsia="zh-TW"/>
+        </w:rPr>
+      </w:pPr>
+      <w:r>
+        <w:rPr>
+          <w:sz w:val="24"/>
+          <w:szCs w:val="24"/>
+          <w:rtl w:val="0"/>
+          <w:lang w:val="zh-TW" w:eastAsia="zh-TW"/>
+        </w:rPr>
+        <w:tab/>
+        <w:t xml:space="preserve">视频转发负载均衡 </w:t>
+      </w:r>
+      <w:r>
+        <w:rPr>
+          <w:sz w:val="24"/>
+          <w:szCs w:val="24"/>
+          <w:rtl w:val="0"/>
+          <w:lang w:val="zh-TW" w:eastAsia="zh-TW"/>
+        </w:rPr>
+        <w:t xml:space="preserve">- </w:t>
+      </w:r>
+      <w:r>
+        <w:rPr>
+          <w:sz w:val="24"/>
+          <w:szCs w:val="24"/>
+          <w:rtl w:val="0"/>
+          <w:lang w:val="zh-TW" w:eastAsia="zh-TW"/>
+        </w:rPr>
+        <w:t>若视频发往容器</w:t>
+      </w:r>
+      <w:r>
+        <w:rPr>
+          <w:sz w:val="24"/>
+          <w:szCs w:val="24"/>
+          <w:rtl w:val="0"/>
+          <w:lang w:val="zh-TW" w:eastAsia="zh-TW"/>
+        </w:rPr>
+        <w:t>A</w:t>
+      </w:r>
+      <w:r>
+        <w:rPr>
+          <w:sz w:val="24"/>
+          <w:szCs w:val="24"/>
+          <w:rtl w:val="0"/>
+          <w:lang w:val="zh-TW" w:eastAsia="zh-TW"/>
+        </w:rPr>
+        <w:t>，必须从容器</w:t>
+      </w:r>
+      <w:r>
+        <w:rPr>
+          <w:sz w:val="24"/>
+          <w:szCs w:val="24"/>
+          <w:rtl w:val="0"/>
+          <w:lang w:val="zh-TW" w:eastAsia="zh-TW"/>
+        </w:rPr>
+        <w:t>A</w:t>
+      </w:r>
+      <w:r>
+        <w:rPr>
+          <w:sz w:val="24"/>
+          <w:szCs w:val="24"/>
+          <w:rtl w:val="0"/>
+          <w:lang w:val="zh-TW" w:eastAsia="zh-TW"/>
+        </w:rPr>
+        <w:t>出。而</w:t>
+      </w:r>
+      <w:r>
+        <w:rPr>
+          <w:sz w:val="24"/>
+          <w:szCs w:val="24"/>
+          <w:rtl w:val="0"/>
+          <w:lang w:val="zh-TW" w:eastAsia="zh-TW"/>
+        </w:rPr>
+        <w:t>rancher</w:t>
+      </w:r>
+      <w:r>
+        <w:rPr>
+          <w:sz w:val="24"/>
+          <w:szCs w:val="24"/>
+          <w:rtl w:val="0"/>
+          <w:lang w:val="zh-TW" w:eastAsia="zh-TW"/>
+        </w:rPr>
+        <w:t>自带的</w:t>
+      </w:r>
+      <w:r>
+        <w:rPr>
+          <w:sz w:val="24"/>
+          <w:szCs w:val="24"/>
+          <w:rtl w:val="0"/>
+          <w:lang w:val="zh-TW" w:eastAsia="zh-TW"/>
+        </w:rPr>
+        <w:t>haproxy</w:t>
+      </w:r>
+      <w:r>
+        <w:rPr>
+          <w:sz w:val="24"/>
+          <w:szCs w:val="24"/>
+          <w:rtl w:val="0"/>
+          <w:lang w:val="zh-TW" w:eastAsia="zh-TW"/>
+        </w:rPr>
+        <w:t>负载均衡，视频发往容器</w:t>
+      </w:r>
+      <w:r>
+        <w:rPr>
+          <w:sz w:val="24"/>
+          <w:szCs w:val="24"/>
+          <w:rtl w:val="0"/>
+          <w:lang w:val="zh-TW" w:eastAsia="zh-TW"/>
+        </w:rPr>
+        <w:t>A</w:t>
+      </w:r>
+      <w:r>
+        <w:rPr>
+          <w:sz w:val="24"/>
+          <w:szCs w:val="24"/>
+          <w:rtl w:val="0"/>
+          <w:lang w:val="zh-TW" w:eastAsia="zh-TW"/>
+        </w:rPr>
+        <w:t>，并不能保证用户获取视频时从容器</w:t>
+      </w:r>
+      <w:r>
+        <w:rPr>
+          <w:sz w:val="24"/>
+          <w:szCs w:val="24"/>
+          <w:rtl w:val="0"/>
+          <w:lang w:val="zh-TW" w:eastAsia="zh-TW"/>
+        </w:rPr>
+        <w:t>A</w:t>
+      </w:r>
+      <w:r>
+        <w:rPr>
+          <w:sz w:val="24"/>
+          <w:szCs w:val="24"/>
+          <w:rtl w:val="0"/>
+          <w:lang w:val="zh-TW" w:eastAsia="zh-TW"/>
+        </w:rPr>
+        <w:t>获取。</w:t>
+      </w:r>
+    </w:p>
+    <w:p>
+      <w:pPr>
+        <w:pStyle w:val="Normal.0"/>
+        <w:rPr>
+          <w:sz w:val="24"/>
+          <w:szCs w:val="24"/>
+          <w:lang w:val="zh-TW" w:eastAsia="zh-TW"/>
+        </w:rPr>
+      </w:pPr>
+      <w:r>
+        <w:rPr>
+          <w:sz w:val="24"/>
+          <w:szCs w:val="24"/>
+          <w:rtl w:val="0"/>
+          <w:lang w:val="zh-TW" w:eastAsia="zh-TW"/>
+        </w:rPr>
+        <w:tab/>
+        <w:t xml:space="preserve">性能需求 </w:t>
+      </w:r>
+      <w:r>
+        <w:rPr>
+          <w:sz w:val="24"/>
+          <w:szCs w:val="24"/>
+          <w:rtl w:val="0"/>
+          <w:lang w:val="zh-TW" w:eastAsia="zh-TW"/>
+        </w:rPr>
+        <w:t xml:space="preserve">- </w:t>
+      </w:r>
+      <w:r>
+        <w:rPr>
+          <w:sz w:val="24"/>
+          <w:szCs w:val="24"/>
+          <w:rtl w:val="0"/>
+          <w:lang w:val="zh-TW" w:eastAsia="zh-TW"/>
+        </w:rPr>
+        <w:t>实际并没有高性能服务器提供。个人服务器只有</w:t>
+      </w:r>
+      <w:r>
+        <w:rPr>
+          <w:sz w:val="24"/>
+          <w:szCs w:val="24"/>
+          <w:rtl w:val="0"/>
+          <w:lang w:val="zh-TW" w:eastAsia="zh-TW"/>
+        </w:rPr>
+        <w:t>2GB</w:t>
+      </w:r>
+      <w:r>
+        <w:rPr>
+          <w:sz w:val="24"/>
+          <w:szCs w:val="24"/>
+          <w:rtl w:val="0"/>
+          <w:lang w:val="zh-TW" w:eastAsia="zh-TW"/>
+        </w:rPr>
+        <w:t>内存，同时</w:t>
+      </w:r>
+      <w:r>
+        <w:rPr>
+          <w:sz w:val="24"/>
+          <w:szCs w:val="24"/>
+          <w:rtl w:val="0"/>
+          <w:lang w:val="zh-TW" w:eastAsia="zh-TW"/>
+        </w:rPr>
+        <w:t>2</w:t>
+      </w:r>
+      <w:r>
+        <w:rPr>
+          <w:sz w:val="24"/>
+          <w:szCs w:val="24"/>
+          <w:rtl w:val="0"/>
+          <w:lang w:val="zh-TW" w:eastAsia="zh-TW"/>
+        </w:rPr>
+        <w:t>个摄像头进行直播，并且</w:t>
+      </w:r>
+      <w:r>
+        <w:rPr>
+          <w:sz w:val="24"/>
+          <w:szCs w:val="24"/>
+          <w:rtl w:val="0"/>
+          <w:lang w:val="zh-TW" w:eastAsia="zh-TW"/>
+        </w:rPr>
+        <w:t>2-3</w:t>
+      </w:r>
+      <w:r>
+        <w:rPr>
+          <w:sz w:val="24"/>
+          <w:szCs w:val="24"/>
+          <w:rtl w:val="0"/>
+          <w:lang w:val="zh-TW" w:eastAsia="zh-TW"/>
+        </w:rPr>
+        <w:t>人同时访问网页观看直播时，服务器</w:t>
+      </w:r>
+      <w:r>
+        <w:rPr>
+          <w:sz w:val="24"/>
+          <w:szCs w:val="24"/>
+          <w:rtl w:val="0"/>
+          <w:lang w:val="zh-TW" w:eastAsia="zh-TW"/>
+        </w:rPr>
+        <w:t>CPU</w:t>
+      </w:r>
+      <w:r>
+        <w:rPr>
+          <w:sz w:val="24"/>
+          <w:szCs w:val="24"/>
+          <w:rtl w:val="0"/>
+          <w:lang w:val="zh-TW" w:eastAsia="zh-TW"/>
+        </w:rPr>
+        <w:t>使用率即会达到</w:t>
+      </w:r>
+      <w:r>
+        <w:rPr>
+          <w:sz w:val="24"/>
+          <w:szCs w:val="24"/>
+          <w:rtl w:val="0"/>
+          <w:lang w:val="zh-TW" w:eastAsia="zh-TW"/>
+        </w:rPr>
+        <w:t>99%</w:t>
+      </w:r>
+      <w:r>
+        <w:rPr>
+          <w:sz w:val="24"/>
+          <w:szCs w:val="24"/>
+          <w:rtl w:val="0"/>
+          <w:lang w:val="zh-TW" w:eastAsia="zh-TW"/>
+        </w:rPr>
+        <w:t>。因此性能需求无法验证。</w:t>
+      </w:r>
+    </w:p>
+    <w:p>
+      <w:pPr>
+        <w:pStyle w:val="Normal.0"/>
+      </w:pPr>
+      <w:r>
+        <w:rPr>
+          <w:sz w:val="24"/>
+          <w:szCs w:val="24"/>
+          <w:lang w:val="zh-TW" w:eastAsia="zh-TW"/>
         </w:rPr>
         <w:tab/>
       </w:r>
@@ -8184,7 +8786,7 @@
           <w:rtl w:val="0"/>
           <w:lang w:val="zh-CN" w:eastAsia="zh-CN"/>
         </w:rPr>
-        <w:t xml:space="preserve">识别服务接口 </w:t>
+        <w:t>kubernates</w:t>
       </w:r>
       <w:r>
         <w:rPr>
@@ -8193,6 +8795,15 @@
           <w:rtl w:val="0"/>
           <w:lang w:val="zh-CN" w:eastAsia="zh-CN"/>
         </w:rPr>
+        <w:t xml:space="preserve">集群 </w:t>
+      </w:r>
+      <w:r>
+        <w:rPr>
+          <w:sz w:val="24"/>
+          <w:szCs w:val="24"/>
+          <w:rtl w:val="0"/>
+          <w:lang w:val="zh-CN" w:eastAsia="zh-CN"/>
+        </w:rPr>
         <w:t xml:space="preserve">- </w:t>
       </w:r>
       <w:r>
@@ -8200,42 +8811,9 @@
           <w:sz w:val="24"/>
           <w:szCs w:val="24"/>
           <w:rtl w:val="0"/>
-          <w:lang w:val="zh-TW" w:eastAsia="zh-TW"/>
-        </w:rPr>
-        <w:t>识别服务之前没有开发经验，如何做成服务以及相应的</w:t>
-      </w:r>
-      <w:r>
-        <w:rPr>
-          <w:sz w:val="24"/>
-          <w:szCs w:val="24"/>
-          <w:rtl w:val="0"/>
-          <w:lang w:val="en-US"/>
-        </w:rPr>
-        <w:t>api</w:t>
-      </w:r>
-      <w:r>
-        <w:rPr>
-          <w:sz w:val="24"/>
-          <w:szCs w:val="24"/>
-          <w:rtl w:val="0"/>
-          <w:lang w:val="zh-TW" w:eastAsia="zh-TW"/>
-        </w:rPr>
-        <w:t>如何设计待定，在实际开发中逐步完成。</w:t>
-      </w:r>
-    </w:p>
-    <w:p>
-      <w:pPr>
-        <w:pStyle w:val="Normal.0"/>
-      </w:pPr>
-      <w:r>
-        <w:rPr>
-          <w:sz w:val="24"/>
-          <w:szCs w:val="24"/>
-          <w:rtl w:val="0"/>
           <w:lang w:val="zh-CN" w:eastAsia="zh-CN"/>
         </w:rPr>
-        <w:tab/>
-        <w:t xml:space="preserve">性能需求 </w:t>
+        <w:t>由于没有那么多节点，服务器性能也很糟糕，因此无法采用</w:t>
       </w:r>
       <w:r>
         <w:rPr>
@@ -8244,7 +8822,7 @@
           <w:rtl w:val="0"/>
           <w:lang w:val="zh-CN" w:eastAsia="zh-CN"/>
         </w:rPr>
-        <w:t xml:space="preserve">- </w:t>
+        <w:t>k8s</w:t>
       </w:r>
       <w:r>
         <w:rPr>
@@ -8253,7 +8831,7 @@
           <w:rtl w:val="0"/>
           <w:lang w:val="zh-CN" w:eastAsia="zh-CN"/>
         </w:rPr>
-        <w:t>实际并没有高性能服务器提供。个人服务器只有</w:t>
+        <w:t>集群，只能使用</w:t>
       </w:r>
       <w:r>
         <w:rPr>
@@ -8262,7 +8840,7 @@
           <w:rtl w:val="0"/>
           <w:lang w:val="zh-CN" w:eastAsia="zh-CN"/>
         </w:rPr>
-        <w:t>2GB</w:t>
+        <w:t>rancher</w:t>
       </w:r>
       <w:r>
         <w:rPr>
@@ -8271,7 +8849,7 @@
           <w:rtl w:val="0"/>
           <w:lang w:val="zh-CN" w:eastAsia="zh-CN"/>
         </w:rPr>
-        <w:t>内存，同时</w:t>
+        <w:t>默认的</w:t>
       </w:r>
       <w:r>
         <w:rPr>
@@ -8280,75 +8858,12 @@
           <w:rtl w:val="0"/>
           <w:lang w:val="zh-CN" w:eastAsia="zh-CN"/>
         </w:rPr>
-        <w:t>2</w:t>
-      </w:r>
-      <w:r>
-        <w:rPr>
-          <w:sz w:val="24"/>
-          <w:szCs w:val="24"/>
-          <w:rtl w:val="0"/>
-          <w:lang w:val="zh-CN" w:eastAsia="zh-CN"/>
-        </w:rPr>
-        <w:t>个摄像头进行直播，并且</w:t>
-      </w:r>
-      <w:r>
-        <w:rPr>
-          <w:sz w:val="24"/>
-          <w:szCs w:val="24"/>
-          <w:rtl w:val="0"/>
-          <w:lang w:val="zh-CN" w:eastAsia="zh-CN"/>
-        </w:rPr>
-        <w:t>2-3</w:t>
-      </w:r>
-      <w:r>
-        <w:rPr>
-          <w:sz w:val="24"/>
-          <w:szCs w:val="24"/>
-          <w:rtl w:val="0"/>
-          <w:lang w:val="zh-CN" w:eastAsia="zh-CN"/>
-        </w:rPr>
-        <w:t>人同时访问网页观看直播时，服务器</w:t>
-      </w:r>
-      <w:r>
-        <w:rPr>
-          <w:sz w:val="24"/>
-          <w:szCs w:val="24"/>
-          <w:rtl w:val="0"/>
-          <w:lang w:val="zh-CN" w:eastAsia="zh-CN"/>
-        </w:rPr>
-        <w:t>CPU</w:t>
-      </w:r>
-      <w:r>
-        <w:rPr>
-          <w:sz w:val="24"/>
-          <w:szCs w:val="24"/>
-          <w:rtl w:val="0"/>
-          <w:lang w:val="zh-CN" w:eastAsia="zh-CN"/>
-        </w:rPr>
-        <w:t>使用率即会达到</w:t>
-      </w:r>
-      <w:r>
-        <w:rPr>
-          <w:sz w:val="24"/>
-          <w:szCs w:val="24"/>
-          <w:rtl w:val="0"/>
-          <w:lang w:val="zh-CN" w:eastAsia="zh-CN"/>
-        </w:rPr>
-        <w:t>99%</w:t>
-      </w:r>
-      <w:r>
-        <w:rPr>
-          <w:sz w:val="24"/>
-          <w:szCs w:val="24"/>
-          <w:rtl w:val="0"/>
-          <w:lang w:val="zh-CN" w:eastAsia="zh-CN"/>
-        </w:rPr>
-        <w:t>。因此性能需求无法验证。</w:t>
+        <w:t>cattle</w:t>
       </w:r>
     </w:p>
     <w:sectPr>
-      <w:headerReference w:type="default" r:id="rId13"/>
-      <w:footerReference w:type="default" r:id="rId14"/>
+      <w:headerReference w:type="default" r:id="rId14"/>
+      <w:footerReference w:type="default" r:id="rId15"/>
       <w:pgSz w:w="11900" w:h="16840" w:orient="portrait"/>
       <w:pgMar w:top="1440" w:right="1800" w:bottom="1440" w:left="1800" w:header="851" w:footer="992"/>
       <w:bidi w:val="0"/>
@@ -8876,17 +9391,17 @@
         <a:solidFill>
           <a:srgbClr val="FFFFFF"/>
         </a:solidFill>
-        <a:ln w="12700" cap="flat">
+        <a:ln w="25400" cap="flat">
           <a:solidFill>
             <a:schemeClr val="accent1"/>
           </a:solidFill>
           <a:prstDash val="solid"/>
-          <a:miter lim="800000"/>
+          <a:round/>
         </a:ln>
         <a:effectLst/>
         <a:sp3d/>
       </a:spPr>
-      <a:bodyPr rot="0" spcFirstLastPara="1" vertOverflow="overflow" horzOverflow="overflow" vert="horz" wrap="square" lIns="45719" tIns="45719" rIns="45719" bIns="45719" numCol="1" spcCol="38100" rtlCol="0" anchor="ctr" upright="0">
+      <a:bodyPr rot="0" spcFirstLastPara="1" vertOverflow="overflow" horzOverflow="overflow" vert="horz" wrap="square" lIns="45718" tIns="45718" rIns="45718" bIns="45718" numCol="1" spcCol="38100" rtlCol="0" anchor="ctr" upright="0">
         <a:spAutoFit/>
       </a:bodyPr>
       <a:lstStyle>
@@ -8914,10 +9429,10 @@
             </a:solidFill>
             <a:effectLst/>
             <a:uFillTx/>
-            <a:latin typeface="等线"/>
-            <a:ea typeface="等线"/>
-            <a:cs typeface="等线"/>
-            <a:sym typeface="等线"/>
+            <a:latin typeface="+mn-lt"/>
+            <a:ea typeface="+mn-ea"/>
+            <a:cs typeface="+mn-cs"/>
+            <a:sym typeface="Helvetica Neue"/>
           </a:defRPr>
         </a:defPPr>
         <a:lvl1pPr marL="0" marR="0" indent="0" algn="l" defTabSz="914400" rtl="0" fontAlgn="auto" latinLnBrk="1" hangingPunct="0">
@@ -9165,12 +9680,12 @@
     <a:lnDef>
       <a:spPr>
         <a:noFill/>
-        <a:ln w="12700" cap="flat">
+        <a:ln w="25400" cap="flat">
           <a:solidFill>
             <a:schemeClr val="accent1"/>
           </a:solidFill>
           <a:prstDash val="solid"/>
-          <a:miter lim="800000"/>
+          <a:round/>
         </a:ln>
         <a:effectLst/>
         <a:sp3d/>
@@ -9457,7 +9972,7 @@
         <a:effectLst/>
         <a:sp3d/>
       </a:spPr>
-      <a:bodyPr rot="0" spcFirstLastPara="1" vertOverflow="overflow" horzOverflow="overflow" vert="horz" wrap="square" lIns="45719" tIns="45719" rIns="45719" bIns="45719" numCol="1" spcCol="38100" rtlCol="0" anchor="t" upright="0">
+      <a:bodyPr rot="0" spcFirstLastPara="1" vertOverflow="overflow" horzOverflow="overflow" vert="horz" wrap="square" lIns="45718" tIns="45718" rIns="45718" bIns="45718" numCol="1" spcCol="38100" rtlCol="0" anchor="t" upright="0">
         <a:spAutoFit/>
       </a:bodyPr>
       <a:lstStyle>
@@ -9485,10 +10000,10 @@
             </a:solidFill>
             <a:effectLst/>
             <a:uFillTx/>
-            <a:latin typeface="等线"/>
-            <a:ea typeface="等线"/>
-            <a:cs typeface="等线"/>
-            <a:sym typeface="等线"/>
+            <a:latin typeface="+mn-lt"/>
+            <a:ea typeface="+mn-ea"/>
+            <a:cs typeface="+mn-cs"/>
+            <a:sym typeface="Helvetica Neue"/>
           </a:defRPr>
         </a:defPPr>
         <a:lvl1pPr marL="0" marR="0" indent="0" algn="l" defTabSz="914400" rtl="0" fontAlgn="auto" latinLnBrk="1" hangingPunct="0">

</xml_diff>

<commit_message>
docs containing content of third and forth iterations(need to be improved)
</commit_message>
<xml_diff>
--- a/doc/架构设计文档.docx
+++ b/doc/架构设计文档.docx
@@ -451,7 +451,14 @@
               <w:right w:w="80" w:type="dxa"/>
             </w:tcMar>
           </w:tcPr>
-          <w:p/>
+          <w:p>
+            <w:r>
+              <w:rPr>
+                <w:rFonts w:hint="eastAsia"/>
+              </w:rPr>
+              <w:t>9/4/2018</w:t>
+            </w:r>
+          </w:p>
         </w:tc>
         <w:tc>
           <w:tcPr>
@@ -470,7 +477,14 @@
               <w:right w:w="80" w:type="dxa"/>
             </w:tcMar>
           </w:tcPr>
-          <w:p/>
+          <w:p>
+            <w:r>
+              <w:rPr>
+                <w:rFonts w:hint="eastAsia"/>
+              </w:rPr>
+              <w:t>3.0</w:t>
+            </w:r>
+          </w:p>
         </w:tc>
         <w:tc>
           <w:tcPr>
@@ -489,7 +503,16 @@
               <w:right w:w="80" w:type="dxa"/>
             </w:tcMar>
           </w:tcPr>
-          <w:p/>
+          <w:p>
+            <w:r>
+              <w:rPr>
+                <w:rFonts w:hint="eastAsia"/>
+              </w:rPr>
+              <w:t>第三次及第四次迭代</w:t>
+            </w:r>
+            <w:bookmarkStart w:id="0" w:name="_GoBack"/>
+            <w:bookmarkEnd w:id="0"/>
+          </w:p>
         </w:tc>
         <w:tc>
           <w:tcPr>
@@ -685,7 +708,6 @@
                                   </w:sdtPr>
                                   <w:sdtEndPr/>
                                   <w:sdtContent>
-                                    <w:proofErr w:type="gramStart"/>
                                     <w:r>
                                       <w:rPr>
                                         <w:rFonts w:hint="eastAsia"/>
@@ -694,40 +716,7 @@
                                         <w:sz w:val="32"/>
                                         <w:szCs w:val="32"/>
                                       </w:rPr>
-                                      <w:t>“</w:t>
-                                    </w:r>
-                                    <w:proofErr w:type="gramEnd"/>
-                                    <w:r>
-                                      <w:rPr>
-                                        <w:rFonts w:hint="eastAsia"/>
-                                        <w:b/>
-                                        <w:bCs/>
-                                        <w:sz w:val="32"/>
-                                        <w:szCs w:val="32"/>
-                                      </w:rPr>
-                                      <w:t>慧眼识</w:t>
-                                    </w:r>
-                                    <w:proofErr w:type="gramStart"/>
-                                    <w:r>
-                                      <w:rPr>
-                                        <w:rFonts w:hint="eastAsia"/>
-                                        <w:b/>
-                                        <w:bCs/>
-                                        <w:sz w:val="32"/>
-                                        <w:szCs w:val="32"/>
-                                      </w:rPr>
-                                      <w:t>踪</w:t>
-                                    </w:r>
-                                    <w:proofErr w:type="gramEnd"/>
-                                    <w:r>
-                                      <w:rPr>
-                                        <w:rFonts w:hint="eastAsia"/>
-                                        <w:b/>
-                                        <w:bCs/>
-                                        <w:sz w:val="32"/>
-                                        <w:szCs w:val="32"/>
-                                      </w:rPr>
-                                      <w:t>“——基于深度学习的人员即时搜寻系统</w:t>
+                                      <w:t>“慧眼识踪“——基于深度学习的人员即时搜寻系统</w:t>
                                     </w:r>
                                   </w:sdtContent>
                                 </w:sdt>
@@ -815,13 +804,23 @@
                                     </w:r>
                                     <w:r>
                                       <w:rPr>
+                                        <w:rFonts w:eastAsia="PMingLiU"/>
+                                        <w:caps/>
+                                        <w:sz w:val="24"/>
+                                        <w:szCs w:val="24"/>
+                                        <w:lang w:val="zh-TW" w:eastAsia="zh-TW"/>
+                                      </w:rPr>
+                                      <w:t>3</w:t>
+                                    </w:r>
+                                    <w:r>
+                                      <w:rPr>
                                         <w:rFonts w:hint="eastAsia"/>
                                         <w:caps/>
                                         <w:sz w:val="24"/>
                                         <w:szCs w:val="24"/>
                                         <w:lang w:val="zh-TW"/>
                                       </w:rPr>
-                                      <w:t>2.0</w:t>
+                                      <w:t>.0</w:t>
                                     </w:r>
                                   </w:sdtContent>
                                 </w:sdt>
@@ -878,7 +877,6 @@
                             </w:sdtPr>
                             <w:sdtEndPr/>
                             <w:sdtContent>
-                              <w:proofErr w:type="gramStart"/>
                               <w:r>
                                 <w:rPr>
                                   <w:rFonts w:hint="eastAsia"/>
@@ -887,40 +885,7 @@
                                   <w:sz w:val="32"/>
                                   <w:szCs w:val="32"/>
                                 </w:rPr>
-                                <w:t>“</w:t>
-                              </w:r>
-                              <w:proofErr w:type="gramEnd"/>
-                              <w:r>
-                                <w:rPr>
-                                  <w:rFonts w:hint="eastAsia"/>
-                                  <w:b/>
-                                  <w:bCs/>
-                                  <w:sz w:val="32"/>
-                                  <w:szCs w:val="32"/>
-                                </w:rPr>
-                                <w:t>慧眼识</w:t>
-                              </w:r>
-                              <w:proofErr w:type="gramStart"/>
-                              <w:r>
-                                <w:rPr>
-                                  <w:rFonts w:hint="eastAsia"/>
-                                  <w:b/>
-                                  <w:bCs/>
-                                  <w:sz w:val="32"/>
-                                  <w:szCs w:val="32"/>
-                                </w:rPr>
-                                <w:t>踪</w:t>
-                              </w:r>
-                              <w:proofErr w:type="gramEnd"/>
-                              <w:r>
-                                <w:rPr>
-                                  <w:rFonts w:hint="eastAsia"/>
-                                  <w:b/>
-                                  <w:bCs/>
-                                  <w:sz w:val="32"/>
-                                  <w:szCs w:val="32"/>
-                                </w:rPr>
-                                <w:t>“——基于深度学习的人员即时搜寻系统</w:t>
+                                <w:t>“慧眼识踪“——基于深度学习的人员即时搜寻系统</w:t>
                               </w:r>
                             </w:sdtContent>
                           </w:sdt>
@@ -1008,13 +973,23 @@
                               </w:r>
                               <w:r>
                                 <w:rPr>
+                                  <w:rFonts w:eastAsia="PMingLiU"/>
+                                  <w:caps/>
+                                  <w:sz w:val="24"/>
+                                  <w:szCs w:val="24"/>
+                                  <w:lang w:val="zh-TW" w:eastAsia="zh-TW"/>
+                                </w:rPr>
+                                <w:t>3</w:t>
+                              </w:r>
+                              <w:r>
+                                <w:rPr>
                                   <w:rFonts w:hint="eastAsia"/>
                                   <w:caps/>
                                   <w:sz w:val="24"/>
                                   <w:szCs w:val="24"/>
                                   <w:lang w:val="zh-TW"/>
                                 </w:rPr>
-                                <w:t>2.0</w:t>
+                                <w:t>.0</w:t>
                               </w:r>
                             </w:sdtContent>
                           </w:sdt>
@@ -1081,7 +1056,7 @@
                   <w:tab w:val="right" w:leader="dot" w:pos="8290"/>
                 </w:tabs>
                 <w:rPr>
-                  <w:rFonts w:asciiTheme="minorHAnsi" w:eastAsiaTheme="minorEastAsia" w:hAnsiTheme="minorHAnsi" w:cstheme="minorBidi"/>
+                  <w:rFonts w:asciiTheme="minorHAnsi" w:eastAsiaTheme="minorEastAsia" w:hAnsiTheme="minorHAnsi" w:cstheme="minorBidi" w:hint="eastAsia"/>
                   <w:noProof/>
                   <w:color w:val="auto"/>
                   <w:szCs w:val="22"/>
@@ -1111,7 +1086,7 @@
                 </w:rPr>
                 <w:fldChar w:fldCharType="separate"/>
               </w:r>
-              <w:hyperlink w:anchor="_Toc523822490" w:history="1">
+              <w:hyperlink w:anchor="_Toc523823109" w:history="1">
                 <w:r>
                   <w:rPr>
                     <w:rStyle w:val="a7"/>
@@ -1146,7 +1121,7 @@
                     <w:noProof/>
                     <w:webHidden/>
                   </w:rPr>
-                  <w:instrText xml:space="preserve"> PAGEREF _Toc523822490 \h </w:instrText>
+                  <w:instrText xml:space="preserve"> PAGEREF _Toc523823109 \h </w:instrText>
                 </w:r>
                 <w:r>
                   <w:rPr>
@@ -1184,13 +1159,13 @@
                   <w:tab w:val="right" w:leader="dot" w:pos="8290"/>
                 </w:tabs>
                 <w:rPr>
-                  <w:rFonts w:asciiTheme="minorHAnsi" w:eastAsiaTheme="minorEastAsia" w:hAnsiTheme="minorHAnsi" w:cstheme="minorBidi"/>
+                  <w:rFonts w:asciiTheme="minorHAnsi" w:eastAsiaTheme="minorEastAsia" w:hAnsiTheme="minorHAnsi" w:cstheme="minorBidi" w:hint="eastAsia"/>
                   <w:noProof/>
                   <w:color w:val="auto"/>
                   <w:szCs w:val="22"/>
                 </w:rPr>
               </w:pPr>
-              <w:hyperlink w:anchor="_Toc523822491" w:history="1">
+              <w:hyperlink w:anchor="_Toc523823110" w:history="1">
                 <w:r>
                   <w:rPr>
                     <w:rStyle w:val="a7"/>
@@ -1225,7 +1200,7 @@
                     <w:noProof/>
                     <w:webHidden/>
                   </w:rPr>
-                  <w:instrText xml:space="preserve"> PAGEREF _Toc523822491 \h </w:instrText>
+                  <w:instrText xml:space="preserve"> PAGEREF _Toc523823110 \h </w:instrText>
                 </w:r>
                 <w:r>
                   <w:rPr>
@@ -1263,13 +1238,13 @@
                   <w:tab w:val="right" w:leader="dot" w:pos="8290"/>
                 </w:tabs>
                 <w:rPr>
-                  <w:rFonts w:asciiTheme="minorHAnsi" w:eastAsiaTheme="minorEastAsia" w:hAnsiTheme="minorHAnsi" w:cstheme="minorBidi"/>
+                  <w:rFonts w:asciiTheme="minorHAnsi" w:eastAsiaTheme="minorEastAsia" w:hAnsiTheme="minorHAnsi" w:cstheme="minorBidi" w:hint="eastAsia"/>
                   <w:noProof/>
                   <w:color w:val="auto"/>
                   <w:szCs w:val="22"/>
                 </w:rPr>
               </w:pPr>
-              <w:hyperlink w:anchor="_Toc523822492" w:history="1">
+              <w:hyperlink w:anchor="_Toc523823111" w:history="1">
                 <w:r>
                   <w:rPr>
                     <w:rStyle w:val="a7"/>
@@ -1304,7 +1279,7 @@
                     <w:noProof/>
                     <w:webHidden/>
                   </w:rPr>
-                  <w:instrText xml:space="preserve"> PAGEREF _Toc523822492 \h </w:instrText>
+                  <w:instrText xml:space="preserve"> PAGEREF _Toc523823111 \h </w:instrText>
                 </w:r>
                 <w:r>
                   <w:rPr>
@@ -1342,13 +1317,13 @@
                   <w:tab w:val="right" w:leader="dot" w:pos="8290"/>
                 </w:tabs>
                 <w:rPr>
-                  <w:rFonts w:asciiTheme="minorHAnsi" w:eastAsiaTheme="minorEastAsia" w:hAnsiTheme="minorHAnsi" w:cstheme="minorBidi"/>
+                  <w:rFonts w:asciiTheme="minorHAnsi" w:eastAsiaTheme="minorEastAsia" w:hAnsiTheme="minorHAnsi" w:cstheme="minorBidi" w:hint="eastAsia"/>
                   <w:noProof/>
                   <w:color w:val="auto"/>
                   <w:szCs w:val="22"/>
                 </w:rPr>
               </w:pPr>
-              <w:hyperlink w:anchor="_Toc523822493" w:history="1">
+              <w:hyperlink w:anchor="_Toc523823112" w:history="1">
                 <w:r>
                   <w:rPr>
                     <w:rStyle w:val="a7"/>
@@ -1383,7 +1358,7 @@
                     <w:noProof/>
                     <w:webHidden/>
                   </w:rPr>
-                  <w:instrText xml:space="preserve"> PAGEREF _Toc523822493 \h </w:instrText>
+                  <w:instrText xml:space="preserve"> PAGEREF _Toc523823112 \h </w:instrText>
                 </w:r>
                 <w:r>
                   <w:rPr>
@@ -1421,13 +1396,13 @@
                   <w:tab w:val="right" w:leader="dot" w:pos="8290"/>
                 </w:tabs>
                 <w:rPr>
-                  <w:rFonts w:asciiTheme="minorHAnsi" w:eastAsiaTheme="minorEastAsia" w:hAnsiTheme="minorHAnsi" w:cstheme="minorBidi"/>
+                  <w:rFonts w:asciiTheme="minorHAnsi" w:eastAsiaTheme="minorEastAsia" w:hAnsiTheme="minorHAnsi" w:cstheme="minorBidi" w:hint="eastAsia"/>
                   <w:noProof/>
                   <w:color w:val="auto"/>
                   <w:szCs w:val="22"/>
                 </w:rPr>
               </w:pPr>
-              <w:hyperlink w:anchor="_Toc523822494" w:history="1">
+              <w:hyperlink w:anchor="_Toc523823113" w:history="1">
                 <w:r>
                   <w:rPr>
                     <w:rStyle w:val="a7"/>
@@ -1462,7 +1437,7 @@
                     <w:noProof/>
                     <w:webHidden/>
                   </w:rPr>
-                  <w:instrText xml:space="preserve"> PAGEREF _Toc523822494 \h </w:instrText>
+                  <w:instrText xml:space="preserve"> PAGEREF _Toc523823113 \h </w:instrText>
                 </w:r>
                 <w:r>
                   <w:rPr>
@@ -1500,13 +1475,13 @@
                   <w:tab w:val="right" w:leader="dot" w:pos="8290"/>
                 </w:tabs>
                 <w:rPr>
-                  <w:rFonts w:asciiTheme="minorHAnsi" w:eastAsiaTheme="minorEastAsia" w:hAnsiTheme="minorHAnsi" w:cstheme="minorBidi"/>
+                  <w:rFonts w:asciiTheme="minorHAnsi" w:eastAsiaTheme="minorEastAsia" w:hAnsiTheme="minorHAnsi" w:cstheme="minorBidi" w:hint="eastAsia"/>
                   <w:noProof/>
                   <w:color w:val="auto"/>
                   <w:szCs w:val="22"/>
                 </w:rPr>
               </w:pPr>
-              <w:hyperlink w:anchor="_Toc523822495" w:history="1">
+              <w:hyperlink w:anchor="_Toc523823114" w:history="1">
                 <w:r>
                   <w:rPr>
                     <w:rStyle w:val="a7"/>
@@ -1541,7 +1516,7 @@
                     <w:noProof/>
                     <w:webHidden/>
                   </w:rPr>
-                  <w:instrText xml:space="preserve"> PAGEREF _Toc523822495 \h </w:instrText>
+                  <w:instrText xml:space="preserve"> PAGEREF _Toc523823114 \h </w:instrText>
                 </w:r>
                 <w:r>
                   <w:rPr>
@@ -1579,13 +1554,13 @@
                   <w:tab w:val="right" w:leader="dot" w:pos="8290"/>
                 </w:tabs>
                 <w:rPr>
-                  <w:rFonts w:asciiTheme="minorHAnsi" w:eastAsiaTheme="minorEastAsia" w:hAnsiTheme="minorHAnsi" w:cstheme="minorBidi"/>
+                  <w:rFonts w:asciiTheme="minorHAnsi" w:eastAsiaTheme="minorEastAsia" w:hAnsiTheme="minorHAnsi" w:cstheme="minorBidi" w:hint="eastAsia"/>
                   <w:noProof/>
                   <w:color w:val="auto"/>
                   <w:szCs w:val="22"/>
                 </w:rPr>
               </w:pPr>
-              <w:hyperlink w:anchor="_Toc523822496" w:history="1">
+              <w:hyperlink w:anchor="_Toc523823115" w:history="1">
                 <w:r>
                   <w:rPr>
                     <w:rStyle w:val="a7"/>
@@ -1635,7 +1610,7 @@
                     <w:noProof/>
                     <w:webHidden/>
                   </w:rPr>
-                  <w:instrText xml:space="preserve"> PAGEREF _Toc523822496 \h </w:instrText>
+                  <w:instrText xml:space="preserve"> PAGEREF _Toc523823115 \h </w:instrText>
                 </w:r>
                 <w:r>
                   <w:rPr>
@@ -1673,13 +1648,13 @@
                   <w:tab w:val="right" w:leader="dot" w:pos="8290"/>
                 </w:tabs>
                 <w:rPr>
-                  <w:rFonts w:asciiTheme="minorHAnsi" w:eastAsiaTheme="minorEastAsia" w:hAnsiTheme="minorHAnsi" w:cstheme="minorBidi"/>
+                  <w:rFonts w:asciiTheme="minorHAnsi" w:eastAsiaTheme="minorEastAsia" w:hAnsiTheme="minorHAnsi" w:cstheme="minorBidi" w:hint="eastAsia"/>
                   <w:noProof/>
                   <w:color w:val="auto"/>
                   <w:szCs w:val="22"/>
                 </w:rPr>
               </w:pPr>
-              <w:hyperlink w:anchor="_Toc523822497" w:history="1">
+              <w:hyperlink w:anchor="_Toc523823116" w:history="1">
                 <w:r>
                   <w:rPr>
                     <w:rStyle w:val="a7"/>
@@ -1729,7 +1704,7 @@
                     <w:noProof/>
                     <w:webHidden/>
                   </w:rPr>
-                  <w:instrText xml:space="preserve"> PAGEREF _Toc523822497 \h </w:instrText>
+                  <w:instrText xml:space="preserve"> PAGEREF _Toc523823116 \h </w:instrText>
                 </w:r>
                 <w:r>
                   <w:rPr>
@@ -1767,13 +1742,13 @@
                   <w:tab w:val="right" w:leader="dot" w:pos="8290"/>
                 </w:tabs>
                 <w:rPr>
-                  <w:rFonts w:asciiTheme="minorHAnsi" w:eastAsiaTheme="minorEastAsia" w:hAnsiTheme="minorHAnsi" w:cstheme="minorBidi"/>
+                  <w:rFonts w:asciiTheme="minorHAnsi" w:eastAsiaTheme="minorEastAsia" w:hAnsiTheme="minorHAnsi" w:cstheme="minorBidi" w:hint="eastAsia"/>
                   <w:noProof/>
                   <w:color w:val="auto"/>
                   <w:szCs w:val="22"/>
                 </w:rPr>
               </w:pPr>
-              <w:hyperlink w:anchor="_Toc523822498" w:history="1">
+              <w:hyperlink w:anchor="_Toc523823117" w:history="1">
                 <w:r>
                   <w:rPr>
                     <w:rStyle w:val="a7"/>
@@ -1823,7 +1798,7 @@
                     <w:noProof/>
                     <w:webHidden/>
                   </w:rPr>
-                  <w:instrText xml:space="preserve"> PAGEREF _Toc523822498 \h </w:instrText>
+                  <w:instrText xml:space="preserve"> PAGEREF _Toc523823117 \h </w:instrText>
                 </w:r>
                 <w:r>
                   <w:rPr>
@@ -1861,13 +1836,13 @@
                   <w:tab w:val="right" w:leader="dot" w:pos="8290"/>
                 </w:tabs>
                 <w:rPr>
-                  <w:rFonts w:asciiTheme="minorHAnsi" w:eastAsiaTheme="minorEastAsia" w:hAnsiTheme="minorHAnsi" w:cstheme="minorBidi"/>
+                  <w:rFonts w:asciiTheme="minorHAnsi" w:eastAsiaTheme="minorEastAsia" w:hAnsiTheme="minorHAnsi" w:cstheme="minorBidi" w:hint="eastAsia"/>
                   <w:noProof/>
                   <w:color w:val="auto"/>
                   <w:szCs w:val="22"/>
                 </w:rPr>
               </w:pPr>
-              <w:hyperlink w:anchor="_Toc523822499" w:history="1">
+              <w:hyperlink w:anchor="_Toc523823118" w:history="1">
                 <w:r>
                   <w:rPr>
                     <w:rStyle w:val="a7"/>
@@ -1917,7 +1892,7 @@
                     <w:noProof/>
                     <w:webHidden/>
                   </w:rPr>
-                  <w:instrText xml:space="preserve"> PAGEREF _Toc523822499 \h </w:instrText>
+                  <w:instrText xml:space="preserve"> PAGEREF _Toc523823118 \h </w:instrText>
                 </w:r>
                 <w:r>
                   <w:rPr>
@@ -1955,13 +1930,13 @@
                   <w:tab w:val="right" w:leader="dot" w:pos="8290"/>
                 </w:tabs>
                 <w:rPr>
-                  <w:rFonts w:asciiTheme="minorHAnsi" w:eastAsiaTheme="minorEastAsia" w:hAnsiTheme="minorHAnsi" w:cstheme="minorBidi"/>
+                  <w:rFonts w:asciiTheme="minorHAnsi" w:eastAsiaTheme="minorEastAsia" w:hAnsiTheme="minorHAnsi" w:cstheme="minorBidi" w:hint="eastAsia"/>
                   <w:noProof/>
                   <w:color w:val="auto"/>
                   <w:szCs w:val="22"/>
                 </w:rPr>
               </w:pPr>
-              <w:hyperlink w:anchor="_Toc523822500" w:history="1">
+              <w:hyperlink w:anchor="_Toc523823119" w:history="1">
                 <w:r>
                   <w:rPr>
                     <w:rStyle w:val="a7"/>
@@ -1996,7 +1971,7 @@
                     <w:noProof/>
                     <w:webHidden/>
                   </w:rPr>
-                  <w:instrText xml:space="preserve"> PAGEREF _Toc523822500 \h </w:instrText>
+                  <w:instrText xml:space="preserve"> PAGEREF _Toc523823119 \h </w:instrText>
                 </w:r>
                 <w:r>
                   <w:rPr>
@@ -2034,13 +2009,13 @@
                   <w:tab w:val="right" w:leader="dot" w:pos="8290"/>
                 </w:tabs>
                 <w:rPr>
-                  <w:rFonts w:asciiTheme="minorHAnsi" w:eastAsiaTheme="minorEastAsia" w:hAnsiTheme="minorHAnsi" w:cstheme="minorBidi"/>
+                  <w:rFonts w:asciiTheme="minorHAnsi" w:eastAsiaTheme="minorEastAsia" w:hAnsiTheme="minorHAnsi" w:cstheme="minorBidi" w:hint="eastAsia"/>
                   <w:noProof/>
                   <w:color w:val="auto"/>
                   <w:szCs w:val="22"/>
                 </w:rPr>
               </w:pPr>
-              <w:hyperlink w:anchor="_Toc523822501" w:history="1">
+              <w:hyperlink w:anchor="_Toc523823120" w:history="1">
                 <w:r>
                   <w:rPr>
                     <w:rStyle w:val="a7"/>
@@ -2075,7 +2050,7 @@
                     <w:noProof/>
                     <w:webHidden/>
                   </w:rPr>
-                  <w:instrText xml:space="preserve"> PAGEREF _Toc523822501 \h </w:instrText>
+                  <w:instrText xml:space="preserve"> PAGEREF _Toc523823120 \h </w:instrText>
                 </w:r>
                 <w:r>
                   <w:rPr>
@@ -2113,13 +2088,13 @@
                   <w:tab w:val="right" w:leader="dot" w:pos="8290"/>
                 </w:tabs>
                 <w:rPr>
-                  <w:rFonts w:asciiTheme="minorHAnsi" w:eastAsiaTheme="minorEastAsia" w:hAnsiTheme="minorHAnsi" w:cstheme="minorBidi"/>
+                  <w:rFonts w:asciiTheme="minorHAnsi" w:eastAsiaTheme="minorEastAsia" w:hAnsiTheme="minorHAnsi" w:cstheme="minorBidi" w:hint="eastAsia"/>
                   <w:noProof/>
                   <w:color w:val="auto"/>
                   <w:szCs w:val="22"/>
                 </w:rPr>
               </w:pPr>
-              <w:hyperlink w:anchor="_Toc523822502" w:history="1">
+              <w:hyperlink w:anchor="_Toc523823121" w:history="1">
                 <w:r>
                   <w:rPr>
                     <w:rStyle w:val="a7"/>
@@ -2154,7 +2129,7 @@
                     <w:noProof/>
                     <w:webHidden/>
                   </w:rPr>
-                  <w:instrText xml:space="preserve"> PAGEREF _Toc523822502 \h </w:instrText>
+                  <w:instrText xml:space="preserve"> PAGEREF _Toc523823121 \h </w:instrText>
                 </w:r>
                 <w:r>
                   <w:rPr>
@@ -2192,13 +2167,13 @@
                   <w:tab w:val="right" w:leader="dot" w:pos="8290"/>
                 </w:tabs>
                 <w:rPr>
-                  <w:rFonts w:asciiTheme="minorHAnsi" w:eastAsiaTheme="minorEastAsia" w:hAnsiTheme="minorHAnsi" w:cstheme="minorBidi"/>
+                  <w:rFonts w:asciiTheme="minorHAnsi" w:eastAsiaTheme="minorEastAsia" w:hAnsiTheme="minorHAnsi" w:cstheme="minorBidi" w:hint="eastAsia"/>
                   <w:noProof/>
                   <w:color w:val="auto"/>
                   <w:szCs w:val="22"/>
                 </w:rPr>
               </w:pPr>
-              <w:hyperlink w:anchor="_Toc523822503" w:history="1">
+              <w:hyperlink w:anchor="_Toc523823122" w:history="1">
                 <w:r>
                   <w:rPr>
                     <w:rStyle w:val="a7"/>
@@ -2233,7 +2208,7 @@
                     <w:noProof/>
                     <w:webHidden/>
                   </w:rPr>
-                  <w:instrText xml:space="preserve"> PAGEREF _Toc523822503 \h </w:instrText>
+                  <w:instrText xml:space="preserve"> PAGEREF _Toc523823122 \h </w:instrText>
                 </w:r>
                 <w:r>
                   <w:rPr>
@@ -2271,13 +2246,13 @@
                   <w:tab w:val="right" w:leader="dot" w:pos="8290"/>
                 </w:tabs>
                 <w:rPr>
-                  <w:rFonts w:asciiTheme="minorHAnsi" w:eastAsiaTheme="minorEastAsia" w:hAnsiTheme="minorHAnsi" w:cstheme="minorBidi"/>
+                  <w:rFonts w:asciiTheme="minorHAnsi" w:eastAsiaTheme="minorEastAsia" w:hAnsiTheme="minorHAnsi" w:cstheme="minorBidi" w:hint="eastAsia"/>
                   <w:noProof/>
                   <w:color w:val="auto"/>
                   <w:szCs w:val="22"/>
                 </w:rPr>
               </w:pPr>
-              <w:hyperlink w:anchor="_Toc523822504" w:history="1">
+              <w:hyperlink w:anchor="_Toc523823123" w:history="1">
                 <w:r>
                   <w:rPr>
                     <w:rStyle w:val="a7"/>
@@ -2312,7 +2287,7 @@
                     <w:noProof/>
                     <w:webHidden/>
                   </w:rPr>
-                  <w:instrText xml:space="preserve"> PAGEREF _Toc523822504 \h </w:instrText>
+                  <w:instrText xml:space="preserve"> PAGEREF _Toc523823123 \h </w:instrText>
                 </w:r>
                 <w:r>
                   <w:rPr>
@@ -2350,13 +2325,13 @@
                   <w:tab w:val="right" w:leader="dot" w:pos="8290"/>
                 </w:tabs>
                 <w:rPr>
-                  <w:rFonts w:asciiTheme="minorHAnsi" w:eastAsiaTheme="minorEastAsia" w:hAnsiTheme="minorHAnsi" w:cstheme="minorBidi"/>
+                  <w:rFonts w:asciiTheme="minorHAnsi" w:eastAsiaTheme="minorEastAsia" w:hAnsiTheme="minorHAnsi" w:cstheme="minorBidi" w:hint="eastAsia"/>
                   <w:noProof/>
                   <w:color w:val="auto"/>
                   <w:szCs w:val="22"/>
                 </w:rPr>
               </w:pPr>
-              <w:hyperlink w:anchor="_Toc523822505" w:history="1">
+              <w:hyperlink w:anchor="_Toc523823124" w:history="1">
                 <w:r>
                   <w:rPr>
                     <w:rStyle w:val="a7"/>
@@ -2391,7 +2366,7 @@
                     <w:noProof/>
                     <w:webHidden/>
                   </w:rPr>
-                  <w:instrText xml:space="preserve"> PAGEREF _Toc523822505 \h </w:instrText>
+                  <w:instrText xml:space="preserve"> PAGEREF _Toc523823124 \h </w:instrText>
                 </w:r>
                 <w:r>
                   <w:rPr>
@@ -2429,13 +2404,13 @@
                   <w:tab w:val="right" w:leader="dot" w:pos="8290"/>
                 </w:tabs>
                 <w:rPr>
-                  <w:rFonts w:asciiTheme="minorHAnsi" w:eastAsiaTheme="minorEastAsia" w:hAnsiTheme="minorHAnsi" w:cstheme="minorBidi"/>
+                  <w:rFonts w:asciiTheme="minorHAnsi" w:eastAsiaTheme="minorEastAsia" w:hAnsiTheme="minorHAnsi" w:cstheme="minorBidi" w:hint="eastAsia"/>
                   <w:noProof/>
                   <w:color w:val="auto"/>
                   <w:szCs w:val="22"/>
                 </w:rPr>
               </w:pPr>
-              <w:hyperlink w:anchor="_Toc523822506" w:history="1">
+              <w:hyperlink w:anchor="_Toc523823125" w:history="1">
                 <w:r>
                   <w:rPr>
                     <w:rStyle w:val="a7"/>
@@ -2470,7 +2445,7 @@
                     <w:noProof/>
                     <w:webHidden/>
                   </w:rPr>
-                  <w:instrText xml:space="preserve"> PAGEREF _Toc523822506 \h </w:instrText>
+                  <w:instrText xml:space="preserve"> PAGEREF _Toc523823125 \h </w:instrText>
                 </w:r>
                 <w:r>
                   <w:rPr>
@@ -2508,13 +2483,13 @@
                   <w:tab w:val="right" w:leader="dot" w:pos="8290"/>
                 </w:tabs>
                 <w:rPr>
-                  <w:rFonts w:asciiTheme="minorHAnsi" w:eastAsiaTheme="minorEastAsia" w:hAnsiTheme="minorHAnsi" w:cstheme="minorBidi"/>
+                  <w:rFonts w:asciiTheme="minorHAnsi" w:eastAsiaTheme="minorEastAsia" w:hAnsiTheme="minorHAnsi" w:cstheme="minorBidi" w:hint="eastAsia"/>
                   <w:noProof/>
                   <w:color w:val="auto"/>
                   <w:szCs w:val="22"/>
                 </w:rPr>
               </w:pPr>
-              <w:hyperlink w:anchor="_Toc523822507" w:history="1">
+              <w:hyperlink w:anchor="_Toc523823126" w:history="1">
                 <w:r>
                   <w:rPr>
                     <w:rStyle w:val="a7"/>
@@ -2549,7 +2524,7 @@
                     <w:noProof/>
                     <w:webHidden/>
                   </w:rPr>
-                  <w:instrText xml:space="preserve"> PAGEREF _Toc523822507 \h </w:instrText>
+                  <w:instrText xml:space="preserve"> PAGEREF _Toc523823126 \h </w:instrText>
                 </w:r>
                 <w:r>
                   <w:rPr>
@@ -2587,13 +2562,13 @@
                   <w:tab w:val="right" w:leader="dot" w:pos="8290"/>
                 </w:tabs>
                 <w:rPr>
-                  <w:rFonts w:asciiTheme="minorHAnsi" w:eastAsiaTheme="minorEastAsia" w:hAnsiTheme="minorHAnsi" w:cstheme="minorBidi"/>
+                  <w:rFonts w:asciiTheme="minorHAnsi" w:eastAsiaTheme="minorEastAsia" w:hAnsiTheme="minorHAnsi" w:cstheme="minorBidi" w:hint="eastAsia"/>
                   <w:noProof/>
                   <w:color w:val="auto"/>
                   <w:szCs w:val="22"/>
                 </w:rPr>
               </w:pPr>
-              <w:hyperlink w:anchor="_Toc523822508" w:history="1">
+              <w:hyperlink w:anchor="_Toc523823127" w:history="1">
                 <w:r>
                   <w:rPr>
                     <w:rStyle w:val="a7"/>
@@ -2628,7 +2603,7 @@
                     <w:noProof/>
                     <w:webHidden/>
                   </w:rPr>
-                  <w:instrText xml:space="preserve"> PAGEREF _Toc523822508 \h </w:instrText>
+                  <w:instrText xml:space="preserve"> PAGEREF _Toc523823127 \h </w:instrText>
                 </w:r>
                 <w:r>
                   <w:rPr>
@@ -2666,13 +2641,13 @@
                   <w:tab w:val="right" w:leader="dot" w:pos="8290"/>
                 </w:tabs>
                 <w:rPr>
-                  <w:rFonts w:asciiTheme="minorHAnsi" w:eastAsiaTheme="minorEastAsia" w:hAnsiTheme="minorHAnsi" w:cstheme="minorBidi"/>
+                  <w:rFonts w:asciiTheme="minorHAnsi" w:eastAsiaTheme="minorEastAsia" w:hAnsiTheme="minorHAnsi" w:cstheme="minorBidi" w:hint="eastAsia"/>
                   <w:noProof/>
                   <w:color w:val="auto"/>
                   <w:szCs w:val="22"/>
                 </w:rPr>
               </w:pPr>
-              <w:hyperlink w:anchor="_Toc523822509" w:history="1">
+              <w:hyperlink w:anchor="_Toc523823128" w:history="1">
                 <w:r>
                   <w:rPr>
                     <w:rStyle w:val="a7"/>
@@ -2743,7 +2718,7 @@
                     <w:noProof/>
                     <w:webHidden/>
                   </w:rPr>
-                  <w:instrText xml:space="preserve"> PAGEREF _Toc523822509 \h </w:instrText>
+                  <w:instrText xml:space="preserve"> PAGEREF _Toc523823128 \h </w:instrText>
                 </w:r>
                 <w:r>
                   <w:rPr>
@@ -2781,13 +2756,13 @@
                   <w:tab w:val="right" w:leader="dot" w:pos="8290"/>
                 </w:tabs>
                 <w:rPr>
-                  <w:rFonts w:asciiTheme="minorHAnsi" w:eastAsiaTheme="minorEastAsia" w:hAnsiTheme="minorHAnsi" w:cstheme="minorBidi"/>
+                  <w:rFonts w:asciiTheme="minorHAnsi" w:eastAsiaTheme="minorEastAsia" w:hAnsiTheme="minorHAnsi" w:cstheme="minorBidi" w:hint="eastAsia"/>
                   <w:noProof/>
                   <w:color w:val="auto"/>
                   <w:szCs w:val="22"/>
                 </w:rPr>
               </w:pPr>
-              <w:hyperlink w:anchor="_Toc523822510" w:history="1">
+              <w:hyperlink w:anchor="_Toc523823129" w:history="1">
                 <w:r>
                   <w:rPr>
                     <w:rStyle w:val="a7"/>
@@ -2822,7 +2797,7 @@
                     <w:noProof/>
                     <w:webHidden/>
                   </w:rPr>
-                  <w:instrText xml:space="preserve"> PAGEREF _Toc523822510 \h </w:instrText>
+                  <w:instrText xml:space="preserve"> PAGEREF _Toc523823129 \h </w:instrText>
                 </w:r>
                 <w:r>
                   <w:rPr>
@@ -2860,13 +2835,13 @@
                   <w:tab w:val="right" w:leader="dot" w:pos="8290"/>
                 </w:tabs>
                 <w:rPr>
-                  <w:rFonts w:asciiTheme="minorHAnsi" w:eastAsiaTheme="minorEastAsia" w:hAnsiTheme="minorHAnsi" w:cstheme="minorBidi"/>
+                  <w:rFonts w:asciiTheme="minorHAnsi" w:eastAsiaTheme="minorEastAsia" w:hAnsiTheme="minorHAnsi" w:cstheme="minorBidi" w:hint="eastAsia"/>
                   <w:noProof/>
                   <w:color w:val="auto"/>
                   <w:szCs w:val="22"/>
                 </w:rPr>
               </w:pPr>
-              <w:hyperlink w:anchor="_Toc523822511" w:history="1">
+              <w:hyperlink w:anchor="_Toc523823130" w:history="1">
                 <w:r>
                   <w:rPr>
                     <w:rStyle w:val="a7"/>
@@ -2910,7 +2885,7 @@
                     <w:noProof/>
                     <w:webHidden/>
                   </w:rPr>
-                  <w:instrText xml:space="preserve"> PAGEREF _Toc523822511 \h </w:instrText>
+                  <w:instrText xml:space="preserve"> PAGEREF _Toc523823130 \h </w:instrText>
                 </w:r>
                 <w:r>
                   <w:rPr>
@@ -2948,13 +2923,13 @@
                   <w:tab w:val="right" w:leader="dot" w:pos="8290"/>
                 </w:tabs>
                 <w:rPr>
-                  <w:rFonts w:asciiTheme="minorHAnsi" w:eastAsiaTheme="minorEastAsia" w:hAnsiTheme="minorHAnsi" w:cstheme="minorBidi"/>
+                  <w:rFonts w:asciiTheme="minorHAnsi" w:eastAsiaTheme="minorEastAsia" w:hAnsiTheme="minorHAnsi" w:cstheme="minorBidi" w:hint="eastAsia"/>
                   <w:noProof/>
                   <w:color w:val="auto"/>
                   <w:szCs w:val="22"/>
                 </w:rPr>
               </w:pPr>
-              <w:hyperlink w:anchor="_Toc523822512" w:history="1">
+              <w:hyperlink w:anchor="_Toc523823131" w:history="1">
                 <w:r>
                   <w:rPr>
                     <w:rStyle w:val="a7"/>
@@ -2990,7 +2965,7 @@
                     <w:noProof/>
                     <w:webHidden/>
                   </w:rPr>
-                  <w:instrText xml:space="preserve"> PAGEREF _Toc523822512 \h </w:instrText>
+                  <w:instrText xml:space="preserve"> PAGEREF _Toc523823131 \h </w:instrText>
                 </w:r>
                 <w:r>
                   <w:rPr>
@@ -3028,13 +3003,13 @@
                   <w:tab w:val="right" w:leader="dot" w:pos="8290"/>
                 </w:tabs>
                 <w:rPr>
-                  <w:rFonts w:asciiTheme="minorHAnsi" w:eastAsiaTheme="minorEastAsia" w:hAnsiTheme="minorHAnsi" w:cstheme="minorBidi"/>
+                  <w:rFonts w:asciiTheme="minorHAnsi" w:eastAsiaTheme="minorEastAsia" w:hAnsiTheme="minorHAnsi" w:cstheme="minorBidi" w:hint="eastAsia"/>
                   <w:noProof/>
                   <w:color w:val="auto"/>
                   <w:szCs w:val="22"/>
                 </w:rPr>
               </w:pPr>
-              <w:hyperlink w:anchor="_Toc523822513" w:history="1">
+              <w:hyperlink w:anchor="_Toc523823132" w:history="1">
                 <w:r>
                   <w:rPr>
                     <w:rStyle w:val="a7"/>
@@ -3069,7 +3044,7 @@
                     <w:noProof/>
                     <w:webHidden/>
                   </w:rPr>
-                  <w:instrText xml:space="preserve"> PAGEREF _Toc523822513 \h </w:instrText>
+                  <w:instrText xml:space="preserve"> PAGEREF _Toc523823132 \h </w:instrText>
                 </w:r>
                 <w:r>
                   <w:rPr>
@@ -3107,13 +3082,13 @@
                   <w:tab w:val="right" w:leader="dot" w:pos="8290"/>
                 </w:tabs>
                 <w:rPr>
-                  <w:rFonts w:asciiTheme="minorHAnsi" w:eastAsiaTheme="minorEastAsia" w:hAnsiTheme="minorHAnsi" w:cstheme="minorBidi"/>
+                  <w:rFonts w:asciiTheme="minorHAnsi" w:eastAsiaTheme="minorEastAsia" w:hAnsiTheme="minorHAnsi" w:cstheme="minorBidi" w:hint="eastAsia"/>
                   <w:noProof/>
                   <w:color w:val="auto"/>
                   <w:szCs w:val="22"/>
                 </w:rPr>
               </w:pPr>
-              <w:hyperlink w:anchor="_Toc523822514" w:history="1">
+              <w:hyperlink w:anchor="_Toc523823133" w:history="1">
                 <w:r>
                   <w:rPr>
                     <w:rStyle w:val="a7"/>
@@ -3148,7 +3123,7 @@
                     <w:noProof/>
                     <w:webHidden/>
                   </w:rPr>
-                  <w:instrText xml:space="preserve"> PAGEREF _Toc523822514 \h </w:instrText>
+                  <w:instrText xml:space="preserve"> PAGEREF _Toc523823133 \h </w:instrText>
                 </w:r>
                 <w:r>
                   <w:rPr>
@@ -3186,13 +3161,13 @@
                   <w:tab w:val="right" w:leader="dot" w:pos="8290"/>
                 </w:tabs>
                 <w:rPr>
-                  <w:rFonts w:asciiTheme="minorHAnsi" w:eastAsiaTheme="minorEastAsia" w:hAnsiTheme="minorHAnsi" w:cstheme="minorBidi"/>
+                  <w:rFonts w:asciiTheme="minorHAnsi" w:eastAsiaTheme="minorEastAsia" w:hAnsiTheme="minorHAnsi" w:cstheme="minorBidi" w:hint="eastAsia"/>
                   <w:noProof/>
                   <w:color w:val="auto"/>
                   <w:szCs w:val="22"/>
                 </w:rPr>
               </w:pPr>
-              <w:hyperlink w:anchor="_Toc523822515" w:history="1">
+              <w:hyperlink w:anchor="_Toc523823134" w:history="1">
                 <w:r>
                   <w:rPr>
                     <w:rStyle w:val="a7"/>
@@ -3219,7 +3194,7 @@
                     <w:noProof/>
                     <w:webHidden/>
                   </w:rPr>
-                  <w:instrText xml:space="preserve"> PAGEREF _Toc523822515 \h </w:instrText>
+                  <w:instrText xml:space="preserve"> PAGEREF _Toc523823134 \h </w:instrText>
                 </w:r>
                 <w:r>
                   <w:rPr>
@@ -3257,13 +3232,13 @@
                   <w:tab w:val="right" w:leader="dot" w:pos="8290"/>
                 </w:tabs>
                 <w:rPr>
-                  <w:rFonts w:asciiTheme="minorHAnsi" w:eastAsiaTheme="minorEastAsia" w:hAnsiTheme="minorHAnsi" w:cstheme="minorBidi"/>
+                  <w:rFonts w:asciiTheme="minorHAnsi" w:eastAsiaTheme="minorEastAsia" w:hAnsiTheme="minorHAnsi" w:cstheme="minorBidi" w:hint="eastAsia"/>
                   <w:noProof/>
                   <w:color w:val="auto"/>
                   <w:szCs w:val="22"/>
                 </w:rPr>
               </w:pPr>
-              <w:hyperlink w:anchor="_Toc523822516" w:history="1">
+              <w:hyperlink w:anchor="_Toc523823135" w:history="1">
                 <w:r>
                   <w:rPr>
                     <w:rStyle w:val="a7"/>
@@ -3298,7 +3273,7 @@
                     <w:noProof/>
                     <w:webHidden/>
                   </w:rPr>
-                  <w:instrText xml:space="preserve"> PAGEREF _Toc523822516 \h </w:instrText>
+                  <w:instrText xml:space="preserve"> PAGEREF _Toc523823135 \h </w:instrText>
                 </w:r>
                 <w:r>
                   <w:rPr>
@@ -3336,13 +3311,13 @@
                   <w:tab w:val="right" w:leader="dot" w:pos="8290"/>
                 </w:tabs>
                 <w:rPr>
-                  <w:rFonts w:asciiTheme="minorHAnsi" w:eastAsiaTheme="minorEastAsia" w:hAnsiTheme="minorHAnsi" w:cstheme="minorBidi"/>
+                  <w:rFonts w:asciiTheme="minorHAnsi" w:eastAsiaTheme="minorEastAsia" w:hAnsiTheme="minorHAnsi" w:cstheme="minorBidi" w:hint="eastAsia"/>
                   <w:noProof/>
                   <w:color w:val="auto"/>
                   <w:szCs w:val="22"/>
                 </w:rPr>
               </w:pPr>
-              <w:hyperlink w:anchor="_Toc523822517" w:history="1">
+              <w:hyperlink w:anchor="_Toc523823136" w:history="1">
                 <w:r>
                   <w:rPr>
                     <w:rStyle w:val="a7"/>
@@ -3377,7 +3352,7 @@
                     <w:noProof/>
                     <w:webHidden/>
                   </w:rPr>
-                  <w:instrText xml:space="preserve"> PAGEREF _Toc523822517 \h </w:instrText>
+                  <w:instrText xml:space="preserve"> PAGEREF _Toc523823136 \h </w:instrText>
                 </w:r>
                 <w:r>
                   <w:rPr>
@@ -3415,13 +3390,13 @@
                   <w:tab w:val="right" w:leader="dot" w:pos="8290"/>
                 </w:tabs>
                 <w:rPr>
-                  <w:rFonts w:asciiTheme="minorHAnsi" w:eastAsiaTheme="minorEastAsia" w:hAnsiTheme="minorHAnsi" w:cstheme="minorBidi"/>
+                  <w:rFonts w:asciiTheme="minorHAnsi" w:eastAsiaTheme="minorEastAsia" w:hAnsiTheme="minorHAnsi" w:cstheme="minorBidi" w:hint="eastAsia"/>
                   <w:noProof/>
                   <w:color w:val="auto"/>
                   <w:szCs w:val="22"/>
                 </w:rPr>
               </w:pPr>
-              <w:hyperlink w:anchor="_Toc523822518" w:history="1">
+              <w:hyperlink w:anchor="_Toc523823137" w:history="1">
                 <w:r>
                   <w:rPr>
                     <w:rStyle w:val="a7"/>
@@ -3456,7 +3431,7 @@
                     <w:noProof/>
                     <w:webHidden/>
                   </w:rPr>
-                  <w:instrText xml:space="preserve"> PAGEREF _Toc523822518 \h </w:instrText>
+                  <w:instrText xml:space="preserve"> PAGEREF _Toc523823137 \h </w:instrText>
                 </w:r>
                 <w:r>
                   <w:rPr>
@@ -3494,13 +3469,13 @@
                   <w:tab w:val="right" w:leader="dot" w:pos="8290"/>
                 </w:tabs>
                 <w:rPr>
-                  <w:rFonts w:asciiTheme="minorHAnsi" w:eastAsiaTheme="minorEastAsia" w:hAnsiTheme="minorHAnsi" w:cstheme="minorBidi"/>
+                  <w:rFonts w:asciiTheme="minorHAnsi" w:eastAsiaTheme="minorEastAsia" w:hAnsiTheme="minorHAnsi" w:cstheme="minorBidi" w:hint="eastAsia"/>
                   <w:noProof/>
                   <w:color w:val="auto"/>
                   <w:szCs w:val="22"/>
                 </w:rPr>
               </w:pPr>
-              <w:hyperlink w:anchor="_Toc523822519" w:history="1">
+              <w:hyperlink w:anchor="_Toc523823138" w:history="1">
                 <w:r>
                   <w:rPr>
                     <w:rStyle w:val="a7"/>
@@ -3535,7 +3510,7 @@
                     <w:noProof/>
                     <w:webHidden/>
                   </w:rPr>
-                  <w:instrText xml:space="preserve"> PAGEREF _Toc523822519 \h </w:instrText>
+                  <w:instrText xml:space="preserve"> PAGEREF _Toc523823138 \h </w:instrText>
                 </w:r>
                 <w:r>
                   <w:rPr>
@@ -3573,13 +3548,13 @@
                   <w:tab w:val="right" w:leader="dot" w:pos="8290"/>
                 </w:tabs>
                 <w:rPr>
-                  <w:rFonts w:asciiTheme="minorHAnsi" w:eastAsiaTheme="minorEastAsia" w:hAnsiTheme="minorHAnsi" w:cstheme="minorBidi"/>
+                  <w:rFonts w:asciiTheme="minorHAnsi" w:eastAsiaTheme="minorEastAsia" w:hAnsiTheme="minorHAnsi" w:cstheme="minorBidi" w:hint="eastAsia"/>
                   <w:noProof/>
                   <w:color w:val="auto"/>
                   <w:szCs w:val="22"/>
                 </w:rPr>
               </w:pPr>
-              <w:hyperlink w:anchor="_Toc523822520" w:history="1">
+              <w:hyperlink w:anchor="_Toc523823139" w:history="1">
                 <w:r>
                   <w:rPr>
                     <w:rStyle w:val="a7"/>
@@ -3614,7 +3589,7 @@
                     <w:noProof/>
                     <w:webHidden/>
                   </w:rPr>
-                  <w:instrText xml:space="preserve"> PAGEREF _Toc523822520 \h </w:instrText>
+                  <w:instrText xml:space="preserve"> PAGEREF _Toc523823139 \h </w:instrText>
                 </w:r>
                 <w:r>
                   <w:rPr>
@@ -3652,13 +3627,13 @@
                   <w:tab w:val="right" w:leader="dot" w:pos="8290"/>
                 </w:tabs>
                 <w:rPr>
-                  <w:rFonts w:asciiTheme="minorHAnsi" w:eastAsiaTheme="minorEastAsia" w:hAnsiTheme="minorHAnsi" w:cstheme="minorBidi"/>
+                  <w:rFonts w:asciiTheme="minorHAnsi" w:eastAsiaTheme="minorEastAsia" w:hAnsiTheme="minorHAnsi" w:cstheme="minorBidi" w:hint="eastAsia"/>
                   <w:noProof/>
                   <w:color w:val="auto"/>
                   <w:szCs w:val="22"/>
                 </w:rPr>
               </w:pPr>
-              <w:hyperlink w:anchor="_Toc523822521" w:history="1">
+              <w:hyperlink w:anchor="_Toc523823140" w:history="1">
                 <w:r>
                   <w:rPr>
                     <w:rStyle w:val="a7"/>
@@ -3693,7 +3668,7 @@
                     <w:noProof/>
                     <w:webHidden/>
                   </w:rPr>
-                  <w:instrText xml:space="preserve"> PAGEREF _Toc523822521 \h </w:instrText>
+                  <w:instrText xml:space="preserve"> PAGEREF _Toc523823140 \h </w:instrText>
                 </w:r>
                 <w:r>
                   <w:rPr>
@@ -3731,13 +3706,13 @@
                   <w:tab w:val="right" w:leader="dot" w:pos="8290"/>
                 </w:tabs>
                 <w:rPr>
-                  <w:rFonts w:asciiTheme="minorHAnsi" w:eastAsiaTheme="minorEastAsia" w:hAnsiTheme="minorHAnsi" w:cstheme="minorBidi"/>
+                  <w:rFonts w:asciiTheme="minorHAnsi" w:eastAsiaTheme="minorEastAsia" w:hAnsiTheme="minorHAnsi" w:cstheme="minorBidi" w:hint="eastAsia"/>
                   <w:noProof/>
                   <w:color w:val="auto"/>
                   <w:szCs w:val="22"/>
                 </w:rPr>
               </w:pPr>
-              <w:hyperlink w:anchor="_Toc523822522" w:history="1">
+              <w:hyperlink w:anchor="_Toc523823141" w:history="1">
                 <w:r>
                   <w:rPr>
                     <w:rStyle w:val="a7"/>
@@ -3772,7 +3747,7 @@
                     <w:noProof/>
                     <w:webHidden/>
                   </w:rPr>
-                  <w:instrText xml:space="preserve"> PAGEREF _Toc523822522 \h </w:instrText>
+                  <w:instrText xml:space="preserve"> PAGEREF _Toc523823141 \h </w:instrText>
                 </w:r>
                 <w:r>
                   <w:rPr>
@@ -3810,13 +3785,13 @@
                   <w:tab w:val="right" w:leader="dot" w:pos="8290"/>
                 </w:tabs>
                 <w:rPr>
-                  <w:rFonts w:asciiTheme="minorHAnsi" w:eastAsiaTheme="minorEastAsia" w:hAnsiTheme="minorHAnsi" w:cstheme="minorBidi"/>
+                  <w:rFonts w:asciiTheme="minorHAnsi" w:eastAsiaTheme="minorEastAsia" w:hAnsiTheme="minorHAnsi" w:cstheme="minorBidi" w:hint="eastAsia"/>
                   <w:noProof/>
                   <w:color w:val="auto"/>
                   <w:szCs w:val="22"/>
                 </w:rPr>
               </w:pPr>
-              <w:hyperlink w:anchor="_Toc523822523" w:history="1">
+              <w:hyperlink w:anchor="_Toc523823142" w:history="1">
                 <w:r>
                   <w:rPr>
                     <w:rStyle w:val="a7"/>
@@ -3851,7 +3826,7 @@
                     <w:noProof/>
                     <w:webHidden/>
                   </w:rPr>
-                  <w:instrText xml:space="preserve"> PAGEREF _Toc523822523 \h </w:instrText>
+                  <w:instrText xml:space="preserve"> PAGEREF _Toc523823142 \h </w:instrText>
                 </w:r>
                 <w:r>
                   <w:rPr>
@@ -3889,13 +3864,13 @@
                   <w:tab w:val="right" w:leader="dot" w:pos="8290"/>
                 </w:tabs>
                 <w:rPr>
-                  <w:rFonts w:asciiTheme="minorHAnsi" w:eastAsiaTheme="minorEastAsia" w:hAnsiTheme="minorHAnsi" w:cstheme="minorBidi"/>
+                  <w:rFonts w:asciiTheme="minorHAnsi" w:eastAsiaTheme="minorEastAsia" w:hAnsiTheme="minorHAnsi" w:cstheme="minorBidi" w:hint="eastAsia"/>
                   <w:noProof/>
                   <w:color w:val="auto"/>
                   <w:szCs w:val="22"/>
                 </w:rPr>
               </w:pPr>
-              <w:hyperlink w:anchor="_Toc523822524" w:history="1">
+              <w:hyperlink w:anchor="_Toc523823143" w:history="1">
                 <w:r>
                   <w:rPr>
                     <w:rStyle w:val="a7"/>
@@ -3930,7 +3905,7 @@
                     <w:noProof/>
                     <w:webHidden/>
                   </w:rPr>
-                  <w:instrText xml:space="preserve"> PAGEREF _Toc523822524 \h </w:instrText>
+                  <w:instrText xml:space="preserve"> PAGEREF _Toc523823143 \h </w:instrText>
                 </w:r>
                 <w:r>
                   <w:rPr>
@@ -3968,13 +3943,13 @@
                   <w:tab w:val="right" w:leader="dot" w:pos="8290"/>
                 </w:tabs>
                 <w:rPr>
-                  <w:rFonts w:asciiTheme="minorHAnsi" w:eastAsiaTheme="minorEastAsia" w:hAnsiTheme="minorHAnsi" w:cstheme="minorBidi"/>
+                  <w:rFonts w:asciiTheme="minorHAnsi" w:eastAsiaTheme="minorEastAsia" w:hAnsiTheme="minorHAnsi" w:cstheme="minorBidi" w:hint="eastAsia"/>
                   <w:noProof/>
                   <w:color w:val="auto"/>
                   <w:szCs w:val="22"/>
                 </w:rPr>
               </w:pPr>
-              <w:hyperlink w:anchor="_Toc523822525" w:history="1">
+              <w:hyperlink w:anchor="_Toc523823144" w:history="1">
                 <w:r>
                   <w:rPr>
                     <w:rStyle w:val="a7"/>
@@ -4009,7 +3984,7 @@
                     <w:noProof/>
                     <w:webHidden/>
                   </w:rPr>
-                  <w:instrText xml:space="preserve"> PAGEREF _Toc523822525 \h </w:instrText>
+                  <w:instrText xml:space="preserve"> PAGEREF _Toc523823144 \h </w:instrText>
                 </w:r>
                 <w:r>
                   <w:rPr>
@@ -4047,13 +4022,13 @@
                   <w:tab w:val="right" w:leader="dot" w:pos="8290"/>
                 </w:tabs>
                 <w:rPr>
-                  <w:rFonts w:asciiTheme="minorHAnsi" w:eastAsiaTheme="minorEastAsia" w:hAnsiTheme="minorHAnsi" w:cstheme="minorBidi"/>
+                  <w:rFonts w:asciiTheme="minorHAnsi" w:eastAsiaTheme="minorEastAsia" w:hAnsiTheme="minorHAnsi" w:cstheme="minorBidi" w:hint="eastAsia"/>
                   <w:noProof/>
                   <w:color w:val="auto"/>
                   <w:szCs w:val="22"/>
                 </w:rPr>
               </w:pPr>
-              <w:hyperlink w:anchor="_Toc523822526" w:history="1">
+              <w:hyperlink w:anchor="_Toc523823145" w:history="1">
                 <w:r>
                   <w:rPr>
                     <w:rStyle w:val="a7"/>
@@ -4080,7 +4055,7 @@
                     <w:noProof/>
                     <w:webHidden/>
                   </w:rPr>
-                  <w:instrText xml:space="preserve"> PAGEREF _Toc523822526 \h </w:instrText>
+                  <w:instrText xml:space="preserve"> PAGEREF _Toc523823145 \h </w:instrText>
                 </w:r>
                 <w:r>
                   <w:rPr>
@@ -4118,13 +4093,13 @@
                   <w:tab w:val="right" w:leader="dot" w:pos="8290"/>
                 </w:tabs>
                 <w:rPr>
-                  <w:rFonts w:asciiTheme="minorHAnsi" w:eastAsiaTheme="minorEastAsia" w:hAnsiTheme="minorHAnsi" w:cstheme="minorBidi"/>
+                  <w:rFonts w:asciiTheme="minorHAnsi" w:eastAsiaTheme="minorEastAsia" w:hAnsiTheme="minorHAnsi" w:cstheme="minorBidi" w:hint="eastAsia"/>
                   <w:noProof/>
                   <w:color w:val="auto"/>
                   <w:szCs w:val="22"/>
                 </w:rPr>
               </w:pPr>
-              <w:hyperlink w:anchor="_Toc523822527" w:history="1">
+              <w:hyperlink w:anchor="_Toc523823146" w:history="1">
                 <w:r>
                   <w:rPr>
                     <w:rStyle w:val="a7"/>
@@ -4151,7 +4126,7 @@
                     <w:noProof/>
                     <w:webHidden/>
                   </w:rPr>
-                  <w:instrText xml:space="preserve"> PAGEREF _Toc523822527 \h </w:instrText>
+                  <w:instrText xml:space="preserve"> PAGEREF _Toc523823146 \h </w:instrText>
                 </w:r>
                 <w:r>
                   <w:rPr>
@@ -4189,13 +4164,13 @@
                   <w:tab w:val="right" w:leader="dot" w:pos="8290"/>
                 </w:tabs>
                 <w:rPr>
-                  <w:rFonts w:asciiTheme="minorHAnsi" w:eastAsiaTheme="minorEastAsia" w:hAnsiTheme="minorHAnsi" w:cstheme="minorBidi"/>
+                  <w:rFonts w:asciiTheme="minorHAnsi" w:eastAsiaTheme="minorEastAsia" w:hAnsiTheme="minorHAnsi" w:cstheme="minorBidi" w:hint="eastAsia"/>
                   <w:noProof/>
                   <w:color w:val="auto"/>
                   <w:szCs w:val="22"/>
                 </w:rPr>
               </w:pPr>
-              <w:hyperlink w:anchor="_Toc523822528" w:history="1">
+              <w:hyperlink w:anchor="_Toc523823147" w:history="1">
                 <w:r>
                   <w:rPr>
                     <w:rStyle w:val="a7"/>
@@ -4231,7 +4206,7 @@
                     <w:noProof/>
                     <w:webHidden/>
                   </w:rPr>
-                  <w:instrText xml:space="preserve"> PAGEREF _Toc523822528 \h </w:instrText>
+                  <w:instrText xml:space="preserve"> PAGEREF _Toc523823147 \h </w:instrText>
                 </w:r>
                 <w:r>
                   <w:rPr>
@@ -4269,13 +4244,13 @@
                   <w:tab w:val="right" w:leader="dot" w:pos="8290"/>
                 </w:tabs>
                 <w:rPr>
-                  <w:rFonts w:asciiTheme="minorHAnsi" w:eastAsiaTheme="minorEastAsia" w:hAnsiTheme="minorHAnsi" w:cstheme="minorBidi"/>
+                  <w:rFonts w:asciiTheme="minorHAnsi" w:eastAsiaTheme="minorEastAsia" w:hAnsiTheme="minorHAnsi" w:cstheme="minorBidi" w:hint="eastAsia"/>
                   <w:noProof/>
                   <w:color w:val="auto"/>
                   <w:szCs w:val="22"/>
                 </w:rPr>
               </w:pPr>
-              <w:hyperlink w:anchor="_Toc523822529" w:history="1">
+              <w:hyperlink w:anchor="_Toc523823148" w:history="1">
                 <w:r>
                   <w:rPr>
                     <w:rStyle w:val="a7"/>
@@ -4303,7 +4278,7 @@
                     <w:noProof/>
                     <w:webHidden/>
                   </w:rPr>
-                  <w:instrText xml:space="preserve"> PAGEREF _Toc523822529 \h </w:instrText>
+                  <w:instrText xml:space="preserve"> PAGEREF _Toc523823148 \h </w:instrText>
                 </w:r>
                 <w:r>
                   <w:rPr>
@@ -4341,13 +4316,13 @@
                   <w:tab w:val="right" w:leader="dot" w:pos="8290"/>
                 </w:tabs>
                 <w:rPr>
-                  <w:rFonts w:asciiTheme="minorHAnsi" w:eastAsiaTheme="minorEastAsia" w:hAnsiTheme="minorHAnsi" w:cstheme="minorBidi"/>
+                  <w:rFonts w:asciiTheme="minorHAnsi" w:eastAsiaTheme="minorEastAsia" w:hAnsiTheme="minorHAnsi" w:cstheme="minorBidi" w:hint="eastAsia"/>
                   <w:noProof/>
                   <w:color w:val="auto"/>
                   <w:szCs w:val="22"/>
                 </w:rPr>
               </w:pPr>
-              <w:hyperlink w:anchor="_Toc523822530" w:history="1">
+              <w:hyperlink w:anchor="_Toc523823149" w:history="1">
                 <w:r>
                   <w:rPr>
                     <w:rStyle w:val="a7"/>
@@ -4374,7 +4349,7 @@
                     <w:noProof/>
                     <w:webHidden/>
                   </w:rPr>
-                  <w:instrText xml:space="preserve"> PAGEREF _Toc523822530 \h </w:instrText>
+                  <w:instrText xml:space="preserve"> PAGEREF _Toc523823149 \h </w:instrText>
                 </w:r>
                 <w:r>
                   <w:rPr>
@@ -4412,13 +4387,13 @@
                   <w:tab w:val="right" w:leader="dot" w:pos="8290"/>
                 </w:tabs>
                 <w:rPr>
-                  <w:rFonts w:asciiTheme="minorHAnsi" w:eastAsiaTheme="minorEastAsia" w:hAnsiTheme="minorHAnsi" w:cstheme="minorBidi"/>
+                  <w:rFonts w:asciiTheme="minorHAnsi" w:eastAsiaTheme="minorEastAsia" w:hAnsiTheme="minorHAnsi" w:cstheme="minorBidi" w:hint="eastAsia"/>
                   <w:noProof/>
                   <w:color w:val="auto"/>
                   <w:szCs w:val="22"/>
                 </w:rPr>
               </w:pPr>
-              <w:hyperlink w:anchor="_Toc523822531" w:history="1">
+              <w:hyperlink w:anchor="_Toc523823150" w:history="1">
                 <w:r>
                   <w:rPr>
                     <w:rStyle w:val="a7"/>
@@ -4445,7 +4420,7 @@
                     <w:noProof/>
                     <w:webHidden/>
                   </w:rPr>
-                  <w:instrText xml:space="preserve"> PAGEREF _Toc523822531 \h </w:instrText>
+                  <w:instrText xml:space="preserve"> PAGEREF _Toc523823150 \h </w:instrText>
                 </w:r>
                 <w:r>
                   <w:rPr>
@@ -4483,13 +4458,13 @@
                   <w:tab w:val="right" w:leader="dot" w:pos="8290"/>
                 </w:tabs>
                 <w:rPr>
-                  <w:rFonts w:asciiTheme="minorHAnsi" w:eastAsiaTheme="minorEastAsia" w:hAnsiTheme="minorHAnsi" w:cstheme="minorBidi"/>
+                  <w:rFonts w:asciiTheme="minorHAnsi" w:eastAsiaTheme="minorEastAsia" w:hAnsiTheme="minorHAnsi" w:cstheme="minorBidi" w:hint="eastAsia"/>
                   <w:noProof/>
                   <w:color w:val="auto"/>
                   <w:szCs w:val="22"/>
                 </w:rPr>
               </w:pPr>
-              <w:hyperlink w:anchor="_Toc523822532" w:history="1">
+              <w:hyperlink w:anchor="_Toc523823151" w:history="1">
                 <w:r>
                   <w:rPr>
                     <w:rStyle w:val="a7"/>
@@ -4517,7 +4492,7 @@
                     <w:noProof/>
                     <w:webHidden/>
                   </w:rPr>
-                  <w:instrText xml:space="preserve"> PAGEREF _Toc523822532 \h </w:instrText>
+                  <w:instrText xml:space="preserve"> PAGEREF _Toc523823151 \h </w:instrText>
                 </w:r>
                 <w:r>
                   <w:rPr>
@@ -4555,13 +4530,13 @@
                   <w:tab w:val="right" w:leader="dot" w:pos="8290"/>
                 </w:tabs>
                 <w:rPr>
-                  <w:rFonts w:asciiTheme="minorHAnsi" w:eastAsiaTheme="minorEastAsia" w:hAnsiTheme="minorHAnsi" w:cstheme="minorBidi"/>
+                  <w:rFonts w:asciiTheme="minorHAnsi" w:eastAsiaTheme="minorEastAsia" w:hAnsiTheme="minorHAnsi" w:cstheme="minorBidi" w:hint="eastAsia"/>
                   <w:noProof/>
                   <w:color w:val="auto"/>
                   <w:szCs w:val="22"/>
                 </w:rPr>
               </w:pPr>
-              <w:hyperlink w:anchor="_Toc523822533" w:history="1">
+              <w:hyperlink w:anchor="_Toc523823152" w:history="1">
                 <w:r>
                   <w:rPr>
                     <w:rStyle w:val="a7"/>
@@ -4589,7 +4564,7 @@
                     <w:noProof/>
                     <w:webHidden/>
                   </w:rPr>
-                  <w:instrText xml:space="preserve"> PAGEREF _Toc523822533 \h </w:instrText>
+                  <w:instrText xml:space="preserve"> PAGEREF _Toc523823152 \h </w:instrText>
                 </w:r>
                 <w:r>
                   <w:rPr>
@@ -4627,13 +4602,13 @@
                   <w:tab w:val="right" w:leader="dot" w:pos="8290"/>
                 </w:tabs>
                 <w:rPr>
-                  <w:rFonts w:asciiTheme="minorHAnsi" w:eastAsiaTheme="minorEastAsia" w:hAnsiTheme="minorHAnsi" w:cstheme="minorBidi"/>
+                  <w:rFonts w:asciiTheme="minorHAnsi" w:eastAsiaTheme="minorEastAsia" w:hAnsiTheme="minorHAnsi" w:cstheme="minorBidi" w:hint="eastAsia"/>
                   <w:noProof/>
                   <w:color w:val="auto"/>
                   <w:szCs w:val="22"/>
                 </w:rPr>
               </w:pPr>
-              <w:hyperlink w:anchor="_Toc523822534" w:history="1">
+              <w:hyperlink w:anchor="_Toc523823153" w:history="1">
                 <w:r>
                   <w:rPr>
                     <w:rStyle w:val="a7"/>
@@ -4669,7 +4644,7 @@
                     <w:noProof/>
                     <w:webHidden/>
                   </w:rPr>
-                  <w:instrText xml:space="preserve"> PAGEREF _Toc523822534 \h </w:instrText>
+                  <w:instrText xml:space="preserve"> PAGEREF _Toc523823153 \h </w:instrText>
                 </w:r>
                 <w:r>
                   <w:rPr>
@@ -4707,13 +4682,13 @@
                   <w:tab w:val="right" w:leader="dot" w:pos="8290"/>
                 </w:tabs>
                 <w:rPr>
-                  <w:rFonts w:asciiTheme="minorHAnsi" w:eastAsiaTheme="minorEastAsia" w:hAnsiTheme="minorHAnsi" w:cstheme="minorBidi"/>
+                  <w:rFonts w:asciiTheme="minorHAnsi" w:eastAsiaTheme="minorEastAsia" w:hAnsiTheme="minorHAnsi" w:cstheme="minorBidi" w:hint="eastAsia"/>
                   <w:noProof/>
                   <w:color w:val="auto"/>
                   <w:szCs w:val="22"/>
                 </w:rPr>
               </w:pPr>
-              <w:hyperlink w:anchor="_Toc523822535" w:history="1">
+              <w:hyperlink w:anchor="_Toc523823154" w:history="1">
                 <w:r>
                   <w:rPr>
                     <w:rStyle w:val="a7"/>
@@ -4740,7 +4715,7 @@
                     <w:noProof/>
                     <w:webHidden/>
                   </w:rPr>
-                  <w:instrText xml:space="preserve"> PAGEREF _Toc523822535 \h </w:instrText>
+                  <w:instrText xml:space="preserve"> PAGEREF _Toc523823154 \h </w:instrText>
                 </w:r>
                 <w:r>
                   <w:rPr>
@@ -4778,13 +4753,13 @@
                   <w:tab w:val="right" w:leader="dot" w:pos="8290"/>
                 </w:tabs>
                 <w:rPr>
-                  <w:rFonts w:asciiTheme="minorHAnsi" w:eastAsiaTheme="minorEastAsia" w:hAnsiTheme="minorHAnsi" w:cstheme="minorBidi"/>
+                  <w:rFonts w:asciiTheme="minorHAnsi" w:eastAsiaTheme="minorEastAsia" w:hAnsiTheme="minorHAnsi" w:cstheme="minorBidi" w:hint="eastAsia"/>
                   <w:noProof/>
                   <w:color w:val="auto"/>
                   <w:szCs w:val="22"/>
                 </w:rPr>
               </w:pPr>
-              <w:hyperlink w:anchor="_Toc523822536" w:history="1">
+              <w:hyperlink w:anchor="_Toc523823155" w:history="1">
                 <w:r>
                   <w:rPr>
                     <w:rStyle w:val="a7"/>
@@ -4811,7 +4786,7 @@
                     <w:noProof/>
                     <w:webHidden/>
                   </w:rPr>
-                  <w:instrText xml:space="preserve"> PAGEREF _Toc523822536 \h </w:instrText>
+                  <w:instrText xml:space="preserve"> PAGEREF _Toc523823155 \h </w:instrText>
                 </w:r>
                 <w:r>
                   <w:rPr>
@@ -4849,13 +4824,13 @@
                   <w:tab w:val="right" w:leader="dot" w:pos="8290"/>
                 </w:tabs>
                 <w:rPr>
-                  <w:rFonts w:asciiTheme="minorHAnsi" w:eastAsiaTheme="minorEastAsia" w:hAnsiTheme="minorHAnsi" w:cstheme="minorBidi"/>
+                  <w:rFonts w:asciiTheme="minorHAnsi" w:eastAsiaTheme="minorEastAsia" w:hAnsiTheme="minorHAnsi" w:cstheme="minorBidi" w:hint="eastAsia"/>
                   <w:noProof/>
                   <w:color w:val="auto"/>
                   <w:szCs w:val="22"/>
                 </w:rPr>
               </w:pPr>
-              <w:hyperlink w:anchor="_Toc523822537" w:history="1">
+              <w:hyperlink w:anchor="_Toc523823156" w:history="1">
                 <w:r>
                   <w:rPr>
                     <w:rStyle w:val="a7"/>
@@ -4882,7 +4857,7 @@
                     <w:noProof/>
                     <w:webHidden/>
                   </w:rPr>
-                  <w:instrText xml:space="preserve"> PAGEREF _Toc523822537 \h </w:instrText>
+                  <w:instrText xml:space="preserve"> PAGEREF _Toc523823156 \h </w:instrText>
                 </w:r>
                 <w:r>
                   <w:rPr>
@@ -4920,13 +4895,13 @@
                   <w:tab w:val="right" w:leader="dot" w:pos="8290"/>
                 </w:tabs>
                 <w:rPr>
-                  <w:rFonts w:asciiTheme="minorHAnsi" w:eastAsiaTheme="minorEastAsia" w:hAnsiTheme="minorHAnsi" w:cstheme="minorBidi"/>
+                  <w:rFonts w:asciiTheme="minorHAnsi" w:eastAsiaTheme="minorEastAsia" w:hAnsiTheme="minorHAnsi" w:cstheme="minorBidi" w:hint="eastAsia"/>
                   <w:noProof/>
                   <w:color w:val="auto"/>
                   <w:szCs w:val="22"/>
                 </w:rPr>
               </w:pPr>
-              <w:hyperlink w:anchor="_Toc523822538" w:history="1">
+              <w:hyperlink w:anchor="_Toc523823157" w:history="1">
                 <w:r>
                   <w:rPr>
                     <w:rStyle w:val="a7"/>
@@ -4976,7 +4951,7 @@
                     <w:noProof/>
                     <w:webHidden/>
                   </w:rPr>
-                  <w:instrText xml:space="preserve"> PAGEREF _Toc523822538 \h </w:instrText>
+                  <w:instrText xml:space="preserve"> PAGEREF _Toc523823157 \h </w:instrText>
                 </w:r>
                 <w:r>
                   <w:rPr>
@@ -5014,13 +4989,13 @@
                   <w:tab w:val="right" w:leader="dot" w:pos="8290"/>
                 </w:tabs>
                 <w:rPr>
-                  <w:rFonts w:asciiTheme="minorHAnsi" w:eastAsiaTheme="minorEastAsia" w:hAnsiTheme="minorHAnsi" w:cstheme="minorBidi"/>
+                  <w:rFonts w:asciiTheme="minorHAnsi" w:eastAsiaTheme="minorEastAsia" w:hAnsiTheme="minorHAnsi" w:cstheme="minorBidi" w:hint="eastAsia"/>
                   <w:noProof/>
                   <w:color w:val="auto"/>
                   <w:szCs w:val="22"/>
                 </w:rPr>
               </w:pPr>
-              <w:hyperlink w:anchor="_Toc523822539" w:history="1">
+              <w:hyperlink w:anchor="_Toc523823158" w:history="1">
                 <w:r>
                   <w:rPr>
                     <w:rStyle w:val="a7"/>
@@ -5070,7 +5045,7 @@
                     <w:noProof/>
                     <w:webHidden/>
                   </w:rPr>
-                  <w:instrText xml:space="preserve"> PAGEREF _Toc523822539 \h </w:instrText>
+                  <w:instrText xml:space="preserve"> PAGEREF _Toc523823158 \h </w:instrText>
                 </w:r>
                 <w:r>
                   <w:rPr>
@@ -5154,10 +5129,7 @@
         <w:p/>
         <w:p/>
         <w:p/>
-        <w:p>
-          <w:bookmarkStart w:id="0" w:name="_GoBack"/>
-          <w:bookmarkEnd w:id="0"/>
-        </w:p>
+        <w:p/>
         <w:p/>
         <w:p/>
       </w:sdtContent>
@@ -5166,7 +5138,7 @@
       <w:pPr>
         <w:pStyle w:val="1"/>
       </w:pPr>
-      <w:bookmarkStart w:id="1" w:name="_Toc523822490"/>
+      <w:bookmarkStart w:id="1" w:name="_Toc523823109"/>
       <w:r>
         <w:lastRenderedPageBreak/>
         <w:t>1.</w:t>
@@ -5229,7 +5201,7 @@
       <w:pPr>
         <w:pStyle w:val="2"/>
       </w:pPr>
-      <w:bookmarkStart w:id="2" w:name="_Toc523822491"/>
+      <w:bookmarkStart w:id="2" w:name="_Toc523823110"/>
       <w:r>
         <w:t xml:space="preserve">1.1 </w:t>
       </w:r>
@@ -5283,7 +5255,7 @@
       <w:pPr>
         <w:pStyle w:val="2"/>
       </w:pPr>
-      <w:bookmarkStart w:id="3" w:name="_Toc523822492"/>
+      <w:bookmarkStart w:id="3" w:name="_Toc523823111"/>
       <w:r>
         <w:t xml:space="preserve">1.2 </w:t>
       </w:r>
@@ -5480,7 +5452,7 @@
       <w:pPr>
         <w:pStyle w:val="1"/>
       </w:pPr>
-      <w:bookmarkStart w:id="4" w:name="_Toc523822493"/>
+      <w:bookmarkStart w:id="4" w:name="_Toc523823112"/>
       <w:r>
         <w:lastRenderedPageBreak/>
         <w:t xml:space="preserve">2. </w:t>
@@ -5497,7 +5469,7 @@
       <w:pPr>
         <w:pStyle w:val="2"/>
       </w:pPr>
-      <w:bookmarkStart w:id="5" w:name="_Toc523822494"/>
+      <w:bookmarkStart w:id="5" w:name="_Toc523823113"/>
       <w:r>
         <w:t xml:space="preserve">2.1. </w:t>
       </w:r>
@@ -5513,7 +5485,7 @@
       <w:pPr>
         <w:pStyle w:val="3"/>
       </w:pPr>
-      <w:bookmarkStart w:id="6" w:name="_Toc523822495"/>
+      <w:bookmarkStart w:id="6" w:name="_Toc523823114"/>
       <w:r>
         <w:t>2.1.1 Use case</w:t>
       </w:r>
@@ -5907,7 +5879,7 @@
       <w:pPr>
         <w:pStyle w:val="3"/>
       </w:pPr>
-      <w:bookmarkStart w:id="7" w:name="_Toc523822496"/>
+      <w:bookmarkStart w:id="7" w:name="_Toc523823115"/>
       <w:r>
         <w:t>2.1.2“</w:t>
       </w:r>
@@ -6285,7 +6257,7 @@
       <w:pPr>
         <w:pStyle w:val="3"/>
       </w:pPr>
-      <w:bookmarkStart w:id="8" w:name="_Toc523822497"/>
+      <w:bookmarkStart w:id="8" w:name="_Toc523823116"/>
       <w:r>
         <w:t xml:space="preserve">2.1.3 </w:t>
       </w:r>
@@ -6702,7 +6674,7 @@
       <w:pPr>
         <w:pStyle w:val="3"/>
       </w:pPr>
-      <w:bookmarkStart w:id="9" w:name="_Toc523822498"/>
+      <w:bookmarkStart w:id="9" w:name="_Toc523823117"/>
       <w:r>
         <w:t>2.1.4“</w:t>
       </w:r>
@@ -7136,7 +7108,7 @@
       <w:pPr>
         <w:pStyle w:val="3"/>
       </w:pPr>
-      <w:bookmarkStart w:id="10" w:name="_Toc523822499"/>
+      <w:bookmarkStart w:id="10" w:name="_Toc523823118"/>
       <w:r>
         <w:t>2.1.5“</w:t>
       </w:r>
@@ -7789,7 +7761,7 @@
       <w:pPr>
         <w:pStyle w:val="2"/>
       </w:pPr>
-      <w:bookmarkStart w:id="11" w:name="_Toc523822500"/>
+      <w:bookmarkStart w:id="11" w:name="_Toc523823119"/>
       <w:r>
         <w:t xml:space="preserve">2.2. </w:t>
       </w:r>
@@ -7873,7 +7845,7 @@
       <w:pPr>
         <w:pStyle w:val="2"/>
       </w:pPr>
-      <w:bookmarkStart w:id="12" w:name="_Toc523822501"/>
+      <w:bookmarkStart w:id="12" w:name="_Toc523823120"/>
       <w:r>
         <w:lastRenderedPageBreak/>
         <w:t xml:space="preserve">2.3. </w:t>
@@ -8158,7 +8130,7 @@
       <w:r>
         <w:tab/>
       </w:r>
-      <w:bookmarkStart w:id="13" w:name="_Toc523822502"/>
+      <w:bookmarkStart w:id="13" w:name="_Toc523823121"/>
       <w:r>
         <w:t xml:space="preserve">2.3.6 </w:t>
       </w:r>
@@ -8301,7 +8273,7 @@
       <w:pPr>
         <w:pStyle w:val="2"/>
       </w:pPr>
-      <w:bookmarkStart w:id="14" w:name="_Toc523822503"/>
+      <w:bookmarkStart w:id="14" w:name="_Toc523823122"/>
       <w:r>
         <w:t xml:space="preserve">2.4. </w:t>
       </w:r>
@@ -8606,7 +8578,7 @@
       <w:pPr>
         <w:pStyle w:val="2"/>
       </w:pPr>
-      <w:bookmarkStart w:id="15" w:name="_Toc523822504"/>
+      <w:bookmarkStart w:id="15" w:name="_Toc523823123"/>
       <w:r>
         <w:t xml:space="preserve">2.5 </w:t>
       </w:r>
@@ -8729,7 +8701,7 @@
       <w:pPr>
         <w:pStyle w:val="1"/>
       </w:pPr>
-      <w:bookmarkStart w:id="16" w:name="_Toc523822505"/>
+      <w:bookmarkStart w:id="16" w:name="_Toc523823124"/>
       <w:r>
         <w:lastRenderedPageBreak/>
         <w:t>3.</w:t>
@@ -8904,7 +8876,7 @@
       <w:pPr>
         <w:pStyle w:val="1"/>
       </w:pPr>
-      <w:bookmarkStart w:id="17" w:name="_Toc523822506"/>
+      <w:bookmarkStart w:id="17" w:name="_Toc523823125"/>
       <w:r>
         <w:t xml:space="preserve">4. </w:t>
       </w:r>
@@ -9009,7 +8981,7 @@
       <w:pPr>
         <w:pStyle w:val="1"/>
       </w:pPr>
-      <w:bookmarkStart w:id="18" w:name="_Toc523822507"/>
+      <w:bookmarkStart w:id="18" w:name="_Toc523823126"/>
       <w:r>
         <w:t xml:space="preserve">5. </w:t>
       </w:r>
@@ -9025,7 +8997,7 @@
       <w:pPr>
         <w:pStyle w:val="2"/>
       </w:pPr>
-      <w:bookmarkStart w:id="19" w:name="_Toc523822508"/>
+      <w:bookmarkStart w:id="19" w:name="_Toc523823127"/>
       <w:r>
         <w:t>5.1</w:t>
       </w:r>
@@ -9116,7 +9088,7 @@
         <w:br w:type="page"/>
       </w:r>
       <w:bookmarkStart w:id="20" w:name="_Toc520383085"/>
-      <w:bookmarkStart w:id="21" w:name="_Toc523822509"/>
+      <w:bookmarkStart w:id="21" w:name="_Toc523823128"/>
       <w:r>
         <w:rPr>
           <w:rFonts w:eastAsia="Arial Unicode MS" w:hint="eastAsia"/>
@@ -9241,7 +9213,7 @@
       <w:pPr>
         <w:pStyle w:val="2"/>
       </w:pPr>
-      <w:bookmarkStart w:id="22" w:name="_Toc523822510"/>
+      <w:bookmarkStart w:id="22" w:name="_Toc523823129"/>
       <w:r>
         <w:t>5.2</w:t>
       </w:r>
@@ -9318,7 +9290,7 @@
           <w:lang w:val="zh-TW" w:eastAsia="zh-TW"/>
         </w:rPr>
       </w:pPr>
-      <w:bookmarkStart w:id="23" w:name="_Toc523822511"/>
+      <w:bookmarkStart w:id="23" w:name="_Toc523823130"/>
       <w:r>
         <w:rPr>
           <w:rFonts w:hint="eastAsia"/>
@@ -9445,7 +9417,7 @@
           <w:lang w:eastAsia="zh-TW"/>
         </w:rPr>
       </w:pPr>
-      <w:bookmarkStart w:id="24" w:name="_Toc523822512"/>
+      <w:bookmarkStart w:id="24" w:name="_Toc523823131"/>
       <w:r>
         <w:rPr>
           <w:lang w:eastAsia="zh-TW"/>
@@ -9936,7 +9908,7 @@
       <w:pPr>
         <w:pStyle w:val="1"/>
       </w:pPr>
-      <w:bookmarkStart w:id="25" w:name="_Toc523822513"/>
+      <w:bookmarkStart w:id="25" w:name="_Toc523823132"/>
       <w:r>
         <w:t>7.</w:t>
       </w:r>
@@ -9952,7 +9924,7 @@
       <w:pPr>
         <w:pStyle w:val="2"/>
       </w:pPr>
-      <w:bookmarkStart w:id="26" w:name="_Toc523822514"/>
+      <w:bookmarkStart w:id="26" w:name="_Toc523823133"/>
       <w:r>
         <w:t xml:space="preserve">7.1 </w:t>
       </w:r>
@@ -10042,7 +10014,7 @@
       <w:pPr>
         <w:pStyle w:val="2"/>
       </w:pPr>
-      <w:bookmarkStart w:id="27" w:name="_Toc523822515"/>
+      <w:bookmarkStart w:id="27" w:name="_Toc523823134"/>
       <w:r>
         <w:t>7.2 时序图</w:t>
       </w:r>
@@ -10112,7 +10084,7 @@
       <w:pPr>
         <w:pStyle w:val="1"/>
       </w:pPr>
-      <w:bookmarkStart w:id="28" w:name="_Toc523822516"/>
+      <w:bookmarkStart w:id="28" w:name="_Toc523823135"/>
       <w:r>
         <w:lastRenderedPageBreak/>
         <w:t>8.</w:t>
@@ -10209,7 +10181,7 @@
           <w:lang w:val="zh-TW" w:eastAsia="zh-TW"/>
         </w:rPr>
       </w:pPr>
-      <w:bookmarkStart w:id="29" w:name="_Toc523822517"/>
+      <w:bookmarkStart w:id="29" w:name="_Toc523823136"/>
       <w:r>
         <w:t xml:space="preserve">9 </w:t>
       </w:r>
@@ -10225,7 +10197,7 @@
       <w:pPr>
         <w:pStyle w:val="2"/>
       </w:pPr>
-      <w:bookmarkStart w:id="30" w:name="_Toc523822518"/>
+      <w:bookmarkStart w:id="30" w:name="_Toc523823137"/>
       <w:r>
         <w:t xml:space="preserve">9.1 </w:t>
       </w:r>
@@ -10496,7 +10468,7 @@
       <w:pPr>
         <w:pStyle w:val="2"/>
       </w:pPr>
-      <w:bookmarkStart w:id="31" w:name="_Toc523822519"/>
+      <w:bookmarkStart w:id="31" w:name="_Toc523823138"/>
       <w:r>
         <w:t xml:space="preserve">9.2 </w:t>
       </w:r>
@@ -10512,7 +10484,7 @@
       <w:pPr>
         <w:pStyle w:val="3"/>
       </w:pPr>
-      <w:bookmarkStart w:id="32" w:name="_Toc523822520"/>
+      <w:bookmarkStart w:id="32" w:name="_Toc523823139"/>
       <w:r>
         <w:t xml:space="preserve">9.2.1 </w:t>
       </w:r>
@@ -10626,7 +10598,7 @@
       <w:pPr>
         <w:pStyle w:val="3"/>
       </w:pPr>
-      <w:bookmarkStart w:id="33" w:name="_Toc523822521"/>
+      <w:bookmarkStart w:id="33" w:name="_Toc523823140"/>
       <w:r>
         <w:t xml:space="preserve">9.2.2 </w:t>
       </w:r>
@@ -10882,7 +10854,7 @@
       <w:pPr>
         <w:pStyle w:val="2"/>
       </w:pPr>
-      <w:bookmarkStart w:id="34" w:name="_Toc523822522"/>
+      <w:bookmarkStart w:id="34" w:name="_Toc523823141"/>
       <w:r>
         <w:lastRenderedPageBreak/>
         <w:t xml:space="preserve">9.3 </w:t>
@@ -10966,7 +10938,7 @@
       <w:pPr>
         <w:pStyle w:val="3"/>
       </w:pPr>
-      <w:bookmarkStart w:id="35" w:name="_Toc523822523"/>
+      <w:bookmarkStart w:id="35" w:name="_Toc523823142"/>
       <w:r>
         <w:t xml:space="preserve">9.3.1 </w:t>
       </w:r>
@@ -11005,7 +10977,7 @@
       <w:pPr>
         <w:pStyle w:val="3"/>
       </w:pPr>
-      <w:bookmarkStart w:id="36" w:name="_Toc523822524"/>
+      <w:bookmarkStart w:id="36" w:name="_Toc523823143"/>
       <w:r>
         <w:t xml:space="preserve">9.3.2 </w:t>
       </w:r>
@@ -11064,7 +11036,7 @@
           <w:lang w:val="zh-TW" w:eastAsia="zh-TW"/>
         </w:rPr>
       </w:pPr>
-      <w:bookmarkStart w:id="37" w:name="_Toc523822525"/>
+      <w:bookmarkStart w:id="37" w:name="_Toc523823144"/>
       <w:r>
         <w:t xml:space="preserve">9.4 </w:t>
       </w:r>
@@ -11156,7 +11128,7 @@
       <w:pPr>
         <w:pStyle w:val="3"/>
       </w:pPr>
-      <w:bookmarkStart w:id="38" w:name="_Toc523822526"/>
+      <w:bookmarkStart w:id="38" w:name="_Toc523823145"/>
       <w:r>
         <w:rPr>
           <w:rFonts w:hint="eastAsia"/>
@@ -11398,7 +11370,7 @@
       <w:pPr>
         <w:pStyle w:val="3"/>
       </w:pPr>
-      <w:bookmarkStart w:id="39" w:name="_Toc523822527"/>
+      <w:bookmarkStart w:id="39" w:name="_Toc523823146"/>
       <w:r>
         <w:rPr>
           <w:rFonts w:hint="eastAsia"/>
@@ -12130,7 +12102,7 @@
           <w:lang w:val="zh-TW" w:eastAsia="zh-TW"/>
         </w:rPr>
       </w:pPr>
-      <w:bookmarkStart w:id="40" w:name="_Toc523822528"/>
+      <w:bookmarkStart w:id="40" w:name="_Toc523823147"/>
       <w:r>
         <w:rPr>
           <w:lang w:val="zh-TW" w:eastAsia="zh-TW"/>
@@ -12220,7 +12192,7 @@
           <w:lang w:val="zh-TW" w:eastAsia="zh-TW"/>
         </w:rPr>
       </w:pPr>
-      <w:bookmarkStart w:id="41" w:name="_Toc523822529"/>
+      <w:bookmarkStart w:id="41" w:name="_Toc523823148"/>
       <w:r>
         <w:rPr>
           <w:rFonts w:hint="eastAsia"/>
@@ -12303,7 +12275,7 @@
       <w:pPr>
         <w:pStyle w:val="3"/>
       </w:pPr>
-      <w:bookmarkStart w:id="42" w:name="_Toc523822530"/>
+      <w:bookmarkStart w:id="42" w:name="_Toc523823149"/>
       <w:r>
         <w:rPr>
           <w:rFonts w:hint="eastAsia"/>
@@ -12866,7 +12838,7 @@
       <w:pPr>
         <w:pStyle w:val="3"/>
       </w:pPr>
-      <w:bookmarkStart w:id="43" w:name="_Toc523822531"/>
+      <w:bookmarkStart w:id="43" w:name="_Toc523823150"/>
       <w:r>
         <w:rPr>
           <w:rFonts w:hint="eastAsia"/>
@@ -12989,7 +12961,7 @@
           <w:lang w:val="zh-TW" w:eastAsia="zh-TW"/>
         </w:rPr>
       </w:pPr>
-      <w:bookmarkStart w:id="44" w:name="_Toc523822532"/>
+      <w:bookmarkStart w:id="44" w:name="_Toc523823151"/>
       <w:r>
         <w:rPr>
           <w:lang w:val="zh-TW" w:eastAsia="zh-TW"/>
@@ -13150,7 +13122,7 @@
           <w:lang w:val="zh-TW" w:eastAsia="zh-TW"/>
         </w:rPr>
       </w:pPr>
-      <w:bookmarkStart w:id="45" w:name="_Toc523822533"/>
+      <w:bookmarkStart w:id="45" w:name="_Toc523823152"/>
       <w:r>
         <w:rPr>
           <w:rFonts w:hint="eastAsia"/>
@@ -13401,7 +13373,7 @@
           <w:lang w:val="zh-TW"/>
         </w:rPr>
       </w:pPr>
-      <w:bookmarkStart w:id="46" w:name="_Toc523822534"/>
+      <w:bookmarkStart w:id="46" w:name="_Toc523823153"/>
       <w:r>
         <w:rPr>
           <w:rFonts w:hint="eastAsia"/>
@@ -13428,7 +13400,7 @@
       <w:pPr>
         <w:pStyle w:val="3"/>
       </w:pPr>
-      <w:bookmarkStart w:id="47" w:name="_Toc523822535"/>
+      <w:bookmarkStart w:id="47" w:name="_Toc523823154"/>
       <w:r>
         <w:rPr>
           <w:rFonts w:hint="eastAsia"/>
@@ -13773,7 +13745,7 @@
       <w:pPr>
         <w:pStyle w:val="3"/>
       </w:pPr>
-      <w:bookmarkStart w:id="48" w:name="_Toc523822536"/>
+      <w:bookmarkStart w:id="48" w:name="_Toc523823155"/>
       <w:r>
         <w:rPr>
           <w:rFonts w:hint="eastAsia"/>
@@ -14465,7 +14437,7 @@
       <w:pPr>
         <w:pStyle w:val="3"/>
       </w:pPr>
-      <w:bookmarkStart w:id="49" w:name="_Toc523822537"/>
+      <w:bookmarkStart w:id="49" w:name="_Toc523823156"/>
       <w:r>
         <w:rPr>
           <w:rFonts w:hint="eastAsia"/>
@@ -14851,7 +14823,7 @@
           <w:rFonts w:eastAsia="PMingLiU"/>
         </w:rPr>
       </w:pPr>
-      <w:bookmarkStart w:id="50" w:name="_Toc523822538"/>
+      <w:bookmarkStart w:id="50" w:name="_Toc523823157"/>
       <w:r>
         <w:t>1</w:t>
       </w:r>
@@ -15355,7 +15327,7 @@
           <w:lang w:val="zh-TW"/>
         </w:rPr>
       </w:pPr>
-      <w:bookmarkStart w:id="51" w:name="_Toc523822539"/>
+      <w:bookmarkStart w:id="51" w:name="_Toc523823158"/>
       <w:r>
         <w:t>1</w:t>
       </w:r>
@@ -16656,6 +16628,7 @@
     <w:lsdException w:name="HTML Sample" w:semiHidden="1" w:unhideWhenUsed="1"/>
     <w:lsdException w:name="HTML Typewriter" w:semiHidden="1" w:unhideWhenUsed="1"/>
     <w:lsdException w:name="HTML Variable" w:semiHidden="1" w:unhideWhenUsed="1"/>
+    <w:lsdException w:name="Normal Table" w:semiHidden="1" w:unhideWhenUsed="1"/>
     <w:lsdException w:name="annotation subject" w:semiHidden="1" w:unhideWhenUsed="1"/>
     <w:lsdException w:name="No List" w:semiHidden="1" w:unhideWhenUsed="1"/>
     <w:lsdException w:name="Outline List 1" w:semiHidden="1" w:unhideWhenUsed="1"/>
@@ -16699,8 +16672,10 @@
     <w:lsdException w:name="Table Elegant" w:semiHidden="1" w:unhideWhenUsed="1"/>
     <w:lsdException w:name="Table Professional" w:semiHidden="1" w:unhideWhenUsed="1"/>
     <w:lsdException w:name="Table Subtle 1" w:semiHidden="1" w:unhideWhenUsed="1"/>
+    <w:lsdException w:name="Table Subtle 2" w:semiHidden="1" w:unhideWhenUsed="1"/>
     <w:lsdException w:name="Table Web 1" w:semiHidden="1" w:unhideWhenUsed="1"/>
     <w:lsdException w:name="Table Web 2" w:semiHidden="1" w:unhideWhenUsed="1"/>
+    <w:lsdException w:name="Table Web 3" w:semiHidden="1" w:unhideWhenUsed="1"/>
     <w:lsdException w:name="Balloon Text" w:semiHidden="1" w:unhideWhenUsed="1"/>
     <w:lsdException w:name="Table Grid" w:uiPriority="39"/>
     <w:lsdException w:name="Table Theme" w:semiHidden="1" w:unhideWhenUsed="1"/>
@@ -17563,7 +17538,7 @@
 </file>
 
 <file path=customXml/itemProps2.xml><?xml version="1.0" encoding="utf-8"?>
-<ds:datastoreItem xmlns:ds="http://schemas.openxmlformats.org/officeDocument/2006/customXml" ds:itemID="{78DE86C8-C5FA-4987-AFC9-39DF42C63925}">
+<ds:datastoreItem xmlns:ds="http://schemas.openxmlformats.org/officeDocument/2006/customXml" ds:itemID="{2C3FF2C6-162A-4466-8C7B-32E5AAF9DFB1}">
   <ds:schemaRefs>
     <ds:schemaRef ds:uri="http://schemas.openxmlformats.org/officeDocument/2006/bibliography"/>
   </ds:schemaRefs>

</xml_diff>

<commit_message>
add 5.4 & 10.5
</commit_message>
<xml_diff>
--- a/doc/架构设计文档.docx
+++ b/doc/架构设计文档.docx
@@ -9384,6 +9384,34 @@
     </w:p>
     <w:p>
       <w:pPr>
+        <w:pStyle w:val="2"/>
+        <w:rPr>
+          <w:lang w:val="zh-TW" w:eastAsia="zh-TW"/>
+        </w:rPr>
+      </w:pPr>
+      <w:r>
+        <w:rPr>
+          <w:rFonts w:hint="eastAsia"/>
+          <w:lang w:val="zh-TW" w:eastAsia="zh-TW"/>
+        </w:rPr>
+        <w:t xml:space="preserve">5.4 </w:t>
+      </w:r>
+      <w:r>
+        <w:rPr>
+          <w:rFonts w:hint="eastAsia"/>
+          <w:lang w:val="zh-TW"/>
+        </w:rPr>
+        <w:t>日志管理</w:t>
+      </w:r>
+      <w:r>
+        <w:rPr>
+          <w:lang w:val="zh-TW" w:eastAsia="zh-TW"/>
+        </w:rPr>
+        <w:t>架构</w:t>
+      </w:r>
+    </w:p>
+    <w:p>
+      <w:pPr>
         <w:widowControl/>
         <w:jc w:val="left"/>
         <w:rPr>
@@ -9392,14 +9420,71 @@
           <w:kern w:val="0"/>
           <w:sz w:val="24"/>
           <w:szCs w:val="24"/>
-          <w:lang w:eastAsia="zh-TW"/>
-        </w:rPr>
-      </w:pPr>
-    </w:p>
-    <w:p>
-      <w:pPr>
-        <w:rPr>
-          <w:rFonts w:ascii="等线 Light" w:eastAsiaTheme="minorEastAsia" w:hAnsi="等线 Light" w:cs="等线 Light"/>
+        </w:rPr>
+      </w:pPr>
+      <w:r>
+        <w:rPr>
+          <w:rFonts w:ascii="宋体" w:eastAsia="宋体" w:hAnsi="宋体" w:cs="宋体"/>
+          <w:noProof/>
+          <w:color w:val="auto"/>
+          <w:kern w:val="0"/>
+          <w:sz w:val="24"/>
+          <w:szCs w:val="24"/>
+        </w:rPr>
+        <w:drawing>
+          <wp:inline distT="0" distB="0" distL="0" distR="0">
+            <wp:extent cx="4975379" cy="2211843"/>
+            <wp:effectExtent l="0" t="0" r="0" b="0"/>
+            <wp:docPr id="4" name="图片 4" descr="C:\Users\Zzbslayer\Documents\Tencent Files\604239669\Image\C2C\874FB7B8944BBEDBBE0185CB95E2D017.png"/>
+            <wp:cNvGraphicFramePr>
+              <a:graphicFrameLocks xmlns:a="http://schemas.openxmlformats.org/drawingml/2006/main" noChangeAspect="1"/>
+            </wp:cNvGraphicFramePr>
+            <a:graphic xmlns:a="http://schemas.openxmlformats.org/drawingml/2006/main">
+              <a:graphicData uri="http://schemas.openxmlformats.org/drawingml/2006/picture">
+                <pic:pic xmlns:pic="http://schemas.openxmlformats.org/drawingml/2006/picture">
+                  <pic:nvPicPr>
+                    <pic:cNvPr id="0" name="Picture 1" descr="C:\Users\Zzbslayer\Documents\Tencent Files\604239669\Image\C2C\874FB7B8944BBEDBBE0185CB95E2D017.png"/>
+                    <pic:cNvPicPr>
+                      <a:picLocks noChangeAspect="1" noChangeArrowheads="1"/>
+                    </pic:cNvPicPr>
+                  </pic:nvPicPr>
+                  <pic:blipFill>
+                    <a:blip r:embed="rId18">
+                      <a:extLst>
+                        <a:ext uri="{28A0092B-C50C-407E-A947-70E740481C1C}">
+                          <a14:useLocalDpi xmlns:a14="http://schemas.microsoft.com/office/drawing/2010/main" val="0"/>
+                        </a:ext>
+                      </a:extLst>
+                    </a:blip>
+                    <a:srcRect/>
+                    <a:stretch>
+                      <a:fillRect/>
+                    </a:stretch>
+                  </pic:blipFill>
+                  <pic:spPr bwMode="auto">
+                    <a:xfrm>
+                      <a:off x="0" y="0"/>
+                      <a:ext cx="5002808" cy="2224037"/>
+                    </a:xfrm>
+                    <a:prstGeom prst="rect">
+                      <a:avLst/>
+                    </a:prstGeom>
+                    <a:noFill/>
+                    <a:ln>
+                      <a:noFill/>
+                    </a:ln>
+                  </pic:spPr>
+                </pic:pic>
+              </a:graphicData>
+            </a:graphic>
+          </wp:inline>
+        </w:drawing>
+      </w:r>
+    </w:p>
+    <w:p>
+      <w:pPr>
+        <w:rPr>
+          <w:rFonts w:ascii="等线 Light" w:eastAsiaTheme="minorEastAsia" w:hAnsi="等线 Light" w:cs="等线 Light" w:hint="eastAsia"/>
           <w:b/>
           <w:bCs/>
           <w:sz w:val="32"/>
@@ -9700,7 +9785,6 @@
           <w:szCs w:val="24"/>
           <w:lang w:val="zh-CN"/>
         </w:rPr>
-        <w:lastRenderedPageBreak/>
         <w:t>CI/CD: Rancher Pipeline</w:t>
       </w:r>
     </w:p>
@@ -10012,7 +10096,7 @@
                     </pic:cNvPicPr>
                   </pic:nvPicPr>
                   <pic:blipFill>
-                    <a:blip r:embed="rId18"/>
+                    <a:blip r:embed="rId19"/>
                     <a:srcRect l="8997"/>
                     <a:stretch>
                       <a:fillRect/>
@@ -10106,7 +10190,7 @@
                     </pic:cNvPicPr>
                   </pic:nvPicPr>
                   <pic:blipFill>
-                    <a:blip r:embed="rId19"/>
+                    <a:blip r:embed="rId20"/>
                     <a:stretch>
                       <a:fillRect/>
                     </a:stretch>
@@ -10386,7 +10470,7 @@
                     <pic:cNvPicPr/>
                   </pic:nvPicPr>
                   <pic:blipFill>
-                    <a:blip r:embed="rId20"/>
+                    <a:blip r:embed="rId21"/>
                     <a:stretch>
                       <a:fillRect/>
                     </a:stretch>
@@ -10650,7 +10734,7 @@
         </w:rPr>
         <w:t xml:space="preserve">example: </w:t>
       </w:r>
-      <w:hyperlink r:id="rId21" w:history="1">
+      <w:hyperlink r:id="rId22" w:history="1">
         <w:r>
           <w:rPr>
             <w:rStyle w:val="Hyperlink0"/>
@@ -12017,7 +12101,7 @@
                     </pic:cNvPicPr>
                   </pic:nvPicPr>
                   <pic:blipFill>
-                    <a:blip r:embed="rId22">
+                    <a:blip r:embed="rId23">
                       <a:extLst>
                         <a:ext uri="{28A0092B-C50C-407E-A947-70E740481C1C}">
                           <a14:useLocalDpi xmlns:a14="http://schemas.microsoft.com/office/drawing/2010/main" val="0"/>
@@ -12206,7 +12290,7 @@
                     <pic:cNvPicPr/>
                   </pic:nvPicPr>
                   <pic:blipFill>
-                    <a:blip r:embed="rId23"/>
+                    <a:blip r:embed="rId24"/>
                     <a:stretch>
                       <a:fillRect/>
                     </a:stretch>
@@ -12781,7 +12865,6 @@
       <w:pPr>
         <w:ind w:firstLine="420"/>
         <w:rPr>
-          <w:rFonts w:hint="eastAsia"/>
           <w:sz w:val="24"/>
           <w:szCs w:val="24"/>
         </w:rPr>
@@ -12884,222 +12967,6 @@
             <wp:extent cx="5270500" cy="3206750"/>
             <wp:effectExtent l="0" t="0" r="6350" b="0"/>
             <wp:docPr id="5" name="图片 5"/>
-            <wp:cNvGraphicFramePr>
-              <a:graphicFrameLocks xmlns:a="http://schemas.openxmlformats.org/drawingml/2006/main" noChangeAspect="1"/>
-            </wp:cNvGraphicFramePr>
-            <a:graphic xmlns:a="http://schemas.openxmlformats.org/drawingml/2006/main">
-              <a:graphicData uri="http://schemas.openxmlformats.org/drawingml/2006/picture">
-                <pic:pic xmlns:pic="http://schemas.openxmlformats.org/drawingml/2006/picture">
-                  <pic:nvPicPr>
-                    <pic:cNvPr id="1" name=""/>
-                    <pic:cNvPicPr/>
-                  </pic:nvPicPr>
-                  <pic:blipFill>
-                    <a:blip r:embed="rId24"/>
-                    <a:stretch>
-                      <a:fillRect/>
-                    </a:stretch>
-                  </pic:blipFill>
-                  <pic:spPr>
-                    <a:xfrm>
-                      <a:off x="0" y="0"/>
-                      <a:ext cx="5270500" cy="3206750"/>
-                    </a:xfrm>
-                    <a:prstGeom prst="rect">
-                      <a:avLst/>
-                    </a:prstGeom>
-                  </pic:spPr>
-                </pic:pic>
-              </a:graphicData>
-            </a:graphic>
-          </wp:inline>
-        </w:drawing>
-      </w:r>
-    </w:p>
-    <w:p>
-      <w:pPr>
-        <w:rPr>
-          <w:rFonts w:eastAsia="PMingLiU"/>
-          <w:sz w:val="24"/>
-          <w:szCs w:val="24"/>
-          <w:lang w:val="zh-TW" w:eastAsia="zh-TW"/>
-        </w:rPr>
-      </w:pPr>
-    </w:p>
-    <w:p>
-      <w:pPr>
-        <w:pStyle w:val="2"/>
-        <w:rPr>
-          <w:rFonts w:eastAsia="PMingLiU"/>
-          <w:lang w:val="zh-TW" w:eastAsia="zh-TW"/>
-        </w:rPr>
-      </w:pPr>
-      <w:bookmarkStart w:id="44" w:name="_Toc523823152"/>
-      <w:r>
-        <w:rPr>
-          <w:rFonts w:hint="eastAsia"/>
-          <w:lang w:val="zh-TW" w:eastAsia="zh-TW"/>
-        </w:rPr>
-        <w:lastRenderedPageBreak/>
-        <w:t xml:space="preserve">10.3 </w:t>
-      </w:r>
-      <w:r>
-        <w:rPr>
-          <w:lang w:val="zh-TW" w:eastAsia="zh-TW"/>
-        </w:rPr>
-        <w:t xml:space="preserve">API </w:t>
-      </w:r>
-      <w:r>
-        <w:rPr>
-          <w:rFonts w:hint="eastAsia"/>
-          <w:lang w:val="zh-TW" w:eastAsia="zh-TW"/>
-        </w:rPr>
-        <w:t>管理</w:t>
-      </w:r>
-      <w:bookmarkEnd w:id="44"/>
-    </w:p>
-    <w:p>
-      <w:pPr>
-        <w:rPr>
-          <w:sz w:val="24"/>
-          <w:szCs w:val="24"/>
-        </w:rPr>
-      </w:pPr>
-      <w:r>
-        <w:rPr>
-          <w:rFonts w:ascii="等线 Light" w:eastAsia="PMingLiU" w:hAnsi="等线 Light" w:cs="等线 Light"/>
-          <w:b/>
-          <w:bCs/>
-          <w:sz w:val="32"/>
-          <w:szCs w:val="32"/>
-          <w:lang w:val="zh-TW" w:eastAsia="zh-TW"/>
-        </w:rPr>
-        <w:tab/>
-      </w:r>
-      <w:r>
-        <w:rPr>
-          <w:rFonts w:hint="eastAsia"/>
-          <w:sz w:val="24"/>
-          <w:szCs w:val="24"/>
-          <w:lang w:eastAsia="zh-TW"/>
-        </w:rPr>
-        <w:t>利用</w:t>
-      </w:r>
-      <w:r>
-        <w:rPr>
-          <w:sz w:val="24"/>
-          <w:szCs w:val="24"/>
-          <w:lang w:eastAsia="zh-TW"/>
-        </w:rPr>
-        <w:t>swagger</w:t>
-      </w:r>
-      <w:r>
-        <w:rPr>
-          <w:rFonts w:hint="eastAsia"/>
-          <w:sz w:val="24"/>
-          <w:szCs w:val="24"/>
-          <w:lang w:eastAsia="zh-TW"/>
-        </w:rPr>
-        <w:t>管理</w:t>
-      </w:r>
-      <w:r>
-        <w:rPr>
-          <w:sz w:val="24"/>
-          <w:szCs w:val="24"/>
-          <w:lang w:eastAsia="zh-TW"/>
-        </w:rPr>
-        <w:t>、查看api</w:t>
-      </w:r>
-      <w:r>
-        <w:rPr>
-          <w:rFonts w:hint="eastAsia"/>
-          <w:sz w:val="24"/>
-          <w:szCs w:val="24"/>
-          <w:lang w:eastAsia="zh-TW"/>
-        </w:rPr>
-        <w:t>。</w:t>
-      </w:r>
-      <w:r>
-        <w:rPr>
-          <w:rFonts w:hint="eastAsia"/>
-          <w:sz w:val="24"/>
-          <w:szCs w:val="24"/>
-        </w:rPr>
-        <w:t>用.yaml文件</w:t>
-      </w:r>
-      <w:r>
-        <w:rPr>
-          <w:sz w:val="24"/>
-          <w:szCs w:val="24"/>
-        </w:rPr>
-        <w:t>来描述api</w:t>
-      </w:r>
-      <w:r>
-        <w:rPr>
-          <w:rFonts w:hint="eastAsia"/>
-          <w:sz w:val="24"/>
-          <w:szCs w:val="24"/>
-        </w:rPr>
-        <w:t>的</w:t>
-      </w:r>
-      <w:r>
-        <w:rPr>
-          <w:sz w:val="24"/>
-          <w:szCs w:val="24"/>
-        </w:rPr>
-        <w:t>url、</w:t>
-      </w:r>
-      <w:r>
-        <w:rPr>
-          <w:rFonts w:hint="eastAsia"/>
-          <w:sz w:val="24"/>
-          <w:szCs w:val="24"/>
-        </w:rPr>
-        <w:t>请求类型、</w:t>
-      </w:r>
-      <w:r>
-        <w:rPr>
-          <w:sz w:val="24"/>
-          <w:szCs w:val="24"/>
-        </w:rPr>
-        <w:t>参数类型、返回类型等。</w:t>
-      </w:r>
-      <w:r>
-        <w:rPr>
-          <w:rFonts w:hint="eastAsia"/>
-          <w:sz w:val="24"/>
-          <w:szCs w:val="24"/>
-        </w:rPr>
-        <w:t>并且</w:t>
-      </w:r>
-      <w:r>
-        <w:rPr>
-          <w:sz w:val="24"/>
-          <w:szCs w:val="24"/>
-        </w:rPr>
-        <w:t>可在网站上测试API</w:t>
-      </w:r>
-    </w:p>
-    <w:p>
-      <w:pPr>
-        <w:rPr>
-          <w:rFonts w:ascii="等线 Light" w:eastAsiaTheme="minorEastAsia" w:hAnsi="等线 Light" w:cs="等线 Light"/>
-          <w:b/>
-          <w:bCs/>
-          <w:sz w:val="32"/>
-          <w:szCs w:val="32"/>
-          <w:lang w:val="zh-TW"/>
-        </w:rPr>
-      </w:pPr>
-      <w:r>
-        <w:rPr>
-          <w:noProof/>
-        </w:rPr>
-        <w:drawing>
-          <wp:inline distT="0" distB="0" distL="0" distR="0" wp14:anchorId="5D41C124" wp14:editId="00262B61">
-            <wp:extent cx="5270500" cy="2426335"/>
-            <wp:effectExtent l="0" t="0" r="6350" b="0"/>
-            <wp:docPr id="6" name="图片 6"/>
             <wp:cNvGraphicFramePr>
               <a:graphicFrameLocks xmlns:a="http://schemas.openxmlformats.org/drawingml/2006/main" noChangeAspect="1"/>
             </wp:cNvGraphicFramePr>
@@ -13119,7 +12986,7 @@
                   <pic:spPr>
                     <a:xfrm>
                       <a:off x="0" y="0"/>
-                      <a:ext cx="5270500" cy="2426335"/>
+                      <a:ext cx="5270500" cy="3206750"/>
                     </a:xfrm>
                     <a:prstGeom prst="rect">
                       <a:avLst/>
@@ -13134,442 +13001,188 @@
     </w:p>
     <w:p>
       <w:pPr>
+        <w:rPr>
+          <w:rFonts w:eastAsia="PMingLiU"/>
+          <w:sz w:val="24"/>
+          <w:szCs w:val="24"/>
+          <w:lang w:val="zh-TW" w:eastAsia="zh-TW"/>
+        </w:rPr>
+      </w:pPr>
+    </w:p>
+    <w:p>
+      <w:pPr>
         <w:pStyle w:val="2"/>
         <w:rPr>
+          <w:rFonts w:eastAsia="PMingLiU"/>
+          <w:lang w:val="zh-TW" w:eastAsia="zh-TW"/>
+        </w:rPr>
+      </w:pPr>
+      <w:bookmarkStart w:id="44" w:name="_Toc523823152"/>
+      <w:r>
+        <w:rPr>
+          <w:rFonts w:hint="eastAsia"/>
+          <w:lang w:val="zh-TW" w:eastAsia="zh-TW"/>
+        </w:rPr>
+        <w:lastRenderedPageBreak/>
+        <w:t xml:space="preserve">10.3 </w:t>
+      </w:r>
+      <w:r>
+        <w:rPr>
+          <w:lang w:val="zh-TW" w:eastAsia="zh-TW"/>
+        </w:rPr>
+        <w:t xml:space="preserve">API </w:t>
+      </w:r>
+      <w:r>
+        <w:rPr>
+          <w:rFonts w:hint="eastAsia"/>
+          <w:lang w:val="zh-TW" w:eastAsia="zh-TW"/>
+        </w:rPr>
+        <w:t>管理</w:t>
+      </w:r>
+      <w:bookmarkEnd w:id="44"/>
+    </w:p>
+    <w:p>
+      <w:pPr>
+        <w:rPr>
+          <w:sz w:val="24"/>
+          <w:szCs w:val="24"/>
+        </w:rPr>
+      </w:pPr>
+      <w:r>
+        <w:rPr>
+          <w:rFonts w:ascii="等线 Light" w:eastAsia="PMingLiU" w:hAnsi="等线 Light" w:cs="等线 Light"/>
+          <w:b/>
+          <w:bCs/>
+          <w:sz w:val="32"/>
+          <w:szCs w:val="32"/>
+          <w:lang w:val="zh-TW" w:eastAsia="zh-TW"/>
+        </w:rPr>
+        <w:tab/>
+      </w:r>
+      <w:r>
+        <w:rPr>
+          <w:rFonts w:hint="eastAsia"/>
+          <w:sz w:val="24"/>
+          <w:szCs w:val="24"/>
+          <w:lang w:eastAsia="zh-TW"/>
+        </w:rPr>
+        <w:t>利用</w:t>
+      </w:r>
+      <w:r>
+        <w:rPr>
+          <w:sz w:val="24"/>
+          <w:szCs w:val="24"/>
+          <w:lang w:eastAsia="zh-TW"/>
+        </w:rPr>
+        <w:t>swagger</w:t>
+      </w:r>
+      <w:r>
+        <w:rPr>
+          <w:rFonts w:hint="eastAsia"/>
+          <w:sz w:val="24"/>
+          <w:szCs w:val="24"/>
+          <w:lang w:eastAsia="zh-TW"/>
+        </w:rPr>
+        <w:t>管理</w:t>
+      </w:r>
+      <w:r>
+        <w:rPr>
+          <w:sz w:val="24"/>
+          <w:szCs w:val="24"/>
+          <w:lang w:eastAsia="zh-TW"/>
+        </w:rPr>
+        <w:t>、查看api</w:t>
+      </w:r>
+      <w:r>
+        <w:rPr>
+          <w:rFonts w:hint="eastAsia"/>
+          <w:sz w:val="24"/>
+          <w:szCs w:val="24"/>
+          <w:lang w:eastAsia="zh-TW"/>
+        </w:rPr>
+        <w:t>。</w:t>
+      </w:r>
+      <w:r>
+        <w:rPr>
+          <w:rFonts w:hint="eastAsia"/>
+          <w:sz w:val="24"/>
+          <w:szCs w:val="24"/>
+        </w:rPr>
+        <w:t>用.yaml文件</w:t>
+      </w:r>
+      <w:r>
+        <w:rPr>
+          <w:sz w:val="24"/>
+          <w:szCs w:val="24"/>
+        </w:rPr>
+        <w:t>来描述api</w:t>
+      </w:r>
+      <w:r>
+        <w:rPr>
+          <w:rFonts w:hint="eastAsia"/>
+          <w:sz w:val="24"/>
+          <w:szCs w:val="24"/>
+        </w:rPr>
+        <w:t>的</w:t>
+      </w:r>
+      <w:r>
+        <w:rPr>
+          <w:sz w:val="24"/>
+          <w:szCs w:val="24"/>
+        </w:rPr>
+        <w:t>url、</w:t>
+      </w:r>
+      <w:r>
+        <w:rPr>
+          <w:rFonts w:hint="eastAsia"/>
+          <w:sz w:val="24"/>
+          <w:szCs w:val="24"/>
+        </w:rPr>
+        <w:t>请求类型、</w:t>
+      </w:r>
+      <w:r>
+        <w:rPr>
+          <w:sz w:val="24"/>
+          <w:szCs w:val="24"/>
+        </w:rPr>
+        <w:t>参数类型、返回类型等。</w:t>
+      </w:r>
+      <w:r>
+        <w:rPr>
+          <w:rFonts w:hint="eastAsia"/>
+          <w:sz w:val="24"/>
+          <w:szCs w:val="24"/>
+        </w:rPr>
+        <w:t>并且</w:t>
+      </w:r>
+      <w:r>
+        <w:rPr>
+          <w:sz w:val="24"/>
+          <w:szCs w:val="24"/>
+        </w:rPr>
+        <w:t>可在网站上测试API</w:t>
+      </w:r>
+    </w:p>
+    <w:p>
+      <w:pPr>
+        <w:rPr>
+          <w:rFonts w:ascii="等线 Light" w:eastAsiaTheme="minorEastAsia" w:hAnsi="等线 Light" w:cs="等线 Light"/>
+          <w:b/>
+          <w:bCs/>
+          <w:sz w:val="32"/>
+          <w:szCs w:val="32"/>
           <w:lang w:val="zh-TW"/>
         </w:rPr>
       </w:pPr>
-      <w:bookmarkStart w:id="45" w:name="_Toc523823153"/>
-      <w:r>
-        <w:rPr>
-          <w:rFonts w:hint="eastAsia"/>
-          <w:lang w:val="zh-TW" w:eastAsia="zh-TW"/>
-        </w:rPr>
-        <w:t>10.4 数据监控</w:t>
-      </w:r>
-      <w:r>
-        <w:rPr>
-          <w:rFonts w:hint="eastAsia"/>
-          <w:lang w:val="zh-TW"/>
-        </w:rPr>
-        <w:t>与</w:t>
-      </w:r>
-      <w:r>
-        <w:rPr>
-          <w:lang w:val="zh-TW"/>
-        </w:rPr>
-        <w:t>通知</w:t>
-      </w:r>
-      <w:bookmarkEnd w:id="45"/>
-    </w:p>
-    <w:p>
-      <w:pPr>
-        <w:pStyle w:val="3"/>
-      </w:pPr>
-      <w:bookmarkStart w:id="46" w:name="_Toc523823154"/>
-      <w:r>
-        <w:rPr>
-          <w:rFonts w:hint="eastAsia"/>
-        </w:rPr>
-        <w:t>10.</w:t>
-      </w:r>
-      <w:r>
-        <w:t>4</w:t>
-      </w:r>
-      <w:r>
-        <w:rPr>
-          <w:rFonts w:hint="eastAsia"/>
-        </w:rPr>
-        <w:t>.</w:t>
-      </w:r>
-      <w:r>
-        <w:t>1</w:t>
-      </w:r>
-      <w:r>
-        <w:t xml:space="preserve"> Prometheus</w:t>
-      </w:r>
-      <w:bookmarkEnd w:id="46"/>
-    </w:p>
-    <w:p>
-      <w:pPr>
-        <w:ind w:firstLine="420"/>
-        <w:jc w:val="left"/>
-        <w:rPr>
-          <w:sz w:val="24"/>
-          <w:szCs w:val="24"/>
-        </w:rPr>
-      </w:pPr>
-      <w:r>
-        <w:rPr>
-          <w:sz w:val="24"/>
-          <w:szCs w:val="24"/>
-          <w:lang w:eastAsia="zh-TW"/>
-        </w:rPr>
-        <w:t>Prometheus是一个监控系统</w:t>
-      </w:r>
-      <w:r>
-        <w:rPr>
-          <w:rFonts w:hint="eastAsia"/>
-          <w:sz w:val="24"/>
-          <w:szCs w:val="24"/>
-          <w:lang w:eastAsia="zh-TW"/>
-        </w:rPr>
-        <w:t>以及</w:t>
-      </w:r>
-      <w:r>
-        <w:rPr>
-          <w:sz w:val="24"/>
-          <w:szCs w:val="24"/>
-          <w:lang w:eastAsia="zh-TW"/>
-        </w:rPr>
-        <w:t>时序数据库</w:t>
-      </w:r>
-      <w:r>
-        <w:rPr>
-          <w:rFonts w:hint="eastAsia"/>
-          <w:sz w:val="24"/>
-          <w:szCs w:val="24"/>
-        </w:rPr>
-        <w:t>。在</w:t>
-      </w:r>
-      <w:r>
-        <w:rPr>
-          <w:sz w:val="24"/>
-          <w:szCs w:val="24"/>
-        </w:rPr>
-        <w:t>本项目中，只作为</w:t>
-      </w:r>
-      <w:r>
-        <w:rPr>
-          <w:rFonts w:hint="eastAsia"/>
-          <w:sz w:val="24"/>
-          <w:szCs w:val="24"/>
-        </w:rPr>
-        <w:t>监控</w:t>
-      </w:r>
-      <w:r>
-        <w:rPr>
-          <w:sz w:val="24"/>
-          <w:szCs w:val="24"/>
-        </w:rPr>
-        <w:t>数据收集与存储的作用</w:t>
-      </w:r>
-      <w:r>
-        <w:rPr>
-          <w:rFonts w:hint="eastAsia"/>
-          <w:sz w:val="24"/>
-          <w:szCs w:val="24"/>
-        </w:rPr>
-        <w:t>。</w:t>
-      </w:r>
-      <w:r>
-        <w:rPr>
-          <w:sz w:val="24"/>
-          <w:szCs w:val="24"/>
-        </w:rPr>
-        <w:t>（</w:t>
-      </w:r>
-      <w:r>
-        <w:rPr>
-          <w:rFonts w:hint="eastAsia"/>
-          <w:sz w:val="24"/>
-          <w:szCs w:val="24"/>
-        </w:rPr>
-        <w:t>详见</w:t>
-      </w:r>
-      <w:r>
-        <w:rPr>
-          <w:rFonts w:hint="eastAsia"/>
-          <w:sz w:val="24"/>
-          <w:szCs w:val="24"/>
-        </w:rPr>
-        <w:t>运维</w:t>
-      </w:r>
-      <w:r>
-        <w:rPr>
-          <w:rFonts w:hint="eastAsia"/>
-          <w:sz w:val="24"/>
-          <w:szCs w:val="24"/>
-        </w:rPr>
-        <w:t>监控</w:t>
-      </w:r>
-      <w:r>
-        <w:rPr>
-          <w:sz w:val="24"/>
-          <w:szCs w:val="24"/>
-        </w:rPr>
-        <w:t>架构</w:t>
-      </w:r>
-      <w:r>
-        <w:rPr>
-          <w:sz w:val="24"/>
-          <w:szCs w:val="24"/>
-        </w:rPr>
-        <w:t>）</w:t>
-      </w:r>
-    </w:p>
-    <w:p>
-      <w:pPr>
-        <w:ind w:firstLine="420"/>
-        <w:jc w:val="left"/>
-        <w:rPr>
-          <w:rFonts w:hint="eastAsia"/>
-          <w:sz w:val="24"/>
-          <w:szCs w:val="24"/>
-        </w:rPr>
-      </w:pPr>
-      <w:r>
-        <w:rPr>
-          <w:rFonts w:hint="eastAsia"/>
-          <w:sz w:val="24"/>
-          <w:szCs w:val="24"/>
-        </w:rPr>
-        <w:t>每个</w:t>
-      </w:r>
-      <w:r>
-        <w:rPr>
-          <w:sz w:val="24"/>
-          <w:szCs w:val="24"/>
-        </w:rPr>
-        <w:t>服务配置对应的data exporter，</w:t>
-      </w:r>
-      <w:r>
-        <w:rPr>
-          <w:rFonts w:hint="eastAsia"/>
-          <w:sz w:val="24"/>
-          <w:szCs w:val="24"/>
-        </w:rPr>
-        <w:t>通过</w:t>
-      </w:r>
-      <w:r>
-        <w:rPr>
-          <w:sz w:val="24"/>
-          <w:szCs w:val="24"/>
-        </w:rPr>
-        <w:t>http将Prometheus</w:t>
-      </w:r>
-      <w:r>
-        <w:rPr>
-          <w:rFonts w:hint="eastAsia"/>
-          <w:sz w:val="24"/>
-          <w:szCs w:val="24"/>
-        </w:rPr>
-        <w:t>格式</w:t>
-      </w:r>
-      <w:r>
-        <w:rPr>
-          <w:sz w:val="24"/>
-          <w:szCs w:val="24"/>
-        </w:rPr>
-        <w:t>的监控数据输出</w:t>
-      </w:r>
-      <w:r>
-        <w:rPr>
-          <w:rFonts w:hint="eastAsia"/>
-          <w:sz w:val="24"/>
-          <w:szCs w:val="24"/>
-        </w:rPr>
-        <w:t>。</w:t>
-      </w:r>
-      <w:r>
-        <w:rPr>
-          <w:sz w:val="24"/>
-          <w:szCs w:val="24"/>
-        </w:rPr>
-        <w:t>然后</w:t>
-      </w:r>
-      <w:r>
-        <w:rPr>
-          <w:rFonts w:hint="eastAsia"/>
-          <w:sz w:val="24"/>
-          <w:szCs w:val="24"/>
-        </w:rPr>
-        <w:t>在</w:t>
-      </w:r>
-      <w:r>
-        <w:rPr>
-          <w:sz w:val="24"/>
-          <w:szCs w:val="24"/>
-        </w:rPr>
-        <w:t>Prometheus配置文件中配置data exporter的url，</w:t>
-      </w:r>
-      <w:r>
-        <w:rPr>
-          <w:rFonts w:hint="eastAsia"/>
-          <w:sz w:val="24"/>
-          <w:szCs w:val="24"/>
-        </w:rPr>
-        <w:t>Prometheus</w:t>
-      </w:r>
-      <w:r>
-        <w:rPr>
-          <w:rFonts w:hint="eastAsia"/>
-          <w:sz w:val="24"/>
-          <w:szCs w:val="24"/>
-        </w:rPr>
-        <w:t>每隔</w:t>
-      </w:r>
-      <w:r>
-        <w:rPr>
-          <w:sz w:val="24"/>
-          <w:szCs w:val="24"/>
-        </w:rPr>
-        <w:t>一段时间</w:t>
-      </w:r>
-      <w:r>
-        <w:rPr>
-          <w:sz w:val="24"/>
-          <w:szCs w:val="24"/>
-        </w:rPr>
-        <w:t>将data exporter</w:t>
-      </w:r>
-      <w:r>
-        <w:rPr>
-          <w:rFonts w:hint="eastAsia"/>
-          <w:sz w:val="24"/>
-          <w:szCs w:val="24"/>
-        </w:rPr>
-        <w:t>输出</w:t>
-      </w:r>
-      <w:r>
-        <w:rPr>
-          <w:sz w:val="24"/>
-          <w:szCs w:val="24"/>
-        </w:rPr>
-        <w:t>数据收集</w:t>
-      </w:r>
-      <w:r>
-        <w:rPr>
-          <w:rFonts w:hint="eastAsia"/>
-          <w:sz w:val="24"/>
-          <w:szCs w:val="24"/>
-        </w:rPr>
-        <w:t>并</w:t>
-      </w:r>
-      <w:r>
-        <w:rPr>
-          <w:sz w:val="24"/>
-          <w:szCs w:val="24"/>
-        </w:rPr>
-        <w:t>存储。</w:t>
-      </w:r>
-      <w:r>
-        <w:rPr>
-          <w:rFonts w:hint="eastAsia"/>
-          <w:sz w:val="24"/>
-          <w:szCs w:val="24"/>
-        </w:rPr>
-        <w:t>并可以</w:t>
-      </w:r>
-      <w:r>
-        <w:rPr>
-          <w:sz w:val="24"/>
-          <w:szCs w:val="24"/>
-        </w:rPr>
-        <w:t>设置一定的报警规则，触发时通过alert manager自动报警</w:t>
-      </w:r>
-      <w:r>
-        <w:rPr>
-          <w:rFonts w:hint="eastAsia"/>
-          <w:sz w:val="24"/>
-          <w:szCs w:val="24"/>
-        </w:rPr>
-        <w:t>。可以通过</w:t>
-      </w:r>
-      <w:r>
-        <w:rPr>
-          <w:sz w:val="24"/>
-          <w:szCs w:val="24"/>
-        </w:rPr>
-        <w:t>http请求在Prometheus运行</w:t>
-      </w:r>
-      <w:r>
-        <w:rPr>
-          <w:rFonts w:hint="eastAsia"/>
-          <w:sz w:val="24"/>
-          <w:szCs w:val="24"/>
-        </w:rPr>
-        <w:t>时</w:t>
-      </w:r>
-      <w:r>
-        <w:rPr>
-          <w:sz w:val="24"/>
-          <w:szCs w:val="24"/>
-        </w:rPr>
-        <w:t>，动态修改配置、报警规则等。</w:t>
-      </w:r>
-      <w:r>
-        <w:rPr>
-          <w:rFonts w:hint="eastAsia"/>
-          <w:sz w:val="24"/>
-          <w:szCs w:val="24"/>
-        </w:rPr>
-        <w:t>下图是</w:t>
-      </w:r>
-      <w:r>
-        <w:rPr>
-          <w:sz w:val="24"/>
-          <w:szCs w:val="24"/>
-        </w:rPr>
-        <w:t>对静态资源服务器的监控</w:t>
-      </w:r>
-      <w:r>
-        <w:rPr>
-          <w:rFonts w:hint="eastAsia"/>
-          <w:sz w:val="24"/>
-          <w:szCs w:val="24"/>
-        </w:rPr>
-        <w:t>。配置文件在</w:t>
-      </w:r>
-      <w:r>
-        <w:rPr>
-          <w:rFonts w:hint="eastAsia"/>
-          <w:sz w:val="24"/>
-          <w:szCs w:val="24"/>
-        </w:rPr>
-        <w:t>/code/</w:t>
-      </w:r>
-      <w:r>
-        <w:rPr>
-          <w:sz w:val="24"/>
-          <w:szCs w:val="24"/>
-        </w:rPr>
-        <w:t>monitoring-system/</w:t>
-      </w:r>
-      <w:r>
-        <w:rPr>
-          <w:sz w:val="24"/>
-          <w:szCs w:val="24"/>
-        </w:rPr>
-        <w:t>prometheus</w:t>
-      </w:r>
-      <w:r>
-        <w:rPr>
-          <w:rFonts w:hint="eastAsia"/>
-          <w:sz w:val="24"/>
-          <w:szCs w:val="24"/>
-        </w:rPr>
-        <w:t>下</w:t>
-      </w:r>
-    </w:p>
-    <w:p>
-      <w:pPr>
-        <w:ind w:firstLine="420"/>
-        <w:jc w:val="left"/>
-        <w:rPr>
-          <w:sz w:val="24"/>
-          <w:szCs w:val="24"/>
-        </w:rPr>
-      </w:pPr>
       <w:r>
         <w:rPr>
           <w:noProof/>
         </w:rPr>
         <w:drawing>
-          <wp:inline distT="0" distB="0" distL="0" distR="0" wp14:anchorId="78467E72" wp14:editId="2A2684DA">
-            <wp:extent cx="4572000" cy="2182441"/>
-            <wp:effectExtent l="0" t="0" r="0" b="8890"/>
-            <wp:docPr id="8" name="图片 8"/>
+          <wp:inline distT="0" distB="0" distL="0" distR="0" wp14:anchorId="5D41C124" wp14:editId="00262B61">
+            <wp:extent cx="5270500" cy="2426335"/>
+            <wp:effectExtent l="0" t="0" r="6350" b="0"/>
+            <wp:docPr id="6" name="图片 6"/>
             <wp:cNvGraphicFramePr>
               <a:graphicFrameLocks xmlns:a="http://schemas.openxmlformats.org/drawingml/2006/main" noChangeAspect="1"/>
             </wp:cNvGraphicFramePr>
@@ -13589,7 +13202,7 @@
                   <pic:spPr>
                     <a:xfrm>
                       <a:off x="0" y="0"/>
-                      <a:ext cx="4579298" cy="2185925"/>
+                      <a:ext cx="5270500" cy="2426335"/>
                     </a:xfrm>
                     <a:prstGeom prst="rect">
                       <a:avLst/>
@@ -13604,45 +13217,430 @@
     </w:p>
     <w:p>
       <w:pPr>
+        <w:pStyle w:val="2"/>
+        <w:rPr>
+          <w:lang w:val="zh-TW"/>
+        </w:rPr>
+      </w:pPr>
+      <w:bookmarkStart w:id="45" w:name="_Toc523823153"/>
+      <w:r>
+        <w:rPr>
+          <w:rFonts w:hint="eastAsia"/>
+          <w:lang w:val="zh-TW" w:eastAsia="zh-TW"/>
+        </w:rPr>
+        <w:t>10.4 数据监控</w:t>
+      </w:r>
+      <w:r>
+        <w:rPr>
+          <w:rFonts w:hint="eastAsia"/>
+          <w:lang w:val="zh-TW"/>
+        </w:rPr>
+        <w:t>与</w:t>
+      </w:r>
+      <w:r>
+        <w:rPr>
+          <w:lang w:val="zh-TW"/>
+        </w:rPr>
+        <w:t>通知</w:t>
+      </w:r>
+      <w:bookmarkEnd w:id="45"/>
+    </w:p>
+    <w:p>
+      <w:pPr>
+        <w:pStyle w:val="3"/>
+      </w:pPr>
+      <w:bookmarkStart w:id="46" w:name="_Toc523823154"/>
+      <w:r>
+        <w:rPr>
+          <w:rFonts w:hint="eastAsia"/>
+        </w:rPr>
+        <w:t>10.</w:t>
+      </w:r>
+      <w:r>
+        <w:t>4</w:t>
+      </w:r>
+      <w:r>
+        <w:rPr>
+          <w:rFonts w:hint="eastAsia"/>
+        </w:rPr>
+        <w:t>.</w:t>
+      </w:r>
+      <w:r>
+        <w:t>1</w:t>
+      </w:r>
+      <w:r>
+        <w:t xml:space="preserve"> Prometheus</w:t>
+      </w:r>
+      <w:bookmarkEnd w:id="46"/>
+    </w:p>
+    <w:p>
+      <w:pPr>
+        <w:ind w:firstLine="420"/>
         <w:jc w:val="left"/>
         <w:rPr>
           <w:sz w:val="24"/>
           <w:szCs w:val="24"/>
         </w:rPr>
       </w:pPr>
-    </w:p>
-    <w:p>
-      <w:pPr>
-        <w:pStyle w:val="3"/>
-      </w:pPr>
-      <w:bookmarkStart w:id="47" w:name="_Toc523823155"/>
-      <w:r>
-        <w:rPr>
-          <w:rFonts w:hint="eastAsia"/>
-        </w:rPr>
-        <w:t>10.</w:t>
-      </w:r>
-      <w:r>
-        <w:t>4</w:t>
-      </w:r>
-      <w:r>
-        <w:rPr>
-          <w:rFonts w:hint="eastAsia"/>
-        </w:rPr>
-        <w:t>.</w:t>
-      </w:r>
-      <w:r>
-        <w:t>2 Prometheus data exporter</w:t>
-      </w:r>
-      <w:bookmarkEnd w:id="47"/>
-    </w:p>
-    <w:p>
-      <w:pPr>
-        <w:rPr>
-          <w:b/>
-          <w:bCs/>
-          <w:sz w:val="30"/>
-          <w:szCs w:val="30"/>
+      <w:r>
+        <w:rPr>
+          <w:sz w:val="24"/>
+          <w:szCs w:val="24"/>
+          <w:lang w:eastAsia="zh-TW"/>
+        </w:rPr>
+        <w:t>Prometheus是一个监控系统</w:t>
+      </w:r>
+      <w:r>
+        <w:rPr>
+          <w:rFonts w:hint="eastAsia"/>
+          <w:sz w:val="24"/>
+          <w:szCs w:val="24"/>
+          <w:lang w:eastAsia="zh-TW"/>
+        </w:rPr>
+        <w:t>以及</w:t>
+      </w:r>
+      <w:r>
+        <w:rPr>
+          <w:sz w:val="24"/>
+          <w:szCs w:val="24"/>
+          <w:lang w:eastAsia="zh-TW"/>
+        </w:rPr>
+        <w:t>时序数据库</w:t>
+      </w:r>
+      <w:r>
+        <w:rPr>
+          <w:rFonts w:hint="eastAsia"/>
+          <w:sz w:val="24"/>
+          <w:szCs w:val="24"/>
+        </w:rPr>
+        <w:t>。在</w:t>
+      </w:r>
+      <w:r>
+        <w:rPr>
+          <w:sz w:val="24"/>
+          <w:szCs w:val="24"/>
+        </w:rPr>
+        <w:t>本项目中，只作为</w:t>
+      </w:r>
+      <w:r>
+        <w:rPr>
+          <w:rFonts w:hint="eastAsia"/>
+          <w:sz w:val="24"/>
+          <w:szCs w:val="24"/>
+        </w:rPr>
+        <w:t>监控</w:t>
+      </w:r>
+      <w:r>
+        <w:rPr>
+          <w:sz w:val="24"/>
+          <w:szCs w:val="24"/>
+        </w:rPr>
+        <w:t>数据收集与存储的作用</w:t>
+      </w:r>
+      <w:r>
+        <w:rPr>
+          <w:rFonts w:hint="eastAsia"/>
+          <w:sz w:val="24"/>
+          <w:szCs w:val="24"/>
+        </w:rPr>
+        <w:t>。</w:t>
+      </w:r>
+      <w:r>
+        <w:rPr>
+          <w:sz w:val="24"/>
+          <w:szCs w:val="24"/>
+        </w:rPr>
+        <w:t>（</w:t>
+      </w:r>
+      <w:r>
+        <w:rPr>
+          <w:rFonts w:hint="eastAsia"/>
+          <w:sz w:val="24"/>
+          <w:szCs w:val="24"/>
+        </w:rPr>
+        <w:t>详见</w:t>
+      </w:r>
+      <w:r>
+        <w:rPr>
+          <w:rFonts w:hint="eastAsia"/>
+          <w:sz w:val="24"/>
+          <w:szCs w:val="24"/>
+        </w:rPr>
+        <w:t>运维</w:t>
+      </w:r>
+      <w:r>
+        <w:rPr>
+          <w:rFonts w:hint="eastAsia"/>
+          <w:sz w:val="24"/>
+          <w:szCs w:val="24"/>
+        </w:rPr>
+        <w:t>监控</w:t>
+      </w:r>
+      <w:r>
+        <w:rPr>
+          <w:sz w:val="24"/>
+          <w:szCs w:val="24"/>
+        </w:rPr>
+        <w:t>架构</w:t>
+      </w:r>
+      <w:r>
+        <w:rPr>
+          <w:sz w:val="24"/>
+          <w:szCs w:val="24"/>
+        </w:rPr>
+        <w:t>）</w:t>
+      </w:r>
+    </w:p>
+    <w:p>
+      <w:pPr>
+        <w:ind w:firstLine="420"/>
+        <w:jc w:val="left"/>
+        <w:rPr>
+          <w:sz w:val="24"/>
+          <w:szCs w:val="24"/>
+        </w:rPr>
+      </w:pPr>
+      <w:r>
+        <w:rPr>
+          <w:rFonts w:hint="eastAsia"/>
+          <w:sz w:val="24"/>
+          <w:szCs w:val="24"/>
+        </w:rPr>
+        <w:t>每个</w:t>
+      </w:r>
+      <w:r>
+        <w:rPr>
+          <w:sz w:val="24"/>
+          <w:szCs w:val="24"/>
+        </w:rPr>
+        <w:t>服务配置对应的data exporter，</w:t>
+      </w:r>
+      <w:r>
+        <w:rPr>
+          <w:rFonts w:hint="eastAsia"/>
+          <w:sz w:val="24"/>
+          <w:szCs w:val="24"/>
+        </w:rPr>
+        <w:t>通过</w:t>
+      </w:r>
+      <w:r>
+        <w:rPr>
+          <w:sz w:val="24"/>
+          <w:szCs w:val="24"/>
+        </w:rPr>
+        <w:t>http将Prometheus</w:t>
+      </w:r>
+      <w:r>
+        <w:rPr>
+          <w:rFonts w:hint="eastAsia"/>
+          <w:sz w:val="24"/>
+          <w:szCs w:val="24"/>
+        </w:rPr>
+        <w:t>格式</w:t>
+      </w:r>
+      <w:r>
+        <w:rPr>
+          <w:sz w:val="24"/>
+          <w:szCs w:val="24"/>
+        </w:rPr>
+        <w:t>的监控数据输出</w:t>
+      </w:r>
+      <w:r>
+        <w:rPr>
+          <w:rFonts w:hint="eastAsia"/>
+          <w:sz w:val="24"/>
+          <w:szCs w:val="24"/>
+        </w:rPr>
+        <w:t>。</w:t>
+      </w:r>
+      <w:r>
+        <w:rPr>
+          <w:sz w:val="24"/>
+          <w:szCs w:val="24"/>
+        </w:rPr>
+        <w:t>然后</w:t>
+      </w:r>
+      <w:r>
+        <w:rPr>
+          <w:rFonts w:hint="eastAsia"/>
+          <w:sz w:val="24"/>
+          <w:szCs w:val="24"/>
+        </w:rPr>
+        <w:t>在</w:t>
+      </w:r>
+      <w:r>
+        <w:rPr>
+          <w:sz w:val="24"/>
+          <w:szCs w:val="24"/>
+        </w:rPr>
+        <w:t>Prometheus配置文件中配置data exporter的url，</w:t>
+      </w:r>
+      <w:r>
+        <w:rPr>
+          <w:rFonts w:hint="eastAsia"/>
+          <w:sz w:val="24"/>
+          <w:szCs w:val="24"/>
+        </w:rPr>
+        <w:t>Prometheus</w:t>
+      </w:r>
+      <w:r>
+        <w:rPr>
+          <w:rFonts w:hint="eastAsia"/>
+          <w:sz w:val="24"/>
+          <w:szCs w:val="24"/>
+        </w:rPr>
+        <w:t>每隔</w:t>
+      </w:r>
+      <w:r>
+        <w:rPr>
+          <w:sz w:val="24"/>
+          <w:szCs w:val="24"/>
+        </w:rPr>
+        <w:t>一段时间</w:t>
+      </w:r>
+      <w:r>
+        <w:rPr>
+          <w:sz w:val="24"/>
+          <w:szCs w:val="24"/>
+        </w:rPr>
+        <w:t>将data exporter</w:t>
+      </w:r>
+      <w:r>
+        <w:rPr>
+          <w:rFonts w:hint="eastAsia"/>
+          <w:sz w:val="24"/>
+          <w:szCs w:val="24"/>
+        </w:rPr>
+        <w:t>输出</w:t>
+      </w:r>
+      <w:r>
+        <w:rPr>
+          <w:sz w:val="24"/>
+          <w:szCs w:val="24"/>
+        </w:rPr>
+        <w:t>数据收集</w:t>
+      </w:r>
+      <w:r>
+        <w:rPr>
+          <w:rFonts w:hint="eastAsia"/>
+          <w:sz w:val="24"/>
+          <w:szCs w:val="24"/>
+        </w:rPr>
+        <w:t>并</w:t>
+      </w:r>
+      <w:r>
+        <w:rPr>
+          <w:sz w:val="24"/>
+          <w:szCs w:val="24"/>
+        </w:rPr>
+        <w:t>存储。</w:t>
+      </w:r>
+      <w:r>
+        <w:rPr>
+          <w:rFonts w:hint="eastAsia"/>
+          <w:sz w:val="24"/>
+          <w:szCs w:val="24"/>
+        </w:rPr>
+        <w:t>并可以</w:t>
+      </w:r>
+      <w:r>
+        <w:rPr>
+          <w:sz w:val="24"/>
+          <w:szCs w:val="24"/>
+        </w:rPr>
+        <w:t>设置一定的报警规则，触发时通过alert manager自动报警</w:t>
+      </w:r>
+      <w:r>
+        <w:rPr>
+          <w:rFonts w:hint="eastAsia"/>
+          <w:sz w:val="24"/>
+          <w:szCs w:val="24"/>
+        </w:rPr>
+        <w:t>。可以通过</w:t>
+      </w:r>
+      <w:r>
+        <w:rPr>
+          <w:sz w:val="24"/>
+          <w:szCs w:val="24"/>
+        </w:rPr>
+        <w:t>http请求在Prometheus运行</w:t>
+      </w:r>
+      <w:r>
+        <w:rPr>
+          <w:rFonts w:hint="eastAsia"/>
+          <w:sz w:val="24"/>
+          <w:szCs w:val="24"/>
+        </w:rPr>
+        <w:t>时</w:t>
+      </w:r>
+      <w:r>
+        <w:rPr>
+          <w:sz w:val="24"/>
+          <w:szCs w:val="24"/>
+        </w:rPr>
+        <w:t>，动态修改配置、报警规则等。</w:t>
+      </w:r>
+      <w:r>
+        <w:rPr>
+          <w:rFonts w:hint="eastAsia"/>
+          <w:sz w:val="24"/>
+          <w:szCs w:val="24"/>
+        </w:rPr>
+        <w:t>下图是</w:t>
+      </w:r>
+      <w:r>
+        <w:rPr>
+          <w:sz w:val="24"/>
+          <w:szCs w:val="24"/>
+        </w:rPr>
+        <w:t>对静态资源服务器的监控</w:t>
+      </w:r>
+      <w:r>
+        <w:rPr>
+          <w:rFonts w:hint="eastAsia"/>
+          <w:sz w:val="24"/>
+          <w:szCs w:val="24"/>
+        </w:rPr>
+        <w:t>。配置文件在</w:t>
+      </w:r>
+      <w:r>
+        <w:rPr>
+          <w:rFonts w:hint="eastAsia"/>
+          <w:sz w:val="24"/>
+          <w:szCs w:val="24"/>
+        </w:rPr>
+        <w:t>/code/</w:t>
+      </w:r>
+      <w:r>
+        <w:rPr>
+          <w:sz w:val="24"/>
+          <w:szCs w:val="24"/>
+        </w:rPr>
+        <w:t>monitoring-system/</w:t>
+      </w:r>
+      <w:r>
+        <w:rPr>
+          <w:sz w:val="24"/>
+          <w:szCs w:val="24"/>
+        </w:rPr>
+        <w:t>prometheus</w:t>
+      </w:r>
+      <w:r>
+        <w:rPr>
+          <w:rFonts w:hint="eastAsia"/>
+          <w:sz w:val="24"/>
+          <w:szCs w:val="24"/>
+        </w:rPr>
+        <w:t>下</w:t>
+      </w:r>
+    </w:p>
+    <w:p>
+      <w:pPr>
+        <w:ind w:firstLine="420"/>
+        <w:jc w:val="left"/>
+        <w:rPr>
+          <w:sz w:val="24"/>
+          <w:szCs w:val="24"/>
         </w:rPr>
       </w:pPr>
       <w:r>
@@ -13650,10 +13648,10 @@
           <w:noProof/>
         </w:rPr>
         <w:drawing>
-          <wp:inline distT="0" distB="0" distL="0" distR="0" wp14:anchorId="18418A0A" wp14:editId="255954D0">
-            <wp:extent cx="5270500" cy="2393950"/>
-            <wp:effectExtent l="0" t="0" r="6350" b="6350"/>
-            <wp:docPr id="9" name="图片 9"/>
+          <wp:inline distT="0" distB="0" distL="0" distR="0" wp14:anchorId="78467E72" wp14:editId="2A2684DA">
+            <wp:extent cx="4572000" cy="2182441"/>
+            <wp:effectExtent l="0" t="0" r="0" b="8890"/>
+            <wp:docPr id="8" name="图片 8"/>
             <wp:cNvGraphicFramePr>
               <a:graphicFrameLocks xmlns:a="http://schemas.openxmlformats.org/drawingml/2006/main" noChangeAspect="1"/>
             </wp:cNvGraphicFramePr>
@@ -13673,6 +13671,90 @@
                   <pic:spPr>
                     <a:xfrm>
                       <a:off x="0" y="0"/>
+                      <a:ext cx="4579298" cy="2185925"/>
+                    </a:xfrm>
+                    <a:prstGeom prst="rect">
+                      <a:avLst/>
+                    </a:prstGeom>
+                  </pic:spPr>
+                </pic:pic>
+              </a:graphicData>
+            </a:graphic>
+          </wp:inline>
+        </w:drawing>
+      </w:r>
+    </w:p>
+    <w:p>
+      <w:pPr>
+        <w:jc w:val="left"/>
+        <w:rPr>
+          <w:sz w:val="24"/>
+          <w:szCs w:val="24"/>
+        </w:rPr>
+      </w:pPr>
+    </w:p>
+    <w:p>
+      <w:pPr>
+        <w:pStyle w:val="3"/>
+      </w:pPr>
+      <w:bookmarkStart w:id="47" w:name="_Toc523823155"/>
+      <w:r>
+        <w:rPr>
+          <w:rFonts w:hint="eastAsia"/>
+        </w:rPr>
+        <w:t>10.</w:t>
+      </w:r>
+      <w:r>
+        <w:t>4</w:t>
+      </w:r>
+      <w:r>
+        <w:rPr>
+          <w:rFonts w:hint="eastAsia"/>
+        </w:rPr>
+        <w:t>.</w:t>
+      </w:r>
+      <w:r>
+        <w:t>2 Prometheus data exporter</w:t>
+      </w:r>
+      <w:bookmarkEnd w:id="47"/>
+    </w:p>
+    <w:p>
+      <w:pPr>
+        <w:rPr>
+          <w:b/>
+          <w:bCs/>
+          <w:sz w:val="30"/>
+          <w:szCs w:val="30"/>
+        </w:rPr>
+      </w:pPr>
+      <w:r>
+        <w:rPr>
+          <w:noProof/>
+        </w:rPr>
+        <w:drawing>
+          <wp:inline distT="0" distB="0" distL="0" distR="0" wp14:anchorId="18418A0A" wp14:editId="255954D0">
+            <wp:extent cx="5270500" cy="2393950"/>
+            <wp:effectExtent l="0" t="0" r="6350" b="6350"/>
+            <wp:docPr id="9" name="图片 9"/>
+            <wp:cNvGraphicFramePr>
+              <a:graphicFrameLocks xmlns:a="http://schemas.openxmlformats.org/drawingml/2006/main" noChangeAspect="1"/>
+            </wp:cNvGraphicFramePr>
+            <a:graphic xmlns:a="http://schemas.openxmlformats.org/drawingml/2006/main">
+              <a:graphicData uri="http://schemas.openxmlformats.org/drawingml/2006/picture">
+                <pic:pic xmlns:pic="http://schemas.openxmlformats.org/drawingml/2006/picture">
+                  <pic:nvPicPr>
+                    <pic:cNvPr id="1" name=""/>
+                    <pic:cNvPicPr/>
+                  </pic:nvPicPr>
+                  <pic:blipFill>
+                    <a:blip r:embed="rId28"/>
+                    <a:stretch>
+                      <a:fillRect/>
+                    </a:stretch>
+                  </pic:blipFill>
+                  <pic:spPr>
+                    <a:xfrm>
+                      <a:off x="0" y="0"/>
                       <a:ext cx="5270500" cy="2393950"/>
                     </a:xfrm>
                     <a:prstGeom prst="rect">
@@ -14479,7 +14561,6 @@
     <w:p>
       <w:pPr>
         <w:rPr>
-          <w:rFonts w:hint="eastAsia"/>
           <w:sz w:val="24"/>
           <w:szCs w:val="24"/>
         </w:rPr>
@@ -14616,7 +14697,6 @@
     <w:p>
       <w:pPr>
         <w:rPr>
-          <w:rFonts w:hint="eastAsia"/>
           <w:sz w:val="24"/>
           <w:szCs w:val="24"/>
         </w:rPr>
@@ -14732,7 +14812,6 @@
     <w:p>
       <w:pPr>
         <w:rPr>
-          <w:rFonts w:hint="eastAsia"/>
           <w:sz w:val="24"/>
           <w:szCs w:val="24"/>
         </w:rPr>
@@ -14933,7 +15012,6 @@
         <w:widowControl/>
         <w:jc w:val="left"/>
         <w:rPr>
-          <w:rFonts w:hint="eastAsia"/>
           <w:sz w:val="24"/>
           <w:szCs w:val="24"/>
         </w:rPr>
@@ -14978,7 +15056,7 @@
                     </pic:cNvPicPr>
                   </pic:nvPicPr>
                   <pic:blipFill>
-                    <a:blip r:embed="rId28" cstate="print">
+                    <a:blip r:embed="rId29" cstate="print">
                       <a:extLst>
                         <a:ext uri="{28A0092B-C50C-407E-A947-70E740481C1C}">
                           <a14:useLocalDpi xmlns:a14="http://schemas.microsoft.com/office/drawing/2010/main" val="0"/>
@@ -15021,7 +15099,6 @@
     <w:p>
       <w:pPr>
         <w:rPr>
-          <w:rFonts w:hint="eastAsia"/>
           <w:sz w:val="24"/>
           <w:szCs w:val="24"/>
         </w:rPr>
@@ -15232,7 +15309,7 @@
                     </pic:cNvPicPr>
                   </pic:nvPicPr>
                   <pic:blipFill>
-                    <a:blip r:embed="rId29" cstate="print">
+                    <a:blip r:embed="rId30" cstate="print">
                       <a:extLst>
                         <a:ext uri="{28A0092B-C50C-407E-A947-70E740481C1C}">
                           <a14:useLocalDpi xmlns:a14="http://schemas.microsoft.com/office/drawing/2010/main" val="0"/>
@@ -15296,7 +15373,7 @@
                     </pic:cNvPicPr>
                   </pic:nvPicPr>
                   <pic:blipFill>
-                    <a:blip r:embed="rId30" cstate="print">
+                    <a:blip r:embed="rId31" cstate="print">
                       <a:extLst>
                         <a:ext uri="{28A0092B-C50C-407E-A947-70E740481C1C}">
                           <a14:useLocalDpi xmlns:a14="http://schemas.microsoft.com/office/drawing/2010/main" val="0"/>
@@ -15343,14 +15420,21 @@
     <w:p>
       <w:pPr>
         <w:pStyle w:val="3"/>
-      </w:pPr>
-      <w:r>
-        <w:rPr>
-          <w:rFonts w:hint="eastAsia"/>
+        <w:rPr>
+          <w:lang w:eastAsia="zh-TW"/>
+        </w:rPr>
+      </w:pPr>
+      <w:r>
+        <w:rPr>
+          <w:rFonts w:hint="eastAsia"/>
+          <w:lang w:eastAsia="zh-TW"/>
         </w:rPr>
         <w:t>10.4.4</w:t>
       </w:r>
       <w:r>
+        <w:rPr>
+          <w:lang w:eastAsia="zh-TW"/>
+        </w:rPr>
         <w:t xml:space="preserve"> Alert Manager</w:t>
       </w:r>
     </w:p>
@@ -15362,6 +15446,9 @@
         </w:rPr>
       </w:pPr>
       <w:r>
+        <w:rPr>
+          <w:lang w:eastAsia="zh-TW"/>
+        </w:rPr>
         <w:tab/>
       </w:r>
       <w:r>
@@ -15369,6 +15456,7 @@
           <w:rFonts w:hint="eastAsia"/>
           <w:sz w:val="24"/>
           <w:szCs w:val="24"/>
+          <w:lang w:eastAsia="zh-TW"/>
         </w:rPr>
         <w:t>它</w:t>
       </w:r>
@@ -15376,6 +15464,7 @@
         <w:rPr>
           <w:sz w:val="24"/>
           <w:szCs w:val="24"/>
+          <w:lang w:eastAsia="zh-TW"/>
         </w:rPr>
         <w:t>能够从Prometheus</w:t>
       </w:r>
@@ -15384,6 +15473,7 @@
           <w:rFonts w:hint="eastAsia"/>
           <w:sz w:val="24"/>
           <w:szCs w:val="24"/>
+          <w:lang w:eastAsia="zh-TW"/>
         </w:rPr>
         <w:t>获取</w:t>
       </w:r>
@@ -15391,6 +15481,7 @@
         <w:rPr>
           <w:sz w:val="24"/>
           <w:szCs w:val="24"/>
+          <w:lang w:eastAsia="zh-TW"/>
         </w:rPr>
         <w:t>数据，在主界面上显示</w:t>
       </w:r>
@@ -15399,6 +15490,7 @@
           <w:rFonts w:hint="eastAsia"/>
           <w:sz w:val="24"/>
           <w:szCs w:val="24"/>
+          <w:lang w:eastAsia="zh-TW"/>
         </w:rPr>
         <w:t>Prometheus</w:t>
       </w:r>
@@ -15406,6 +15498,7 @@
         <w:rPr>
           <w:sz w:val="24"/>
           <w:szCs w:val="24"/>
+          <w:lang w:eastAsia="zh-TW"/>
         </w:rPr>
         <w:t>的</w:t>
       </w:r>
@@ -15413,6 +15506,7 @@
         <w:rPr>
           <w:sz w:val="24"/>
           <w:szCs w:val="24"/>
+          <w:lang w:eastAsia="zh-TW"/>
         </w:rPr>
         <w:t>报警内容</w:t>
       </w:r>
@@ -15421,6 +15515,7 @@
           <w:rFonts w:hint="eastAsia"/>
           <w:sz w:val="24"/>
           <w:szCs w:val="24"/>
+          <w:lang w:eastAsia="zh-TW"/>
         </w:rPr>
         <w:t>，</w:t>
       </w:r>
@@ -15428,6 +15523,7 @@
         <w:rPr>
           <w:sz w:val="24"/>
           <w:szCs w:val="24"/>
+          <w:lang w:eastAsia="zh-TW"/>
         </w:rPr>
         <w:t>并可以配置通过</w:t>
       </w:r>
@@ -15436,6 +15532,7 @@
           <w:rFonts w:hint="eastAsia"/>
           <w:sz w:val="24"/>
           <w:szCs w:val="24"/>
+          <w:lang w:eastAsia="zh-TW"/>
         </w:rPr>
         <w:t>slack</w:t>
       </w:r>
@@ -15443,6 +15540,7 @@
         <w:rPr>
           <w:sz w:val="24"/>
           <w:szCs w:val="24"/>
+          <w:lang w:eastAsia="zh-TW"/>
         </w:rPr>
         <w:t>、email、</w:t>
       </w:r>
@@ -15451,6 +15549,7 @@
           <w:rFonts w:hint="eastAsia"/>
           <w:sz w:val="24"/>
           <w:szCs w:val="24"/>
+          <w:lang w:eastAsia="zh-TW"/>
         </w:rPr>
         <w:t>企业</w:t>
       </w:r>
@@ -15458,6 +15557,7 @@
         <w:rPr>
           <w:sz w:val="24"/>
           <w:szCs w:val="24"/>
+          <w:lang w:eastAsia="zh-TW"/>
         </w:rPr>
         <w:t>微信等</w:t>
       </w:r>
@@ -15466,6 +15566,7 @@
           <w:rFonts w:hint="eastAsia"/>
           <w:sz w:val="24"/>
           <w:szCs w:val="24"/>
+          <w:lang w:eastAsia="zh-TW"/>
         </w:rPr>
         <w:t>方式</w:t>
       </w:r>
@@ -15473,6 +15574,7 @@
         <w:rPr>
           <w:sz w:val="24"/>
           <w:szCs w:val="24"/>
+          <w:lang w:eastAsia="zh-TW"/>
         </w:rPr>
         <w:t>报警</w:t>
       </w:r>
@@ -15480,8 +15582,16 @@
         <w:rPr>
           <w:sz w:val="24"/>
           <w:szCs w:val="24"/>
-        </w:rPr>
-        <w:t>。我们的项目配置了</w:t>
+          <w:lang w:eastAsia="zh-TW"/>
+        </w:rPr>
+        <w:t>。</w:t>
+      </w:r>
+      <w:r>
+        <w:rPr>
+          <w:sz w:val="24"/>
+          <w:szCs w:val="24"/>
+        </w:rPr>
+        <w:t>我们的项目配置了</w:t>
       </w:r>
       <w:r>
         <w:rPr>
@@ -15582,10 +15692,1229 @@
         <w:t>monitoring-system/alertmanager/config.yml</w:t>
       </w:r>
     </w:p>
-    <w:p>
-      <w:pPr>
-        <w:rPr>
-          <w:rFonts w:hint="eastAsia"/>
+    <w:p/>
+    <w:p>
+      <w:pPr>
+        <w:pStyle w:val="2"/>
+        <w:rPr>
+          <w:lang w:val="zh-TW"/>
+        </w:rPr>
+      </w:pPr>
+      <w:r>
+        <w:rPr>
+          <w:rFonts w:hint="eastAsia"/>
+          <w:lang w:val="zh-TW" w:eastAsia="zh-TW"/>
+        </w:rPr>
+        <w:lastRenderedPageBreak/>
+        <w:t>10.5</w:t>
+      </w:r>
+      <w:r>
+        <w:rPr>
+          <w:rFonts w:hint="eastAsia"/>
+          <w:lang w:val="zh-TW" w:eastAsia="zh-TW"/>
+        </w:rPr>
+        <w:t xml:space="preserve"> </w:t>
+      </w:r>
+      <w:r>
+        <w:rPr>
+          <w:rFonts w:hint="eastAsia"/>
+          <w:lang w:val="zh-TW"/>
+        </w:rPr>
+        <w:t>日志管理</w:t>
+      </w:r>
+      <w:r>
+        <w:rPr>
+          <w:lang w:val="zh-TW"/>
+        </w:rPr>
+        <w:t>系统</w:t>
+      </w:r>
+    </w:p>
+    <w:p>
+      <w:pPr>
+        <w:pStyle w:val="3"/>
+      </w:pPr>
+      <w:r>
+        <w:rPr>
+          <w:rFonts w:hint="eastAsia"/>
+        </w:rPr>
+        <w:t>10.5.1</w:t>
+      </w:r>
+      <w:r>
+        <w:t xml:space="preserve"> Fluentd</w:t>
+      </w:r>
+    </w:p>
+    <w:p>
+      <w:pPr>
+        <w:rPr>
+          <w:rFonts w:eastAsia="PMingLiU"/>
+          <w:lang w:val="zh-TW" w:eastAsia="zh-TW"/>
+        </w:rPr>
+      </w:pPr>
+      <w:r>
+        <w:rPr>
+          <w:lang w:val="zh-TW"/>
+        </w:rPr>
+        <w:tab/>
+      </w:r>
+      <w:r>
+        <w:rPr>
+          <w:rFonts w:eastAsia="PMingLiU"/>
+          <w:lang w:val="zh-TW" w:eastAsia="zh-TW"/>
+        </w:rPr>
+        <w:t>Fluentd</w:t>
+      </w:r>
+      <w:r>
+        <w:rPr>
+          <w:rFonts w:eastAsiaTheme="minorEastAsia" w:hint="eastAsia"/>
+          <w:lang w:val="zh-TW" w:eastAsia="zh-TW"/>
+        </w:rPr>
+        <w:t>是一个</w:t>
+      </w:r>
+      <w:r>
+        <w:rPr>
+          <w:rFonts w:eastAsiaTheme="minorEastAsia"/>
+          <w:lang w:val="zh-TW" w:eastAsia="zh-TW"/>
+        </w:rPr>
+        <w:t>开源</w:t>
+      </w:r>
+      <w:r>
+        <w:rPr>
+          <w:rFonts w:eastAsiaTheme="minorEastAsia" w:hint="eastAsia"/>
+          <w:lang w:val="zh-TW" w:eastAsia="zh-TW"/>
+        </w:rPr>
+        <w:t>日志收集</w:t>
+      </w:r>
+      <w:r>
+        <w:rPr>
+          <w:rFonts w:eastAsiaTheme="minorEastAsia"/>
+          <w:lang w:val="zh-TW" w:eastAsia="zh-TW"/>
+        </w:rPr>
+        <w:t>工具</w:t>
+      </w:r>
+      <w:r>
+        <w:rPr>
+          <w:rFonts w:eastAsiaTheme="minorEastAsia" w:hint="eastAsia"/>
+          <w:lang w:val="zh-TW" w:eastAsia="zh-TW"/>
+        </w:rPr>
+        <w:t>，</w:t>
+      </w:r>
+      <w:r>
+        <w:rPr>
+          <w:rFonts w:eastAsiaTheme="minorEastAsia"/>
+          <w:lang w:val="zh-TW" w:eastAsia="zh-TW"/>
+        </w:rPr>
+        <w:t>我们运行一个</w:t>
+      </w:r>
+      <w:r>
+        <w:rPr>
+          <w:rFonts w:eastAsiaTheme="minorEastAsia"/>
+          <w:lang w:val="zh-TW" w:eastAsia="zh-TW"/>
+        </w:rPr>
+        <w:t>Fluentd</w:t>
+      </w:r>
+      <w:r>
+        <w:rPr>
+          <w:rFonts w:eastAsiaTheme="minorEastAsia"/>
+          <w:lang w:val="zh-TW" w:eastAsia="zh-TW"/>
+        </w:rPr>
+        <w:t>的</w:t>
+      </w:r>
+      <w:r>
+        <w:rPr>
+          <w:rFonts w:eastAsia="PMingLiU"/>
+          <w:lang w:val="zh-TW" w:eastAsia="zh-TW"/>
+        </w:rPr>
+        <w:t>docker</w:t>
+      </w:r>
+      <w:r>
+        <w:rPr>
+          <w:rFonts w:eastAsia="PMingLiU"/>
+          <w:lang w:val="zh-TW" w:eastAsia="zh-TW"/>
+        </w:rPr>
+        <w:t>镜像后，向</w:t>
+      </w:r>
+      <w:r>
+        <w:rPr>
+          <w:rFonts w:eastAsiaTheme="minorEastAsia" w:hint="eastAsia"/>
+          <w:lang w:val="zh-TW" w:eastAsia="zh-TW"/>
+        </w:rPr>
+        <w:t>外</w:t>
+      </w:r>
+      <w:r>
+        <w:rPr>
+          <w:rFonts w:eastAsiaTheme="minorEastAsia"/>
+          <w:lang w:val="zh-TW" w:eastAsia="zh-TW"/>
+        </w:rPr>
+        <w:t>暴露</w:t>
+      </w:r>
+      <w:r>
+        <w:rPr>
+          <w:rFonts w:eastAsiaTheme="minorEastAsia" w:hint="eastAsia"/>
+          <w:lang w:val="zh-TW" w:eastAsia="zh-TW"/>
+        </w:rPr>
+        <w:t>24224</w:t>
+      </w:r>
+      <w:r>
+        <w:rPr>
+          <w:rFonts w:eastAsiaTheme="minorEastAsia" w:hint="eastAsia"/>
+          <w:lang w:val="zh-TW" w:eastAsia="zh-TW"/>
+        </w:rPr>
+        <w:t>端口，</w:t>
+      </w:r>
+      <w:r>
+        <w:rPr>
+          <w:rFonts w:eastAsiaTheme="minorEastAsia"/>
+          <w:lang w:val="zh-TW" w:eastAsia="zh-TW"/>
+        </w:rPr>
+        <w:t>等</w:t>
+      </w:r>
+      <w:r>
+        <w:rPr>
+          <w:rFonts w:eastAsiaTheme="minorEastAsia" w:hint="eastAsia"/>
+          <w:lang w:val="zh-TW" w:eastAsia="zh-TW"/>
+        </w:rPr>
+        <w:t>待</w:t>
+      </w:r>
+      <w:r>
+        <w:rPr>
+          <w:rFonts w:eastAsiaTheme="minorEastAsia"/>
+          <w:lang w:val="zh-TW" w:eastAsia="zh-TW"/>
+        </w:rPr>
+        <w:t>日志</w:t>
+      </w:r>
+      <w:r>
+        <w:rPr>
+          <w:rFonts w:eastAsiaTheme="minorEastAsia" w:hint="eastAsia"/>
+          <w:lang w:val="zh-TW" w:eastAsia="zh-TW"/>
+        </w:rPr>
+        <w:t>被</w:t>
+      </w:r>
+      <w:r>
+        <w:rPr>
+          <w:rFonts w:eastAsia="PMingLiU"/>
+          <w:lang w:val="zh-TW" w:eastAsia="zh-TW"/>
+        </w:rPr>
+        <w:t>采集的对象主动向</w:t>
+      </w:r>
+      <w:r>
+        <w:rPr>
+          <w:rFonts w:eastAsiaTheme="minorEastAsia" w:hint="eastAsia"/>
+          <w:lang w:val="zh-TW" w:eastAsia="zh-TW"/>
+        </w:rPr>
+        <w:t>暴露的</w:t>
+      </w:r>
+      <w:r>
+        <w:rPr>
+          <w:rFonts w:eastAsiaTheme="minorEastAsia"/>
+          <w:lang w:val="zh-TW" w:eastAsia="zh-TW"/>
+        </w:rPr>
+        <w:t>端口发送日志信息</w:t>
+      </w:r>
+      <w:r>
+        <w:rPr>
+          <w:rFonts w:eastAsiaTheme="minorEastAsia" w:hint="eastAsia"/>
+          <w:lang w:val="zh-TW" w:eastAsia="zh-TW"/>
+        </w:rPr>
+        <w:t>，</w:t>
+      </w:r>
+      <w:r>
+        <w:rPr>
+          <w:rFonts w:eastAsiaTheme="minorEastAsia"/>
+          <w:lang w:val="zh-TW" w:eastAsia="zh-TW"/>
+        </w:rPr>
+        <w:t>然后</w:t>
+      </w:r>
+      <w:r>
+        <w:rPr>
+          <w:rFonts w:eastAsiaTheme="minorEastAsia" w:hint="eastAsia"/>
+          <w:lang w:val="zh-TW"/>
+        </w:rPr>
+        <w:t>由</w:t>
+      </w:r>
+      <w:r>
+        <w:rPr>
+          <w:rFonts w:eastAsiaTheme="minorEastAsia"/>
+          <w:lang w:val="zh-TW"/>
+        </w:rPr>
+        <w:t>fluentd</w:t>
+      </w:r>
+      <w:r>
+        <w:rPr>
+          <w:rFonts w:eastAsiaTheme="minorEastAsia"/>
+          <w:lang w:val="zh-TW" w:eastAsia="zh-TW"/>
+        </w:rPr>
+        <w:t>收集</w:t>
+      </w:r>
+      <w:r>
+        <w:rPr>
+          <w:rFonts w:eastAsiaTheme="minorEastAsia" w:hint="eastAsia"/>
+          <w:lang w:val="zh-TW" w:eastAsia="zh-TW"/>
+        </w:rPr>
+        <w:t>。</w:t>
+      </w:r>
+    </w:p>
+    <w:p>
+      <w:pPr>
+        <w:rPr>
+          <w:rFonts w:eastAsiaTheme="minorEastAsia" w:hint="eastAsia"/>
+          <w:lang w:val="zh-TW" w:eastAsia="zh-TW"/>
+        </w:rPr>
+      </w:pPr>
+      <w:r>
+        <w:rPr>
+          <w:rFonts w:eastAsia="PMingLiU"/>
+          <w:lang w:val="zh-TW" w:eastAsia="zh-TW"/>
+        </w:rPr>
+        <w:tab/>
+      </w:r>
+      <w:r>
+        <w:rPr>
+          <w:rFonts w:eastAsiaTheme="minorEastAsia" w:hint="eastAsia"/>
+          <w:lang w:val="zh-TW" w:eastAsia="zh-TW"/>
+        </w:rPr>
+        <w:t>我们在</w:t>
+      </w:r>
+      <w:r>
+        <w:rPr>
+          <w:rFonts w:eastAsiaTheme="minorEastAsia"/>
+          <w:lang w:val="zh-TW" w:eastAsia="zh-TW"/>
+        </w:rPr>
+        <w:t>后端项目中配置</w:t>
+      </w:r>
+      <w:r>
+        <w:rPr>
+          <w:rFonts w:eastAsiaTheme="minorEastAsia"/>
+          <w:lang w:val="zh-TW" w:eastAsia="zh-TW"/>
+        </w:rPr>
+        <w:t>fluentd</w:t>
+      </w:r>
+      <w:r>
+        <w:rPr>
+          <w:rFonts w:eastAsia="PMingLiU"/>
+          <w:lang w:val="zh-TW" w:eastAsia="zh-TW"/>
+        </w:rPr>
+        <w:t xml:space="preserve"> driver</w:t>
+      </w:r>
+      <w:r>
+        <w:rPr>
+          <w:rFonts w:eastAsiaTheme="minorEastAsia" w:hint="eastAsia"/>
+          <w:lang w:val="zh-TW" w:eastAsia="zh-TW"/>
+        </w:rPr>
+        <w:t>，</w:t>
+      </w:r>
+      <w:r>
+        <w:rPr>
+          <w:rFonts w:eastAsiaTheme="minorEastAsia" w:hint="eastAsia"/>
+          <w:lang w:val="zh-TW" w:eastAsia="zh-TW"/>
+        </w:rPr>
+        <w:t>log</w:t>
+      </w:r>
+      <w:r>
+        <w:rPr>
+          <w:rFonts w:eastAsiaTheme="minorEastAsia" w:hint="eastAsia"/>
+          <w:lang w:val="zh-TW" w:eastAsia="zh-TW"/>
+        </w:rPr>
+        <w:t>配置文件中写好将</w:t>
+      </w:r>
+      <w:r>
+        <w:rPr>
+          <w:rFonts w:eastAsia="PMingLiU"/>
+          <w:lang w:val="zh-TW" w:eastAsia="zh-TW"/>
+        </w:rPr>
+        <w:t>debug</w:t>
+      </w:r>
+      <w:r>
+        <w:rPr>
+          <w:rFonts w:eastAsia="PMingLiU"/>
+          <w:lang w:val="zh-TW" w:eastAsia="zh-TW"/>
+        </w:rPr>
+        <w:t>级别以上</w:t>
+      </w:r>
+      <w:r>
+        <w:rPr>
+          <w:rFonts w:eastAsia="PMingLiU"/>
+          <w:lang w:val="zh-TW" w:eastAsia="zh-TW"/>
+        </w:rPr>
+        <w:t>log</w:t>
+      </w:r>
+      <w:r>
+        <w:rPr>
+          <w:rFonts w:eastAsia="PMingLiU"/>
+          <w:lang w:val="zh-TW" w:eastAsia="zh-TW"/>
+        </w:rPr>
+        <w:t>均输出到</w:t>
+      </w:r>
+      <w:r>
+        <w:rPr>
+          <w:rFonts w:eastAsia="PMingLiU"/>
+          <w:lang w:val="zh-TW" w:eastAsia="zh-TW"/>
+        </w:rPr>
+        <w:t>fluentd</w:t>
+      </w:r>
+      <w:r>
+        <w:rPr>
+          <w:rFonts w:eastAsiaTheme="minorEastAsia" w:hint="eastAsia"/>
+          <w:lang w:val="zh-TW" w:eastAsia="zh-TW"/>
+        </w:rPr>
+        <w:t>中；</w:t>
+      </w:r>
+      <w:r>
+        <w:rPr>
+          <w:rFonts w:eastAsiaTheme="minorEastAsia"/>
+          <w:lang w:val="zh-TW" w:eastAsia="zh-TW"/>
+        </w:rPr>
+        <w:t>在</w:t>
+      </w:r>
+      <w:r>
+        <w:rPr>
+          <w:rFonts w:eastAsiaTheme="minorEastAsia"/>
+          <w:lang w:val="zh-TW" w:eastAsia="zh-TW"/>
+        </w:rPr>
+        <w:t>containe</w:t>
+      </w:r>
+      <w:r>
+        <w:rPr>
+          <w:rFonts w:eastAsia="PMingLiU"/>
+          <w:lang w:val="zh-TW" w:eastAsia="zh-TW"/>
+        </w:rPr>
+        <w:t>r</w:t>
+      </w:r>
+      <w:r>
+        <w:rPr>
+          <w:rFonts w:eastAsia="PMingLiU"/>
+          <w:lang w:val="zh-TW" w:eastAsia="zh-TW"/>
+        </w:rPr>
+        <w:t>的</w:t>
+      </w:r>
+      <w:r>
+        <w:rPr>
+          <w:rFonts w:eastAsia="PMingLiU"/>
+          <w:lang w:val="zh-TW" w:eastAsia="zh-TW"/>
+        </w:rPr>
+        <w:t>docker-compose</w:t>
+      </w:r>
+      <w:r>
+        <w:rPr>
+          <w:rFonts w:eastAsia="PMingLiU"/>
+          <w:lang w:val="zh-TW" w:eastAsia="zh-TW"/>
+        </w:rPr>
+        <w:t>中配置</w:t>
+      </w:r>
+      <w:r>
+        <w:rPr>
+          <w:rFonts w:eastAsiaTheme="minorEastAsia" w:hint="eastAsia"/>
+          <w:lang w:val="zh-TW" w:eastAsia="zh-TW"/>
+        </w:rPr>
+        <w:t>将</w:t>
+      </w:r>
+      <w:r>
+        <w:rPr>
+          <w:rFonts w:eastAsia="PMingLiU"/>
+          <w:lang w:val="zh-TW" w:eastAsia="zh-TW"/>
+        </w:rPr>
+        <w:t>log</w:t>
+      </w:r>
+      <w:r>
+        <w:rPr>
+          <w:rFonts w:eastAsia="PMingLiU"/>
+          <w:lang w:val="zh-TW" w:eastAsia="zh-TW"/>
+        </w:rPr>
+        <w:t>输出</w:t>
+      </w:r>
+      <w:r>
+        <w:rPr>
+          <w:rFonts w:eastAsiaTheme="minorEastAsia" w:hint="eastAsia"/>
+          <w:lang w:val="zh-TW" w:eastAsia="zh-TW"/>
+        </w:rPr>
+        <w:t>到</w:t>
+      </w:r>
+      <w:r>
+        <w:rPr>
+          <w:rFonts w:eastAsiaTheme="minorEastAsia"/>
+          <w:lang w:val="zh-TW" w:eastAsia="zh-TW"/>
+        </w:rPr>
+        <w:t>fluentd</w:t>
+      </w:r>
+    </w:p>
+    <w:p>
+      <w:pPr>
+        <w:rPr>
+          <w:rFonts w:eastAsiaTheme="minorEastAsia" w:hint="eastAsia"/>
+          <w:lang w:val="zh-TW"/>
+        </w:rPr>
+      </w:pPr>
+      <w:r>
+        <w:rPr>
+          <w:noProof/>
+        </w:rPr>
+        <w:drawing>
+          <wp:inline distT="0" distB="0" distL="0" distR="0" wp14:anchorId="4478498A" wp14:editId="0723E19C">
+            <wp:extent cx="5115698" cy="2053675"/>
+            <wp:effectExtent l="0" t="0" r="8890" b="3810"/>
+            <wp:docPr id="10" name="图片 10"/>
+            <wp:cNvGraphicFramePr>
+              <a:graphicFrameLocks xmlns:a="http://schemas.openxmlformats.org/drawingml/2006/main" noChangeAspect="1"/>
+            </wp:cNvGraphicFramePr>
+            <a:graphic xmlns:a="http://schemas.openxmlformats.org/drawingml/2006/main">
+              <a:graphicData uri="http://schemas.openxmlformats.org/drawingml/2006/picture">
+                <pic:pic xmlns:pic="http://schemas.openxmlformats.org/drawingml/2006/picture">
+                  <pic:nvPicPr>
+                    <pic:cNvPr id="1" name=""/>
+                    <pic:cNvPicPr/>
+                  </pic:nvPicPr>
+                  <pic:blipFill>
+                    <a:blip r:embed="rId32"/>
+                    <a:stretch>
+                      <a:fillRect/>
+                    </a:stretch>
+                  </pic:blipFill>
+                  <pic:spPr>
+                    <a:xfrm>
+                      <a:off x="0" y="0"/>
+                      <a:ext cx="5122142" cy="2056262"/>
+                    </a:xfrm>
+                    <a:prstGeom prst="rect">
+                      <a:avLst/>
+                    </a:prstGeom>
+                  </pic:spPr>
+                </pic:pic>
+              </a:graphicData>
+            </a:graphic>
+          </wp:inline>
+        </w:drawing>
+      </w:r>
+    </w:p>
+    <w:p>
+      <w:pPr>
+        <w:pStyle w:val="3"/>
+        <w:rPr>
+          <w:lang w:eastAsia="zh-TW"/>
+        </w:rPr>
+      </w:pPr>
+      <w:r>
+        <w:rPr>
+          <w:rFonts w:hint="eastAsia"/>
+          <w:lang w:eastAsia="zh-TW"/>
+        </w:rPr>
+        <w:t>10.5.1</w:t>
+      </w:r>
+      <w:r>
+        <w:rPr>
+          <w:lang w:eastAsia="zh-TW"/>
+        </w:rPr>
+        <w:t xml:space="preserve"> </w:t>
+      </w:r>
+      <w:r>
+        <w:rPr>
+          <w:lang w:eastAsia="zh-TW"/>
+        </w:rPr>
+        <w:t>Elasticsearch</w:t>
+      </w:r>
+    </w:p>
+    <w:p>
+      <w:pPr>
+        <w:ind w:firstLine="420"/>
+        <w:rPr>
+          <w:rFonts w:eastAsiaTheme="minorEastAsia" w:hint="eastAsia"/>
+          <w:lang w:val="zh-TW"/>
+        </w:rPr>
+      </w:pPr>
+      <w:r>
+        <w:rPr>
+          <w:noProof/>
+        </w:rPr>
+        <w:drawing>
+          <wp:anchor distT="0" distB="0" distL="114300" distR="114300" simplePos="0" relativeHeight="251668480" behindDoc="0" locked="0" layoutInCell="1" allowOverlap="1" wp14:anchorId="17E0C963" wp14:editId="259A8766">
+            <wp:simplePos x="0" y="0"/>
+            <wp:positionH relativeFrom="margin">
+              <wp:posOffset>2901469</wp:posOffset>
+            </wp:positionH>
+            <wp:positionV relativeFrom="paragraph">
+              <wp:posOffset>266065</wp:posOffset>
+            </wp:positionV>
+            <wp:extent cx="2289175" cy="1694815"/>
+            <wp:effectExtent l="0" t="0" r="0" b="635"/>
+            <wp:wrapSquare wrapText="bothSides"/>
+            <wp:docPr id="14" name="图片 14"/>
+            <wp:cNvGraphicFramePr>
+              <a:graphicFrameLocks xmlns:a="http://schemas.openxmlformats.org/drawingml/2006/main" noChangeAspect="1"/>
+            </wp:cNvGraphicFramePr>
+            <a:graphic xmlns:a="http://schemas.openxmlformats.org/drawingml/2006/main">
+              <a:graphicData uri="http://schemas.openxmlformats.org/drawingml/2006/picture">
+                <pic:pic xmlns:pic="http://schemas.openxmlformats.org/drawingml/2006/picture">
+                  <pic:nvPicPr>
+                    <pic:cNvPr id="1" name=""/>
+                    <pic:cNvPicPr/>
+                  </pic:nvPicPr>
+                  <pic:blipFill>
+                    <a:blip r:embed="rId33">
+                      <a:extLst>
+                        <a:ext uri="{28A0092B-C50C-407E-A947-70E740481C1C}">
+                          <a14:useLocalDpi xmlns:a14="http://schemas.microsoft.com/office/drawing/2010/main" val="0"/>
+                        </a:ext>
+                      </a:extLst>
+                    </a:blip>
+                    <a:stretch>
+                      <a:fillRect/>
+                    </a:stretch>
+                  </pic:blipFill>
+                  <pic:spPr>
+                    <a:xfrm>
+                      <a:off x="0" y="0"/>
+                      <a:ext cx="2289175" cy="1694815"/>
+                    </a:xfrm>
+                    <a:prstGeom prst="rect">
+                      <a:avLst/>
+                    </a:prstGeom>
+                  </pic:spPr>
+                </pic:pic>
+              </a:graphicData>
+            </a:graphic>
+            <wp14:sizeRelH relativeFrom="margin">
+              <wp14:pctWidth>0</wp14:pctWidth>
+            </wp14:sizeRelH>
+            <wp14:sizeRelV relativeFrom="margin">
+              <wp14:pctHeight>0</wp14:pctHeight>
+            </wp14:sizeRelV>
+          </wp:anchor>
+        </w:drawing>
+      </w:r>
+      <w:r>
+        <w:rPr>
+          <w:rFonts w:eastAsiaTheme="minorEastAsia"/>
+          <w:lang w:val="zh-TW" w:eastAsia="zh-TW"/>
+        </w:rPr>
+        <w:t xml:space="preserve">Elasticsearch </w:t>
+      </w:r>
+      <w:r>
+        <w:rPr>
+          <w:rFonts w:eastAsiaTheme="minorEastAsia"/>
+          <w:lang w:val="zh-TW" w:eastAsia="zh-TW"/>
+        </w:rPr>
+        <w:t>是一个分布式的</w:t>
+      </w:r>
+      <w:r>
+        <w:rPr>
+          <w:rFonts w:eastAsiaTheme="minorEastAsia"/>
+          <w:lang w:val="zh-TW" w:eastAsia="zh-TW"/>
+        </w:rPr>
+        <w:t xml:space="preserve"> RESTful </w:t>
+      </w:r>
+      <w:r>
+        <w:rPr>
+          <w:rFonts w:eastAsiaTheme="minorEastAsia"/>
+          <w:lang w:val="zh-TW" w:eastAsia="zh-TW"/>
+        </w:rPr>
+        <w:t>风格的搜索和数据分析引擎</w:t>
+      </w:r>
+      <w:r>
+        <w:rPr>
+          <w:rFonts w:eastAsiaTheme="minorEastAsia" w:hint="eastAsia"/>
+          <w:lang w:val="zh-TW" w:eastAsia="zh-TW"/>
+        </w:rPr>
+        <w:t>。在</w:t>
+      </w:r>
+      <w:r>
+        <w:rPr>
+          <w:rFonts w:eastAsiaTheme="minorEastAsia"/>
+          <w:lang w:val="zh-TW" w:eastAsia="zh-TW"/>
+        </w:rPr>
+        <w:t>本项目中</w:t>
+      </w:r>
+      <w:r>
+        <w:rPr>
+          <w:rFonts w:eastAsiaTheme="minorEastAsia" w:hint="eastAsia"/>
+          <w:lang w:val="zh-TW" w:eastAsia="zh-TW"/>
+        </w:rPr>
+        <w:t>从</w:t>
+      </w:r>
+      <w:r>
+        <w:rPr>
+          <w:rFonts w:eastAsia="PMingLiU"/>
+          <w:lang w:val="zh-TW" w:eastAsia="zh-TW"/>
+        </w:rPr>
+        <w:t>fluentd</w:t>
+      </w:r>
+      <w:r>
+        <w:rPr>
+          <w:rFonts w:eastAsiaTheme="minorEastAsia" w:hint="eastAsia"/>
+          <w:lang w:val="zh-TW" w:eastAsia="zh-TW"/>
+        </w:rPr>
+        <w:t>数据源</w:t>
+      </w:r>
+      <w:r>
+        <w:rPr>
+          <w:rFonts w:eastAsiaTheme="minorEastAsia"/>
+          <w:lang w:val="zh-TW" w:eastAsia="zh-TW"/>
+        </w:rPr>
+        <w:t>获得</w:t>
+      </w:r>
+      <w:r>
+        <w:rPr>
+          <w:rFonts w:eastAsiaTheme="minorEastAsia" w:hint="eastAsia"/>
+          <w:lang w:val="zh-TW" w:eastAsia="zh-TW"/>
+        </w:rPr>
+        <w:t>日志数据</w:t>
+      </w:r>
+      <w:r>
+        <w:rPr>
+          <w:rFonts w:eastAsiaTheme="minorEastAsia"/>
+          <w:lang w:val="zh-TW" w:eastAsia="zh-TW"/>
+        </w:rPr>
+        <w:t>并存储</w:t>
+      </w:r>
+      <w:r>
+        <w:rPr>
+          <w:rFonts w:eastAsiaTheme="minorEastAsia" w:hint="eastAsia"/>
+          <w:lang w:val="zh-TW"/>
+        </w:rPr>
+        <w:t>，</w:t>
+      </w:r>
+      <w:r>
+        <w:rPr>
+          <w:rFonts w:eastAsiaTheme="minorEastAsia"/>
+          <w:lang w:val="zh-TW"/>
+        </w:rPr>
+        <w:t>暴露</w:t>
+      </w:r>
+      <w:r>
+        <w:rPr>
+          <w:rFonts w:eastAsiaTheme="minorEastAsia" w:hint="eastAsia"/>
+          <w:lang w:val="zh-TW"/>
+        </w:rPr>
+        <w:t>9200</w:t>
+      </w:r>
+      <w:r>
+        <w:rPr>
+          <w:rFonts w:eastAsiaTheme="minorEastAsia" w:hint="eastAsia"/>
+          <w:lang w:val="zh-TW"/>
+        </w:rPr>
+        <w:t>端口给</w:t>
+      </w:r>
+      <w:r>
+        <w:rPr>
+          <w:rFonts w:eastAsia="PMingLiU"/>
+          <w:lang w:val="zh-TW" w:eastAsia="zh-TW"/>
+        </w:rPr>
+        <w:t>kibana</w:t>
+      </w:r>
+      <w:r>
+        <w:rPr>
+          <w:rFonts w:eastAsiaTheme="minorEastAsia" w:hint="eastAsia"/>
+          <w:lang w:val="zh-TW"/>
+        </w:rPr>
+        <w:t>提供</w:t>
+      </w:r>
+      <w:r>
+        <w:rPr>
+          <w:rFonts w:eastAsiaTheme="minorEastAsia"/>
+          <w:lang w:val="zh-TW"/>
+        </w:rPr>
+        <w:t>数据源</w:t>
+      </w:r>
+    </w:p>
+    <w:p>
+      <w:pPr>
+        <w:pStyle w:val="3"/>
+        <w:rPr>
+          <w:lang w:eastAsia="zh-TW"/>
+        </w:rPr>
+      </w:pPr>
+      <w:r>
+        <w:rPr>
+          <w:rFonts w:hint="eastAsia"/>
+          <w:lang w:eastAsia="zh-TW"/>
+        </w:rPr>
+        <w:t>10.5.2</w:t>
+      </w:r>
+      <w:r>
+        <w:rPr>
+          <w:lang w:eastAsia="zh-TW"/>
+        </w:rPr>
+        <w:t xml:space="preserve"> </w:t>
+      </w:r>
+      <w:r>
+        <w:rPr>
+          <w:lang w:eastAsia="zh-TW"/>
+        </w:rPr>
+        <w:t>Kibana</w:t>
+      </w:r>
+    </w:p>
+    <w:p>
+      <w:pPr>
+        <w:rPr>
+          <w:rFonts w:eastAsiaTheme="minorEastAsia" w:hint="eastAsia"/>
+          <w:lang w:val="zh-TW"/>
+        </w:rPr>
+      </w:pPr>
+      <w:r>
+        <w:rPr>
+          <w:rFonts w:eastAsia="PMingLiU"/>
+          <w:lang w:val="zh-TW" w:eastAsia="zh-TW"/>
+        </w:rPr>
+        <w:tab/>
+      </w:r>
+      <w:r>
+        <w:rPr>
+          <w:rFonts w:eastAsiaTheme="minorEastAsia" w:hint="eastAsia"/>
+          <w:lang w:val="zh-TW"/>
+        </w:rPr>
+        <w:t>首先</w:t>
+      </w:r>
+      <w:r>
+        <w:rPr>
+          <w:rFonts w:eastAsiaTheme="minorEastAsia"/>
+          <w:lang w:val="zh-TW"/>
+        </w:rPr>
+        <w:t>Kibana</w:t>
+      </w:r>
+      <w:r>
+        <w:rPr>
+          <w:rFonts w:eastAsiaTheme="minorEastAsia"/>
+          <w:lang w:val="zh-TW"/>
+        </w:rPr>
+        <w:t>为</w:t>
+      </w:r>
+      <w:r>
+        <w:rPr>
+          <w:rFonts w:eastAsia="PMingLiU"/>
+          <w:lang w:val="zh-TW" w:eastAsia="zh-TW"/>
+        </w:rPr>
+        <w:t>Elasticasearch</w:t>
+      </w:r>
+      <w:r>
+        <w:rPr>
+          <w:rFonts w:eastAsia="PMingLiU"/>
+          <w:lang w:val="zh-TW" w:eastAsia="zh-TW"/>
+        </w:rPr>
+        <w:t>提供可视化的日志搜索平台。</w:t>
+      </w:r>
+      <w:r>
+        <w:rPr>
+          <w:rFonts w:eastAsiaTheme="minorEastAsia" w:hint="eastAsia"/>
+          <w:lang w:val="zh-TW"/>
+        </w:rPr>
+        <w:t>下图</w:t>
+      </w:r>
+      <w:r>
+        <w:rPr>
+          <w:rFonts w:eastAsiaTheme="minorEastAsia"/>
+          <w:lang w:val="zh-TW"/>
+        </w:rPr>
+        <w:t>为</w:t>
+      </w:r>
+      <w:r>
+        <w:rPr>
+          <w:rFonts w:eastAsiaTheme="minorEastAsia" w:hint="eastAsia"/>
+          <w:lang w:val="zh-TW"/>
+        </w:rPr>
+        <w:t>搜索</w:t>
+      </w:r>
+      <w:r>
+        <w:rPr>
+          <w:rFonts w:eastAsiaTheme="minorEastAsia"/>
+          <w:lang w:val="zh-TW"/>
+        </w:rPr>
+        <w:t>所有带有</w:t>
+      </w:r>
+      <w:r>
+        <w:rPr>
+          <w:rFonts w:eastAsiaTheme="minorEastAsia"/>
+          <w:lang w:val="zh-TW"/>
+        </w:rPr>
+        <w:t>“</w:t>
+      </w:r>
+      <w:r>
+        <w:rPr>
+          <w:rFonts w:eastAsia="PMingLiU"/>
+          <w:lang w:val="zh-TW" w:eastAsia="zh-TW"/>
+        </w:rPr>
+        <w:t>SQL-RECORD</w:t>
+      </w:r>
+      <w:r>
+        <w:rPr>
+          <w:rFonts w:eastAsiaTheme="minorEastAsia"/>
+          <w:lang w:val="zh-TW"/>
+        </w:rPr>
+        <w:t>”</w:t>
+      </w:r>
+      <w:r>
+        <w:rPr>
+          <w:rFonts w:eastAsiaTheme="minorEastAsia" w:hint="eastAsia"/>
+          <w:lang w:val="zh-TW"/>
+        </w:rPr>
+        <w:t>关键词的</w:t>
+      </w:r>
+      <w:r>
+        <w:rPr>
+          <w:rFonts w:eastAsiaTheme="minorEastAsia"/>
+          <w:lang w:val="zh-TW"/>
+        </w:rPr>
+        <w:t>日志</w:t>
+      </w:r>
+      <w:r>
+        <w:rPr>
+          <w:rFonts w:eastAsiaTheme="minorEastAsia" w:hint="eastAsia"/>
+          <w:lang w:val="zh-TW"/>
+        </w:rPr>
+        <w:t>。</w:t>
+      </w:r>
+      <w:r>
+        <w:rPr>
+          <w:rFonts w:eastAsiaTheme="minorEastAsia"/>
+          <w:lang w:val="zh-TW"/>
+        </w:rPr>
+        <w:t>并且</w:t>
+      </w:r>
+      <w:r>
+        <w:rPr>
+          <w:rFonts w:eastAsiaTheme="minorEastAsia" w:hint="eastAsia"/>
+          <w:lang w:val="zh-TW"/>
+        </w:rPr>
+        <w:t>可以</w:t>
+      </w:r>
+      <w:r>
+        <w:rPr>
+          <w:rFonts w:eastAsiaTheme="minorEastAsia"/>
+          <w:lang w:val="zh-TW"/>
+        </w:rPr>
+        <w:t>根据左边各种信息比如</w:t>
+      </w:r>
+      <w:r>
+        <w:rPr>
+          <w:rFonts w:eastAsiaTheme="minorEastAsia"/>
+          <w:lang w:val="zh-TW"/>
+        </w:rPr>
+        <w:t>log</w:t>
+      </w:r>
+      <w:r>
+        <w:rPr>
+          <w:rFonts w:eastAsia="PMingLiU"/>
+          <w:lang w:val="zh-TW" w:eastAsia="zh-TW"/>
+        </w:rPr>
+        <w:t xml:space="preserve"> level</w:t>
+      </w:r>
+      <w:r>
+        <w:rPr>
+          <w:rFonts w:eastAsia="PMingLiU"/>
+          <w:lang w:val="zh-TW" w:eastAsia="zh-TW"/>
+        </w:rPr>
+        <w:t>进行筛选日志</w:t>
+      </w:r>
+      <w:r>
+        <w:rPr>
+          <w:rFonts w:eastAsiaTheme="minorEastAsia" w:hint="eastAsia"/>
+          <w:lang w:val="zh-TW"/>
+        </w:rPr>
+        <w:t>。</w:t>
+      </w:r>
+    </w:p>
+    <w:p>
+      <w:pPr>
+        <w:widowControl/>
+        <w:jc w:val="left"/>
+        <w:rPr>
+          <w:rFonts w:ascii="宋体" w:eastAsia="宋体" w:hAnsi="宋体" w:cs="宋体" w:hint="eastAsia"/>
+          <w:color w:val="auto"/>
+          <w:kern w:val="0"/>
+          <w:sz w:val="24"/>
+          <w:szCs w:val="24"/>
+        </w:rPr>
+      </w:pPr>
+      <w:r>
+        <w:rPr>
+          <w:rFonts w:ascii="宋体" w:eastAsia="宋体" w:hAnsi="宋体" w:cs="宋体"/>
+          <w:noProof/>
+          <w:color w:val="auto"/>
+          <w:kern w:val="0"/>
+          <w:sz w:val="24"/>
+          <w:szCs w:val="24"/>
+        </w:rPr>
+        <w:lastRenderedPageBreak/>
+        <w:drawing>
+          <wp:inline distT="0" distB="0" distL="0" distR="0">
+            <wp:extent cx="5234041" cy="2688818"/>
+            <wp:effectExtent l="0" t="0" r="5080" b="0"/>
+            <wp:docPr id="15" name="图片 15" descr="C:\Users\Zzbslayer\Documents\Tencent Files\604239669\Image\C2C\{E96C742A-892C-7880-AAD3-F713AD9B6FF3}.jpg"/>
+            <wp:cNvGraphicFramePr>
+              <a:graphicFrameLocks xmlns:a="http://schemas.openxmlformats.org/drawingml/2006/main" noChangeAspect="1"/>
+            </wp:cNvGraphicFramePr>
+            <a:graphic xmlns:a="http://schemas.openxmlformats.org/drawingml/2006/main">
+              <a:graphicData uri="http://schemas.openxmlformats.org/drawingml/2006/picture">
+                <pic:pic xmlns:pic="http://schemas.openxmlformats.org/drawingml/2006/picture">
+                  <pic:nvPicPr>
+                    <pic:cNvPr id="0" name="Picture 3" descr="C:\Users\Zzbslayer\Documents\Tencent Files\604239669\Image\C2C\{E96C742A-892C-7880-AAD3-F713AD9B6FF3}.jpg"/>
+                    <pic:cNvPicPr>
+                      <a:picLocks noChangeAspect="1" noChangeArrowheads="1"/>
+                    </pic:cNvPicPr>
+                  </pic:nvPicPr>
+                  <pic:blipFill>
+                    <a:blip r:embed="rId34" cstate="print">
+                      <a:extLst>
+                        <a:ext uri="{28A0092B-C50C-407E-A947-70E740481C1C}">
+                          <a14:useLocalDpi xmlns:a14="http://schemas.microsoft.com/office/drawing/2010/main" val="0"/>
+                        </a:ext>
+                      </a:extLst>
+                    </a:blip>
+                    <a:srcRect/>
+                    <a:stretch>
+                      <a:fillRect/>
+                    </a:stretch>
+                  </pic:blipFill>
+                  <pic:spPr bwMode="auto">
+                    <a:xfrm>
+                      <a:off x="0" y="0"/>
+                      <a:ext cx="5241334" cy="2692564"/>
+                    </a:xfrm>
+                    <a:prstGeom prst="rect">
+                      <a:avLst/>
+                    </a:prstGeom>
+                    <a:noFill/>
+                    <a:ln>
+                      <a:noFill/>
+                    </a:ln>
+                  </pic:spPr>
+                </pic:pic>
+              </a:graphicData>
+            </a:graphic>
+          </wp:inline>
+        </w:drawing>
+      </w:r>
+    </w:p>
+    <w:p>
+      <w:pPr>
+        <w:ind w:firstLine="420"/>
+        <w:rPr>
+          <w:rFonts w:eastAsiaTheme="minorEastAsia"/>
+          <w:sz w:val="24"/>
+          <w:szCs w:val="24"/>
+          <w:lang w:val="zh-TW"/>
+        </w:rPr>
+      </w:pPr>
+      <w:r>
+        <w:rPr>
+          <w:rFonts w:eastAsiaTheme="minorEastAsia"/>
+          <w:sz w:val="24"/>
+          <w:szCs w:val="24"/>
+          <w:lang w:val="zh-TW"/>
+        </w:rPr>
+        <w:t>Elasticsearch</w:t>
+      </w:r>
+      <w:r>
+        <w:rPr>
+          <w:rFonts w:eastAsiaTheme="minorEastAsia"/>
+          <w:sz w:val="24"/>
+          <w:szCs w:val="24"/>
+          <w:lang w:val="zh-TW"/>
+        </w:rPr>
+        <w:t>使得我们能够搜索、分析</w:t>
+      </w:r>
+      <w:r>
+        <w:rPr>
+          <w:rFonts w:eastAsiaTheme="minorEastAsia" w:hint="eastAsia"/>
+          <w:sz w:val="24"/>
+          <w:szCs w:val="24"/>
+          <w:lang w:val="zh-TW"/>
+        </w:rPr>
+        <w:t>日志</w:t>
+      </w:r>
+      <w:r>
+        <w:rPr>
+          <w:rFonts w:eastAsiaTheme="minorEastAsia"/>
+          <w:sz w:val="24"/>
+          <w:szCs w:val="24"/>
+          <w:lang w:val="zh-TW"/>
+        </w:rPr>
+        <w:t>数据，但是</w:t>
+      </w:r>
+      <w:r>
+        <w:rPr>
+          <w:rFonts w:eastAsiaTheme="minorEastAsia" w:hint="eastAsia"/>
+          <w:sz w:val="24"/>
+          <w:szCs w:val="24"/>
+          <w:lang w:val="zh-TW"/>
+        </w:rPr>
+        <w:t>一张</w:t>
+      </w:r>
+      <w:r>
+        <w:rPr>
+          <w:rFonts w:eastAsiaTheme="minorEastAsia"/>
+          <w:sz w:val="24"/>
+          <w:szCs w:val="24"/>
+          <w:lang w:val="zh-TW"/>
+        </w:rPr>
+        <w:t>好的图表胜过</w:t>
+      </w:r>
+      <w:r>
+        <w:rPr>
+          <w:rFonts w:eastAsiaTheme="minorEastAsia" w:hint="eastAsia"/>
+          <w:sz w:val="24"/>
+          <w:szCs w:val="24"/>
+          <w:lang w:val="zh-TW"/>
+        </w:rPr>
+        <w:t>千万行</w:t>
+      </w:r>
+      <w:r>
+        <w:rPr>
+          <w:rFonts w:eastAsiaTheme="minorEastAsia"/>
+          <w:sz w:val="24"/>
+          <w:szCs w:val="24"/>
+          <w:lang w:val="zh-TW"/>
+        </w:rPr>
+        <w:t>日志</w:t>
+      </w:r>
+      <w:r>
+        <w:rPr>
+          <w:rFonts w:eastAsiaTheme="minorEastAsia" w:hint="eastAsia"/>
+          <w:sz w:val="24"/>
+          <w:szCs w:val="24"/>
+          <w:lang w:val="zh-TW"/>
+        </w:rPr>
+        <w:t>。下图</w:t>
+      </w:r>
+      <w:r>
+        <w:rPr>
+          <w:rFonts w:eastAsiaTheme="minorEastAsia"/>
+          <w:sz w:val="24"/>
+          <w:szCs w:val="24"/>
+          <w:lang w:val="zh-TW"/>
+        </w:rPr>
+        <w:t>为</w:t>
+      </w:r>
+      <w:r>
+        <w:rPr>
+          <w:rFonts w:eastAsiaTheme="minorEastAsia" w:hint="eastAsia"/>
+          <w:sz w:val="24"/>
+          <w:szCs w:val="24"/>
+          <w:lang w:val="zh-TW"/>
+        </w:rPr>
+        <w:t>一段时间内</w:t>
+      </w:r>
+      <w:r>
+        <w:rPr>
+          <w:rFonts w:eastAsiaTheme="minorEastAsia"/>
+          <w:sz w:val="24"/>
+          <w:szCs w:val="24"/>
+          <w:lang w:val="zh-TW"/>
+        </w:rPr>
+        <w:t>SQL</w:t>
+      </w:r>
+      <w:r>
+        <w:rPr>
+          <w:rFonts w:eastAsiaTheme="minorEastAsia"/>
+          <w:sz w:val="24"/>
+          <w:szCs w:val="24"/>
+          <w:lang w:val="zh-TW"/>
+        </w:rPr>
+        <w:t>查询次数</w:t>
+      </w:r>
+      <w:r>
+        <w:rPr>
+          <w:rFonts w:eastAsiaTheme="minorEastAsia" w:hint="eastAsia"/>
+          <w:sz w:val="24"/>
+          <w:szCs w:val="24"/>
+          <w:lang w:val="zh-TW"/>
+        </w:rPr>
+        <w:t>的</w:t>
+      </w:r>
+      <w:r>
+        <w:rPr>
+          <w:rFonts w:eastAsiaTheme="minorEastAsia"/>
+          <w:sz w:val="24"/>
+          <w:szCs w:val="24"/>
+          <w:lang w:val="zh-TW"/>
+        </w:rPr>
+        <w:t>可视化</w:t>
+      </w:r>
+      <w:r>
+        <w:rPr>
+          <w:rFonts w:eastAsiaTheme="minorEastAsia" w:hint="eastAsia"/>
+          <w:sz w:val="24"/>
+          <w:szCs w:val="24"/>
+          <w:lang w:val="zh-TW"/>
+        </w:rPr>
+        <w:t>。</w:t>
+      </w:r>
+    </w:p>
+    <w:p>
+      <w:pPr>
+        <w:widowControl/>
+        <w:jc w:val="left"/>
+        <w:rPr>
+          <w:rFonts w:ascii="宋体" w:eastAsia="宋体" w:hAnsi="宋体" w:cs="宋体"/>
+          <w:color w:val="auto"/>
+          <w:kern w:val="0"/>
+          <w:sz w:val="24"/>
+          <w:szCs w:val="24"/>
+        </w:rPr>
+      </w:pPr>
+      <w:r>
+        <w:rPr>
+          <w:rFonts w:ascii="宋体" w:eastAsia="宋体" w:hAnsi="宋体" w:cs="宋体"/>
+          <w:noProof/>
+          <w:color w:val="auto"/>
+          <w:kern w:val="0"/>
+          <w:sz w:val="24"/>
+          <w:szCs w:val="24"/>
+        </w:rPr>
+        <w:drawing>
+          <wp:inline distT="0" distB="0" distL="0" distR="0">
+            <wp:extent cx="5195669" cy="2831042"/>
+            <wp:effectExtent l="0" t="0" r="5080" b="7620"/>
+            <wp:docPr id="16" name="图片 16" descr="C:\Users\Zzbslayer\Documents\Tencent Files\604239669\Image\C2C\Image1\{B2303E8D-52A1-A662-74FB-22CE35041C26}.jpg"/>
+            <wp:cNvGraphicFramePr>
+              <a:graphicFrameLocks xmlns:a="http://schemas.openxmlformats.org/drawingml/2006/main" noChangeAspect="1"/>
+            </wp:cNvGraphicFramePr>
+            <a:graphic xmlns:a="http://schemas.openxmlformats.org/drawingml/2006/main">
+              <a:graphicData uri="http://schemas.openxmlformats.org/drawingml/2006/picture">
+                <pic:pic xmlns:pic="http://schemas.openxmlformats.org/drawingml/2006/picture">
+                  <pic:nvPicPr>
+                    <pic:cNvPr id="0" name="Picture 5" descr="C:\Users\Zzbslayer\Documents\Tencent Files\604239669\Image\C2C\Image1\{B2303E8D-52A1-A662-74FB-22CE35041C26}.jpg"/>
+                    <pic:cNvPicPr>
+                      <a:picLocks noChangeAspect="1" noChangeArrowheads="1"/>
+                    </pic:cNvPicPr>
+                  </pic:nvPicPr>
+                  <pic:blipFill>
+                    <a:blip r:embed="rId35" cstate="print">
+                      <a:extLst>
+                        <a:ext uri="{28A0092B-C50C-407E-A947-70E740481C1C}">
+                          <a14:useLocalDpi xmlns:a14="http://schemas.microsoft.com/office/drawing/2010/main" val="0"/>
+                        </a:ext>
+                      </a:extLst>
+                    </a:blip>
+                    <a:srcRect/>
+                    <a:stretch>
+                      <a:fillRect/>
+                    </a:stretch>
+                  </pic:blipFill>
+                  <pic:spPr bwMode="auto">
+                    <a:xfrm>
+                      <a:off x="0" y="0"/>
+                      <a:ext cx="5210739" cy="2839254"/>
+                    </a:xfrm>
+                    <a:prstGeom prst="rect">
+                      <a:avLst/>
+                    </a:prstGeom>
+                    <a:noFill/>
+                    <a:ln>
+                      <a:noFill/>
+                    </a:ln>
+                  </pic:spPr>
+                </pic:pic>
+              </a:graphicData>
+            </a:graphic>
+          </wp:inline>
+        </w:drawing>
+      </w:r>
+    </w:p>
+    <w:p>
+      <w:pPr>
+        <w:ind w:firstLine="420"/>
+        <w:rPr>
+          <w:rFonts w:eastAsiaTheme="minorEastAsia" w:hint="eastAsia"/>
+          <w:sz w:val="24"/>
+          <w:szCs w:val="24"/>
+          <w:lang w:val="zh-TW" w:eastAsia="zh-TW"/>
         </w:rPr>
       </w:pPr>
     </w:p>
@@ -15598,333 +16927,331 @@
       </w:pPr>
       <w:bookmarkStart w:id="49" w:name="_Toc523823157"/>
       <w:r>
+        <w:t>1</w:t>
+      </w:r>
+      <w:r>
+        <w:rPr>
+          <w:lang w:val="zh-TW" w:eastAsia="zh-TW"/>
+        </w:rPr>
+        <w:t>1</w:t>
+      </w:r>
+      <w:r>
+        <w:t xml:space="preserve"> </w:t>
+      </w:r>
+      <w:r>
+        <w:rPr>
+          <w:lang w:val="zh-TW" w:eastAsia="zh-TW"/>
+        </w:rPr>
+        <w:t>遗留问题</w:t>
+      </w:r>
+      <w:bookmarkEnd w:id="49"/>
+    </w:p>
+    <w:p>
+      <w:pPr>
+        <w:rPr>
+          <w:rFonts w:eastAsiaTheme="minorEastAsia"/>
+          <w:sz w:val="24"/>
+          <w:szCs w:val="24"/>
+          <w:lang w:val="zh-TW"/>
+        </w:rPr>
+      </w:pPr>
+      <w:r>
+        <w:rPr>
+          <w:sz w:val="24"/>
+          <w:szCs w:val="24"/>
+          <w:lang w:val="zh-TW" w:eastAsia="zh-TW"/>
+        </w:rPr>
+        <w:tab/>
+      </w:r>
+      <w:r>
+        <w:rPr>
+          <w:rFonts w:hint="eastAsia"/>
+          <w:sz w:val="24"/>
+          <w:szCs w:val="24"/>
+          <w:lang w:val="zh-TW"/>
+        </w:rPr>
+        <w:t>视频直播</w:t>
+      </w:r>
+      <w:r>
+        <w:rPr>
+          <w:sz w:val="24"/>
+          <w:szCs w:val="24"/>
+          <w:lang w:val="zh-TW" w:eastAsia="zh-TW"/>
+        </w:rPr>
+        <w:t xml:space="preserve"> –</w:t>
+      </w:r>
+      <w:r>
+        <w:rPr>
+          <w:rFonts w:eastAsia="PMingLiU"/>
+          <w:sz w:val="24"/>
+          <w:szCs w:val="24"/>
+          <w:lang w:val="zh-TW" w:eastAsia="zh-TW"/>
+        </w:rPr>
+        <w:t xml:space="preserve"> </w:t>
+      </w:r>
+      <w:r>
+        <w:rPr>
+          <w:rFonts w:eastAsiaTheme="minorEastAsia" w:hint="eastAsia"/>
+          <w:sz w:val="24"/>
+          <w:szCs w:val="24"/>
+          <w:lang w:val="zh-TW"/>
+        </w:rPr>
+        <w:t>由于</w:t>
+      </w:r>
+      <w:r>
+        <w:rPr>
+          <w:rFonts w:eastAsiaTheme="minorEastAsia"/>
+          <w:sz w:val="24"/>
+          <w:szCs w:val="24"/>
+          <w:lang w:val="zh-TW"/>
+        </w:rPr>
+        <w:t>目前我们使用本地摄像头</w:t>
+      </w:r>
+      <w:r>
+        <w:rPr>
+          <w:rFonts w:eastAsiaTheme="minorEastAsia" w:hint="eastAsia"/>
+          <w:sz w:val="24"/>
+          <w:szCs w:val="24"/>
+          <w:lang w:val="zh-TW"/>
+        </w:rPr>
+        <w:t>作为</w:t>
+      </w:r>
+      <w:r>
+        <w:rPr>
+          <w:rFonts w:eastAsiaTheme="minorEastAsia"/>
+          <w:sz w:val="24"/>
+          <w:szCs w:val="24"/>
+          <w:lang w:val="zh-TW"/>
+        </w:rPr>
+        <w:t>监控，监控录像</w:t>
+      </w:r>
+      <w:r>
+        <w:rPr>
+          <w:rFonts w:eastAsiaTheme="minorEastAsia" w:hint="eastAsia"/>
+          <w:sz w:val="24"/>
+          <w:szCs w:val="24"/>
+          <w:lang w:val="zh-TW"/>
+        </w:rPr>
+        <w:t>是</w:t>
+      </w:r>
+      <w:r>
+        <w:rPr>
+          <w:rFonts w:eastAsiaTheme="minorEastAsia"/>
+          <w:sz w:val="24"/>
+          <w:szCs w:val="24"/>
+          <w:lang w:val="zh-TW"/>
+        </w:rPr>
+        <w:t>从本地向</w:t>
+      </w:r>
+      <w:r>
+        <w:rPr>
+          <w:rFonts w:eastAsiaTheme="minorEastAsia" w:hint="eastAsia"/>
+          <w:sz w:val="24"/>
+          <w:szCs w:val="24"/>
+          <w:lang w:val="zh-TW"/>
+        </w:rPr>
+        <w:t>服务器</w:t>
+      </w:r>
+      <w:r>
+        <w:rPr>
+          <w:rFonts w:eastAsiaTheme="minorEastAsia"/>
+          <w:sz w:val="24"/>
+          <w:szCs w:val="24"/>
+          <w:lang w:val="zh-TW"/>
+        </w:rPr>
+        <w:t>上传，</w:t>
+      </w:r>
+      <w:r>
+        <w:rPr>
+          <w:rFonts w:eastAsiaTheme="minorEastAsia" w:hint="eastAsia"/>
+          <w:sz w:val="24"/>
+          <w:szCs w:val="24"/>
+          <w:lang w:val="zh-TW"/>
+        </w:rPr>
+        <w:t>然后</w:t>
+      </w:r>
+      <w:r>
+        <w:rPr>
+          <w:rFonts w:eastAsiaTheme="minorEastAsia"/>
+          <w:sz w:val="24"/>
+          <w:szCs w:val="24"/>
+          <w:lang w:val="zh-TW"/>
+        </w:rPr>
+        <w:t>网页再向服务器获取监控</w:t>
+      </w:r>
+      <w:r>
+        <w:rPr>
+          <w:rFonts w:eastAsiaTheme="minorEastAsia" w:hint="eastAsia"/>
+          <w:sz w:val="24"/>
+          <w:szCs w:val="24"/>
+          <w:lang w:val="zh-TW"/>
+        </w:rPr>
+        <w:t>，会造成</w:t>
+      </w:r>
+      <w:r>
+        <w:rPr>
+          <w:rFonts w:eastAsiaTheme="minorEastAsia"/>
+          <w:sz w:val="24"/>
+          <w:szCs w:val="24"/>
+          <w:lang w:val="zh-TW"/>
+        </w:rPr>
+        <w:t>不小的延迟。实际应该</w:t>
+      </w:r>
+      <w:r>
+        <w:rPr>
+          <w:rFonts w:eastAsiaTheme="minorEastAsia" w:hint="eastAsia"/>
+          <w:sz w:val="24"/>
+          <w:szCs w:val="24"/>
+          <w:lang w:val="zh-TW"/>
+        </w:rPr>
+        <w:t>使用</w:t>
+      </w:r>
+      <w:r>
+        <w:rPr>
+          <w:rFonts w:eastAsiaTheme="minorEastAsia"/>
+          <w:sz w:val="24"/>
+          <w:szCs w:val="24"/>
+          <w:lang w:val="zh-TW"/>
+        </w:rPr>
+        <w:t>本地服务器</w:t>
+      </w:r>
+      <w:r>
+        <w:rPr>
+          <w:rFonts w:eastAsiaTheme="minorEastAsia" w:hint="eastAsia"/>
+          <w:sz w:val="24"/>
+          <w:szCs w:val="24"/>
+          <w:lang w:val="zh-TW"/>
+        </w:rPr>
+        <w:t>以及</w:t>
+      </w:r>
+      <w:r>
+        <w:rPr>
+          <w:rFonts w:eastAsiaTheme="minorEastAsia"/>
+          <w:sz w:val="24"/>
+          <w:szCs w:val="24"/>
+          <w:lang w:val="zh-TW"/>
+        </w:rPr>
+        <w:t>内网传输，而不是使用云服务器</w:t>
+      </w:r>
+      <w:r>
+        <w:rPr>
+          <w:rFonts w:eastAsiaTheme="minorEastAsia" w:hint="eastAsia"/>
+          <w:sz w:val="24"/>
+          <w:szCs w:val="24"/>
+          <w:lang w:val="zh-TW"/>
+        </w:rPr>
+        <w:t>通过</w:t>
+      </w:r>
+      <w:r>
+        <w:rPr>
+          <w:rFonts w:eastAsiaTheme="minorEastAsia"/>
+          <w:sz w:val="24"/>
+          <w:szCs w:val="24"/>
+          <w:lang w:val="zh-TW"/>
+        </w:rPr>
+        <w:t>公网传输。</w:t>
+      </w:r>
+    </w:p>
+    <w:p>
+      <w:pPr>
+        <w:ind w:firstLine="420"/>
+        <w:rPr>
+          <w:sz w:val="24"/>
+          <w:szCs w:val="24"/>
+          <w:lang w:val="zh-TW" w:eastAsia="zh-TW"/>
+        </w:rPr>
+      </w:pPr>
+      <w:r>
+        <w:rPr>
+          <w:sz w:val="24"/>
+          <w:szCs w:val="24"/>
+          <w:lang w:val="zh-TW" w:eastAsia="zh-TW"/>
+        </w:rPr>
+        <w:t>性能需求 - 实际并没有高性能服务器提供。个人服务器只有2GB内存，同时2个摄像头进行直播，并且</w:t>
+      </w:r>
+      <w:r>
+        <w:rPr>
+          <w:sz w:val="24"/>
+          <w:szCs w:val="24"/>
+          <w:lang w:val="zh-CN"/>
+        </w:rPr>
+        <w:t>数人</w:t>
+      </w:r>
+      <w:r>
+        <w:rPr>
+          <w:sz w:val="24"/>
+          <w:szCs w:val="24"/>
+          <w:lang w:val="zh-TW" w:eastAsia="zh-TW"/>
+        </w:rPr>
+        <w:t>同时访问网页观看直播时</w:t>
+      </w:r>
+      <w:r>
+        <w:rPr>
+          <w:sz w:val="24"/>
+          <w:szCs w:val="24"/>
+          <w:lang w:val="zh-CN"/>
+        </w:rPr>
+        <w:t>，其他服务也都在该服务器上跑</w:t>
+      </w:r>
+      <w:r>
+        <w:rPr>
+          <w:sz w:val="24"/>
+          <w:szCs w:val="24"/>
+          <w:lang w:val="zh-TW" w:eastAsia="zh-TW"/>
+        </w:rPr>
+        <w:t>，</w:t>
+      </w:r>
+      <w:r>
+        <w:rPr>
+          <w:sz w:val="24"/>
+          <w:szCs w:val="24"/>
+          <w:lang w:val="zh-CN"/>
+        </w:rPr>
+        <w:t>服务器</w:t>
+      </w:r>
+      <w:r>
+        <w:rPr>
+          <w:rFonts w:hint="eastAsia"/>
+          <w:sz w:val="24"/>
+          <w:szCs w:val="24"/>
+          <w:lang w:val="zh-CN"/>
+        </w:rPr>
+        <w:t>有概率</w:t>
+      </w:r>
+      <w:r>
+        <w:rPr>
+          <w:sz w:val="24"/>
+          <w:szCs w:val="24"/>
+          <w:lang w:val="zh-CN"/>
+        </w:rPr>
+        <w:t>卡死</w:t>
+      </w:r>
+      <w:r>
+        <w:rPr>
+          <w:sz w:val="24"/>
+          <w:szCs w:val="24"/>
+          <w:lang w:val="zh-TW" w:eastAsia="zh-TW"/>
+        </w:rPr>
+        <w:t>。因此性能需求</w:t>
+      </w:r>
+      <w:r>
+        <w:rPr>
+          <w:rFonts w:hint="eastAsia"/>
+          <w:sz w:val="24"/>
+          <w:szCs w:val="24"/>
+          <w:lang w:val="zh-TW" w:eastAsia="zh-TW"/>
+        </w:rPr>
+        <w:t>极大程度上受到服务器性能</w:t>
+      </w:r>
+      <w:r>
+        <w:rPr>
+          <w:rFonts w:hint="eastAsia"/>
+          <w:sz w:val="24"/>
+          <w:szCs w:val="24"/>
+          <w:lang w:val="zh-TW" w:eastAsia="zh-TW"/>
+        </w:rPr>
         <w:lastRenderedPageBreak/>
-        <w:t>1</w:t>
-      </w:r>
-      <w:r>
-        <w:rPr>
-          <w:lang w:val="zh-TW" w:eastAsia="zh-TW"/>
-        </w:rPr>
-        <w:t>1</w:t>
-      </w:r>
-      <w:r>
-        <w:t xml:space="preserve"> </w:t>
-      </w:r>
-      <w:r>
-        <w:rPr>
-          <w:lang w:val="zh-TW" w:eastAsia="zh-TW"/>
-        </w:rPr>
-        <w:t>遗留问题</w:t>
-      </w:r>
-      <w:bookmarkEnd w:id="49"/>
-    </w:p>
-    <w:p>
-      <w:pPr>
-        <w:rPr>
-          <w:rFonts w:eastAsiaTheme="minorEastAsia"/>
-          <w:sz w:val="24"/>
-          <w:szCs w:val="24"/>
-          <w:lang w:val="zh-TW"/>
-        </w:rPr>
-      </w:pPr>
-      <w:r>
-        <w:rPr>
-          <w:sz w:val="24"/>
-          <w:szCs w:val="24"/>
-          <w:lang w:val="zh-TW" w:eastAsia="zh-TW"/>
-        </w:rPr>
-        <w:tab/>
-      </w:r>
-      <w:r>
-        <w:rPr>
-          <w:rFonts w:hint="eastAsia"/>
-          <w:sz w:val="24"/>
-          <w:szCs w:val="24"/>
-          <w:lang w:val="zh-TW"/>
-        </w:rPr>
-        <w:t>视频直播</w:t>
-      </w:r>
-      <w:r>
-        <w:rPr>
-          <w:sz w:val="24"/>
-          <w:szCs w:val="24"/>
-          <w:lang w:val="zh-TW" w:eastAsia="zh-TW"/>
-        </w:rPr>
-        <w:t xml:space="preserve"> –</w:t>
-      </w:r>
-      <w:r>
-        <w:rPr>
-          <w:rFonts w:eastAsia="PMingLiU"/>
-          <w:sz w:val="24"/>
-          <w:szCs w:val="24"/>
-          <w:lang w:val="zh-TW" w:eastAsia="zh-TW"/>
-        </w:rPr>
-        <w:t xml:space="preserve"> </w:t>
-      </w:r>
-      <w:r>
-        <w:rPr>
-          <w:rFonts w:eastAsiaTheme="minorEastAsia" w:hint="eastAsia"/>
-          <w:sz w:val="24"/>
-          <w:szCs w:val="24"/>
-          <w:lang w:val="zh-TW"/>
-        </w:rPr>
-        <w:t>由于</w:t>
-      </w:r>
-      <w:r>
-        <w:rPr>
-          <w:rFonts w:eastAsiaTheme="minorEastAsia"/>
-          <w:sz w:val="24"/>
-          <w:szCs w:val="24"/>
-          <w:lang w:val="zh-TW"/>
-        </w:rPr>
-        <w:t>目前我们使用本地摄像头</w:t>
-      </w:r>
-      <w:r>
-        <w:rPr>
-          <w:rFonts w:eastAsiaTheme="minorEastAsia" w:hint="eastAsia"/>
-          <w:sz w:val="24"/>
-          <w:szCs w:val="24"/>
-          <w:lang w:val="zh-TW"/>
-        </w:rPr>
-        <w:t>作为</w:t>
-      </w:r>
-      <w:r>
-        <w:rPr>
-          <w:rFonts w:eastAsiaTheme="minorEastAsia"/>
-          <w:sz w:val="24"/>
-          <w:szCs w:val="24"/>
-          <w:lang w:val="zh-TW"/>
-        </w:rPr>
-        <w:t>监控，监控录像</w:t>
-      </w:r>
-      <w:r>
-        <w:rPr>
-          <w:rFonts w:eastAsiaTheme="minorEastAsia" w:hint="eastAsia"/>
-          <w:sz w:val="24"/>
-          <w:szCs w:val="24"/>
-          <w:lang w:val="zh-TW"/>
-        </w:rPr>
-        <w:t>是</w:t>
-      </w:r>
-      <w:r>
-        <w:rPr>
-          <w:rFonts w:eastAsiaTheme="minorEastAsia"/>
-          <w:sz w:val="24"/>
-          <w:szCs w:val="24"/>
-          <w:lang w:val="zh-TW"/>
-        </w:rPr>
-        <w:t>从本地向</w:t>
-      </w:r>
-      <w:r>
-        <w:rPr>
-          <w:rFonts w:eastAsiaTheme="minorEastAsia" w:hint="eastAsia"/>
-          <w:sz w:val="24"/>
-          <w:szCs w:val="24"/>
-          <w:lang w:val="zh-TW"/>
-        </w:rPr>
-        <w:t>服务器</w:t>
-      </w:r>
-      <w:r>
-        <w:rPr>
-          <w:rFonts w:eastAsiaTheme="minorEastAsia"/>
-          <w:sz w:val="24"/>
-          <w:szCs w:val="24"/>
-          <w:lang w:val="zh-TW"/>
-        </w:rPr>
-        <w:t>上传，</w:t>
-      </w:r>
-      <w:r>
-        <w:rPr>
-          <w:rFonts w:eastAsiaTheme="minorEastAsia" w:hint="eastAsia"/>
-          <w:sz w:val="24"/>
-          <w:szCs w:val="24"/>
-          <w:lang w:val="zh-TW"/>
-        </w:rPr>
-        <w:t>然后</w:t>
-      </w:r>
-      <w:r>
-        <w:rPr>
-          <w:rFonts w:eastAsiaTheme="minorEastAsia"/>
-          <w:sz w:val="24"/>
-          <w:szCs w:val="24"/>
-          <w:lang w:val="zh-TW"/>
-        </w:rPr>
-        <w:t>网页再向服务器获取监控</w:t>
-      </w:r>
-      <w:r>
-        <w:rPr>
-          <w:rFonts w:eastAsiaTheme="minorEastAsia" w:hint="eastAsia"/>
-          <w:sz w:val="24"/>
-          <w:szCs w:val="24"/>
-          <w:lang w:val="zh-TW"/>
-        </w:rPr>
-        <w:t>，会造成</w:t>
-      </w:r>
-      <w:r>
-        <w:rPr>
-          <w:rFonts w:eastAsiaTheme="minorEastAsia"/>
-          <w:sz w:val="24"/>
-          <w:szCs w:val="24"/>
-          <w:lang w:val="zh-TW"/>
-        </w:rPr>
-        <w:t>不小的延迟。实际应该</w:t>
-      </w:r>
-      <w:r>
-        <w:rPr>
-          <w:rFonts w:eastAsiaTheme="minorEastAsia" w:hint="eastAsia"/>
-          <w:sz w:val="24"/>
-          <w:szCs w:val="24"/>
-          <w:lang w:val="zh-TW"/>
-        </w:rPr>
-        <w:t>使用</w:t>
-      </w:r>
-      <w:r>
-        <w:rPr>
-          <w:rFonts w:eastAsiaTheme="minorEastAsia"/>
-          <w:sz w:val="24"/>
-          <w:szCs w:val="24"/>
-          <w:lang w:val="zh-TW"/>
-        </w:rPr>
-        <w:t>本地服务器</w:t>
-      </w:r>
-      <w:r>
-        <w:rPr>
-          <w:rFonts w:eastAsiaTheme="minorEastAsia" w:hint="eastAsia"/>
-          <w:sz w:val="24"/>
-          <w:szCs w:val="24"/>
-          <w:lang w:val="zh-TW"/>
-        </w:rPr>
-        <w:t>以及</w:t>
-      </w:r>
-      <w:r>
-        <w:rPr>
-          <w:rFonts w:eastAsiaTheme="minorEastAsia"/>
-          <w:sz w:val="24"/>
-          <w:szCs w:val="24"/>
-          <w:lang w:val="zh-TW"/>
-        </w:rPr>
-        <w:t>内网传输，而不是使用云服务器</w:t>
-      </w:r>
-      <w:r>
-        <w:rPr>
-          <w:rFonts w:eastAsiaTheme="minorEastAsia" w:hint="eastAsia"/>
-          <w:sz w:val="24"/>
-          <w:szCs w:val="24"/>
-          <w:lang w:val="zh-TW"/>
-        </w:rPr>
-        <w:t>通过</w:t>
-      </w:r>
-      <w:r>
-        <w:rPr>
-          <w:rFonts w:eastAsiaTheme="minorEastAsia"/>
-          <w:sz w:val="24"/>
-          <w:szCs w:val="24"/>
-          <w:lang w:val="zh-TW"/>
-        </w:rPr>
-        <w:t>公网传输。</w:t>
-      </w:r>
-    </w:p>
-    <w:p>
-      <w:pPr>
-        <w:ind w:firstLine="420"/>
-        <w:rPr>
-          <w:sz w:val="24"/>
-          <w:szCs w:val="24"/>
-          <w:lang w:val="zh-TW" w:eastAsia="zh-TW"/>
-        </w:rPr>
-      </w:pPr>
-      <w:r>
-        <w:rPr>
-          <w:sz w:val="24"/>
-          <w:szCs w:val="24"/>
-          <w:lang w:val="zh-TW" w:eastAsia="zh-TW"/>
-        </w:rPr>
-        <w:t>性能需求 - 实际并没有高性能服务器提供。个人服务器只有2GB内存，同时2个摄像头进行直播，并且</w:t>
-      </w:r>
-      <w:r>
-        <w:rPr>
-          <w:sz w:val="24"/>
-          <w:szCs w:val="24"/>
-          <w:lang w:val="zh-CN"/>
-        </w:rPr>
-        <w:t>数人</w:t>
-      </w:r>
-      <w:r>
-        <w:rPr>
-          <w:sz w:val="24"/>
-          <w:szCs w:val="24"/>
-          <w:lang w:val="zh-TW" w:eastAsia="zh-TW"/>
-        </w:rPr>
-        <w:t>同时访问网页观看直播时</w:t>
-      </w:r>
-      <w:r>
-        <w:rPr>
-          <w:sz w:val="24"/>
-          <w:szCs w:val="24"/>
-          <w:lang w:val="zh-CN"/>
-        </w:rPr>
-        <w:t>，其他服务也都在该服务器上跑</w:t>
-      </w:r>
-      <w:r>
-        <w:rPr>
-          <w:sz w:val="24"/>
-          <w:szCs w:val="24"/>
-          <w:lang w:val="zh-TW" w:eastAsia="zh-TW"/>
-        </w:rPr>
-        <w:t>，</w:t>
-      </w:r>
-      <w:r>
-        <w:rPr>
-          <w:sz w:val="24"/>
-          <w:szCs w:val="24"/>
-          <w:lang w:val="zh-CN"/>
-        </w:rPr>
-        <w:t>服务器</w:t>
-      </w:r>
-      <w:r>
-        <w:rPr>
-          <w:rFonts w:hint="eastAsia"/>
-          <w:sz w:val="24"/>
-          <w:szCs w:val="24"/>
-          <w:lang w:val="zh-CN"/>
-        </w:rPr>
-        <w:t>有概率</w:t>
-      </w:r>
-      <w:r>
-        <w:rPr>
-          <w:sz w:val="24"/>
-          <w:szCs w:val="24"/>
-          <w:lang w:val="zh-CN"/>
-        </w:rPr>
-        <w:t>卡死</w:t>
-      </w:r>
-      <w:r>
-        <w:rPr>
-          <w:sz w:val="24"/>
-          <w:szCs w:val="24"/>
-          <w:lang w:val="zh-TW" w:eastAsia="zh-TW"/>
-        </w:rPr>
-        <w:t>。因此性能需求</w:t>
-      </w:r>
-      <w:r>
-        <w:rPr>
-          <w:rFonts w:hint="eastAsia"/>
-          <w:sz w:val="24"/>
-          <w:szCs w:val="24"/>
-          <w:lang w:val="zh-TW" w:eastAsia="zh-TW"/>
-        </w:rPr>
-        <w:t>极大程</w:t>
-      </w:r>
-      <w:bookmarkStart w:id="50" w:name="_GoBack"/>
-      <w:bookmarkEnd w:id="50"/>
-      <w:r>
-        <w:rPr>
-          <w:rFonts w:hint="eastAsia"/>
-          <w:sz w:val="24"/>
-          <w:szCs w:val="24"/>
-          <w:lang w:val="zh-TW" w:eastAsia="zh-TW"/>
-        </w:rPr>
-        <w:t>度上受到服务器性能限制</w:t>
+        <w:t>限制</w:t>
       </w:r>
       <w:r>
         <w:rPr>
@@ -15957,7 +17284,7 @@
           <w:rFonts w:hint="eastAsia"/>
           <w:sz w:val="24"/>
           <w:szCs w:val="24"/>
-          <w:lang w:val="zh-TW"/>
+          <w:lang w:val="zh-TW" w:eastAsia="zh-TW"/>
         </w:rPr>
         <w:t>而且</w:t>
       </w:r>
@@ -15974,7 +17301,7 @@
           <w:rFonts w:hint="eastAsia"/>
           <w:sz w:val="24"/>
           <w:szCs w:val="24"/>
-          <w:lang w:val="zh-CN"/>
+          <w:lang w:val="zh-CN" w:eastAsia="zh-TW"/>
         </w:rPr>
         <w:t>性能堪忧</w:t>
       </w:r>
@@ -16014,7 +17341,7 @@
     <w:p>
       <w:pPr>
         <w:rPr>
-          <w:rFonts w:eastAsia="PMingLiU" w:hint="eastAsia"/>
+          <w:rFonts w:eastAsia="PMingLiU"/>
           <w:sz w:val="24"/>
           <w:szCs w:val="24"/>
           <w:lang w:val="zh-CN"/>
@@ -16191,7 +17518,7 @@
           <w:lang w:val="zh-TW"/>
         </w:rPr>
       </w:pPr>
-      <w:bookmarkStart w:id="51" w:name="_Toc523823158"/>
+      <w:bookmarkStart w:id="50" w:name="_Toc523823158"/>
       <w:r>
         <w:t>1</w:t>
       </w:r>
@@ -16217,7 +17544,7 @@
         </w:rPr>
         <w:t>成果</w:t>
       </w:r>
-      <w:bookmarkEnd w:id="51"/>
+      <w:bookmarkEnd w:id="50"/>
     </w:p>
     <w:p>
       <w:pPr>
@@ -16266,7 +17593,7 @@
         </w:rPr>
         <w:t xml:space="preserve"> </w:t>
       </w:r>
-      <w:hyperlink r:id="rId31" w:history="1">
+      <w:hyperlink r:id="rId36" w:history="1">
         <w:r>
           <w:rPr>
             <w:rStyle w:val="a7"/>
@@ -16304,7 +17631,7 @@
         </w:rPr>
         <w:t>：</w:t>
       </w:r>
-      <w:hyperlink r:id="rId32" w:history="1">
+      <w:hyperlink r:id="rId37" w:history="1">
         <w:r>
           <w:rPr>
             <w:rStyle w:val="a7"/>
@@ -16513,7 +17840,7 @@
         </w:rPr>
         <w:t xml:space="preserve"> </w:t>
       </w:r>
-      <w:hyperlink r:id="rId33" w:history="1">
+      <w:hyperlink r:id="rId38" w:history="1">
         <w:r>
           <w:rPr>
             <w:rStyle w:val="a7"/>
@@ -16546,25 +17873,14 @@
         </w:rPr>
         <w:t xml:space="preserve"> : </w:t>
       </w:r>
-      <w:hyperlink r:id="rId34" w:history="1">
+      <w:hyperlink r:id="rId39" w:history="1">
         <w:r>
           <w:rPr>
             <w:rStyle w:val="a7"/>
             <w:rFonts w:eastAsiaTheme="minorEastAsia"/>
             <w:lang w:val="zh-TW"/>
           </w:rPr>
-          <w:t>http://</w:t>
-        </w:r>
-        <w:r>
-          <w:t xml:space="preserve"> </w:t>
-        </w:r>
-        <w:r>
-          <w:rPr>
-            <w:rStyle w:val="a7"/>
-            <w:rFonts w:eastAsiaTheme="minorEastAsia"/>
-            <w:lang w:val="zh-TW"/>
-          </w:rPr>
-          <w:t>47.106.8.44</w:t>
+          <w:t>http://47.106.8.44</w:t>
         </w:r>
       </w:hyperlink>
       <w:r>
@@ -16579,39 +17895,39 @@
     <w:p>
       <w:pPr>
         <w:rPr>
+          <w:rFonts w:eastAsiaTheme="minorEastAsia"/>
+          <w:lang w:val="zh-TW"/>
+        </w:rPr>
+      </w:pPr>
+      <w:r>
+        <w:rPr>
           <w:rFonts w:eastAsiaTheme="minorEastAsia" w:hint="eastAsia"/>
           <w:lang w:val="zh-TW"/>
         </w:rPr>
-      </w:pPr>
+        <w:t>Alert</w:t>
+      </w:r>
+      <w:r>
+        <w:rPr>
+          <w:rFonts w:eastAsia="PMingLiU"/>
+          <w:lang w:val="zh-TW" w:eastAsia="zh-TW"/>
+        </w:rPr>
+        <w:t xml:space="preserve"> </w:t>
+      </w:r>
       <w:r>
         <w:rPr>
           <w:rFonts w:eastAsiaTheme="minorEastAsia" w:hint="eastAsia"/>
           <w:lang w:val="zh-TW"/>
         </w:rPr>
-        <w:t>Alert</w:t>
+        <w:t>Ma</w:t>
       </w:r>
       <w:r>
         <w:rPr>
           <w:rFonts w:eastAsia="PMingLiU"/>
           <w:lang w:val="zh-TW" w:eastAsia="zh-TW"/>
         </w:rPr>
-        <w:t xml:space="preserve"> </w:t>
-      </w:r>
-      <w:r>
-        <w:rPr>
-          <w:rFonts w:eastAsiaTheme="minorEastAsia" w:hint="eastAsia"/>
-          <w:lang w:val="zh-TW"/>
-        </w:rPr>
-        <w:t>Ma</w:t>
-      </w:r>
-      <w:r>
-        <w:rPr>
-          <w:rFonts w:eastAsia="PMingLiU"/>
-          <w:lang w:val="zh-TW" w:eastAsia="zh-TW"/>
-        </w:rPr>
         <w:t xml:space="preserve">nager : </w:t>
       </w:r>
-      <w:hyperlink r:id="rId35" w:history="1">
+      <w:hyperlink r:id="rId40" w:history="1">
         <w:r>
           <w:rPr>
             <w:rStyle w:val="a7"/>
@@ -16633,14 +17949,14 @@
     <w:p>
       <w:pPr>
         <w:rPr>
-          <w:rFonts w:eastAsia="PMingLiU" w:hint="eastAsia"/>
+          <w:rFonts w:eastAsia="PMingLiU"/>
           <w:lang w:val="zh-TW" w:eastAsia="zh-TW"/>
         </w:rPr>
       </w:pPr>
       <w:r>
         <w:rPr>
           <w:rFonts w:eastAsiaTheme="minorEastAsia" w:hint="eastAsia"/>
-          <w:lang w:val="zh-TW"/>
+          <w:lang w:val="zh-TW" w:eastAsia="zh-TW"/>
         </w:rPr>
         <w:t>Pushgateway</w:t>
       </w:r>
@@ -16654,7 +17970,7 @@
       <w:r>
         <w:rPr>
           <w:rFonts w:eastAsiaTheme="minorEastAsia" w:hint="eastAsia"/>
-          <w:lang w:val="zh-TW"/>
+          <w:lang w:val="zh-TW" w:eastAsia="zh-TW"/>
         </w:rPr>
         <w:t>:</w:t>
       </w:r>
@@ -16665,7 +17981,7 @@
         </w:rPr>
         <w:t xml:space="preserve"> </w:t>
       </w:r>
-      <w:hyperlink r:id="rId36" w:history="1">
+      <w:hyperlink r:id="rId41" w:history="1">
         <w:r>
           <w:rPr>
             <w:rStyle w:val="a7"/>
@@ -16685,28 +18001,28 @@
       <w:r>
         <w:rPr>
           <w:rFonts w:eastAsiaTheme="minorEastAsia" w:hint="eastAsia"/>
-          <w:lang w:val="zh-TW"/>
+          <w:lang w:val="zh-TW" w:eastAsia="zh-TW"/>
         </w:rPr>
         <w:t>部署</w:t>
       </w:r>
       <w:r>
         <w:rPr>
           <w:rFonts w:eastAsiaTheme="minorEastAsia"/>
-          <w:lang w:val="zh-TW"/>
+          <w:lang w:val="zh-TW" w:eastAsia="zh-TW"/>
         </w:rPr>
         <w:t>了</w:t>
       </w:r>
       <w:r>
         <w:rPr>
           <w:rFonts w:eastAsiaTheme="minorEastAsia" w:hint="eastAsia"/>
-          <w:lang w:val="zh-TW"/>
+          <w:lang w:val="zh-TW" w:eastAsia="zh-TW"/>
         </w:rPr>
         <w:t>pushgateway</w:t>
       </w:r>
       <w:r>
         <w:rPr>
           <w:rFonts w:eastAsiaTheme="minorEastAsia" w:hint="eastAsia"/>
-          <w:lang w:val="zh-TW"/>
+          <w:lang w:val="zh-TW" w:eastAsia="zh-TW"/>
         </w:rPr>
         <w:t>但实际</w:t>
       </w:r>
@@ -16735,7 +18051,7 @@
       <w:r>
         <w:rPr>
           <w:rFonts w:eastAsiaTheme="minorEastAsia" w:hint="eastAsia"/>
-          <w:lang w:val="zh-TW"/>
+          <w:lang w:val="zh-TW" w:eastAsia="zh-TW"/>
         </w:rPr>
         <w:t>Swagger</w:t>
       </w:r>
@@ -16746,7 +18062,7 @@
         </w:rPr>
         <w:t xml:space="preserve"> Editor : </w:t>
       </w:r>
-      <w:hyperlink r:id="rId37" w:history="1">
+      <w:hyperlink r:id="rId42" w:history="1">
         <w:r>
           <w:rPr>
             <w:rStyle w:val="a7"/>
@@ -16767,15 +18083,7 @@
     <w:p>
       <w:pPr>
         <w:rPr>
-          <w:rFonts w:eastAsia="PMingLiU"/>
-          <w:lang w:val="zh-TW" w:eastAsia="zh-TW"/>
-        </w:rPr>
-      </w:pPr>
-    </w:p>
-    <w:p>
-      <w:pPr>
-        <w:rPr>
-          <w:rFonts w:eastAsia="PMingLiU"/>
+          <w:rFonts w:eastAsia="PMingLiU" w:hint="eastAsia"/>
           <w:lang w:val="zh-TW" w:eastAsia="zh-TW"/>
         </w:rPr>
       </w:pPr>
@@ -16784,82 +18092,114 @@
           <w:rFonts w:eastAsiaTheme="minorEastAsia" w:hint="eastAsia"/>
           <w:lang w:val="zh-TW"/>
         </w:rPr>
+        <w:t>Kibana</w:t>
+      </w:r>
+      <w:r>
+        <w:rPr>
+          <w:rFonts w:eastAsia="PMingLiU"/>
+          <w:lang w:val="zh-TW" w:eastAsia="zh-TW"/>
+        </w:rPr>
+        <w:t xml:space="preserve"> : http://47.106.8.44:5601</w:t>
+      </w:r>
+      <w:bookmarkStart w:id="51" w:name="_GoBack"/>
+      <w:bookmarkEnd w:id="51"/>
+    </w:p>
+    <w:p>
+      <w:pPr>
+        <w:rPr>
+          <w:rFonts w:eastAsia="PMingLiU"/>
+          <w:lang w:val="zh-TW" w:eastAsia="zh-TW"/>
+        </w:rPr>
+      </w:pPr>
+    </w:p>
+    <w:p>
+      <w:pPr>
+        <w:rPr>
+          <w:rFonts w:eastAsia="PMingLiU"/>
+          <w:lang w:val="zh-TW" w:eastAsia="zh-TW"/>
+        </w:rPr>
+      </w:pPr>
+      <w:r>
+        <w:rPr>
+          <w:rFonts w:eastAsiaTheme="minorEastAsia" w:hint="eastAsia"/>
+          <w:lang w:val="zh-TW" w:eastAsia="zh-TW"/>
+        </w:rPr>
         <w:t>Prometheus</w:t>
       </w:r>
       <w:r>
         <w:rPr>
           <w:rFonts w:eastAsiaTheme="minorEastAsia" w:hint="eastAsia"/>
-          <w:lang w:val="zh-TW"/>
+          <w:lang w:val="zh-TW" w:eastAsia="zh-TW"/>
         </w:rPr>
         <w:t>、</w:t>
       </w:r>
       <w:r>
         <w:rPr>
           <w:rFonts w:eastAsiaTheme="minorEastAsia" w:hint="eastAsia"/>
-          <w:lang w:val="zh-TW"/>
+          <w:lang w:val="zh-TW" w:eastAsia="zh-TW"/>
         </w:rPr>
         <w:t>Alert Manager</w:t>
       </w:r>
       <w:r>
         <w:rPr>
           <w:rFonts w:eastAsiaTheme="minorEastAsia" w:hint="eastAsia"/>
-          <w:lang w:val="zh-TW"/>
+          <w:lang w:val="zh-TW" w:eastAsia="zh-TW"/>
         </w:rPr>
         <w:t>、</w:t>
       </w:r>
       <w:r>
         <w:rPr>
           <w:rFonts w:eastAsiaTheme="minorEastAsia" w:hint="eastAsia"/>
-          <w:lang w:val="zh-TW"/>
+          <w:lang w:val="zh-TW" w:eastAsia="zh-TW"/>
         </w:rPr>
         <w:t>Pushgateway</w:t>
       </w:r>
       <w:r>
         <w:rPr>
           <w:rFonts w:eastAsiaTheme="minorEastAsia" w:hint="eastAsia"/>
-          <w:lang w:val="zh-TW"/>
+          <w:lang w:val="zh-TW" w:eastAsia="zh-TW"/>
         </w:rPr>
         <w:t>设置了</w:t>
       </w:r>
       <w:r>
         <w:rPr>
           <w:rFonts w:eastAsiaTheme="minorEastAsia" w:hint="eastAsia"/>
-          <w:lang w:val="zh-TW"/>
+          <w:lang w:val="zh-TW" w:eastAsia="zh-TW"/>
         </w:rPr>
         <w:t>Caddy</w:t>
       </w:r>
       <w:r>
         <w:rPr>
           <w:rFonts w:eastAsiaTheme="minorEastAsia" w:hint="eastAsia"/>
-          <w:lang w:val="zh-TW"/>
+          <w:lang w:val="zh-TW" w:eastAsia="zh-TW"/>
         </w:rPr>
         <w:t>反向代</w:t>
       </w:r>
       <w:r>
         <w:rPr>
           <w:rFonts w:eastAsiaTheme="minorEastAsia" w:hint="eastAsia"/>
-          <w:lang w:val="zh-TW"/>
+          <w:lang w:val="zh-TW" w:eastAsia="zh-TW"/>
         </w:rPr>
         <w:t>理</w:t>
       </w:r>
       <w:r>
         <w:rPr>
           <w:rFonts w:eastAsiaTheme="minorEastAsia" w:hint="eastAsia"/>
-          <w:lang w:val="zh-TW"/>
+          <w:lang w:val="zh-TW" w:eastAsia="zh-TW"/>
         </w:rPr>
         <w:t>，</w:t>
       </w:r>
       <w:r>
         <w:rPr>
           <w:rFonts w:eastAsiaTheme="minorEastAsia"/>
-          <w:lang w:val="zh-TW"/>
+          <w:lang w:val="zh-TW" w:eastAsia="zh-TW"/>
         </w:rPr>
         <w:t>这些服务与</w:t>
       </w:r>
       <w:r>
         <w:rPr>
           <w:rFonts w:eastAsiaTheme="minorEastAsia" w:hint="eastAsia"/>
-          <w:lang w:val="zh-TW"/>
+          <w:lang w:val="zh-TW" w:eastAsia="zh-TW"/>
         </w:rPr>
         <w:t>Grafana</w:t>
       </w:r>
@@ -16873,14 +18213,14 @@
       <w:r>
         <w:rPr>
           <w:rFonts w:eastAsiaTheme="minorEastAsia" w:hint="eastAsia"/>
-          <w:lang w:val="zh-TW"/>
+          <w:lang w:val="zh-TW" w:eastAsia="zh-TW"/>
         </w:rPr>
         <w:t>账号密码均为</w:t>
       </w:r>
       <w:r>
         <w:rPr>
           <w:rFonts w:eastAsiaTheme="minorEastAsia" w:hint="eastAsia"/>
-          <w:lang w:val="zh-TW"/>
+          <w:lang w:val="zh-TW" w:eastAsia="zh-TW"/>
         </w:rPr>
         <w:t>admin</w:t>
       </w:r>
@@ -16888,7 +18228,7 @@
     <w:p>
       <w:pPr>
         <w:rPr>
-          <w:rFonts w:eastAsiaTheme="minorEastAsia" w:hint="eastAsia"/>
+          <w:rFonts w:eastAsiaTheme="minorEastAsia"/>
           <w:lang w:val="zh-TW"/>
         </w:rPr>
       </w:pPr>
@@ -18175,6 +19515,7 @@
   <w:style w:type="character" w:default="1" w:styleId="a0">
     <w:name w:val="Default Paragraph Font"/>
     <w:uiPriority w:val="1"/>
+    <w:semiHidden/>
     <w:unhideWhenUsed/>
   </w:style>
   <w:style w:type="table" w:default="1" w:styleId="a1">
@@ -18730,7 +20071,7 @@
 </file>
 
 <file path=customXml/itemProps2.xml><?xml version="1.0" encoding="utf-8"?>
-<ds:datastoreItem xmlns:ds="http://schemas.openxmlformats.org/officeDocument/2006/customXml" ds:itemID="{0C4AB7BD-AD38-4A5D-A83D-DA5D2154E361}">
+<ds:datastoreItem xmlns:ds="http://schemas.openxmlformats.org/officeDocument/2006/customXml" ds:itemID="{EAFDC2CD-5604-4CA9-801A-58B1B2DCB4E8}">
   <ds:schemaRefs>
     <ds:schemaRef ds:uri="http://schemas.openxmlformats.org/officeDocument/2006/bibliography"/>
   </ds:schemaRefs>

</xml_diff>